<commit_message>
EOD 170310 -Both algorithm and paper are in good shape -Upcoming Algorithm tasks: Overhaul to 4 key functions 1) Fitting: fitloops and bestfit    -BIC plot 2) Selection: fitpick uncert and multcut    -rawdist    -rawuncert    -rawhist 3) Cutoff: standard and non-standard cuts    -cutuncert    -cutdist 4) Summarization/Exportation: outputdata and summarytable
</commit_message>
<xml_diff>
--- a/PaperEx170308.docx
+++ b/PaperEx170308.docx
@@ -60,6 +60,165 @@
       </w:r>
       <w:r>
         <w:t xml:space="preserve">2017</w:t>
+      </w:r>
+    </w:p>
+    <w:p>
+      <w:pPr>
+        <w:pStyle w:val="Heading1"/>
+      </w:pPr>
+      <w:bookmarkStart w:id="21" w:name="example-1"/>
+      <w:bookmarkEnd w:id="21"/>
+      <w:r>
+        <w:t xml:space="preserve">Example 1</w:t>
+      </w:r>
+    </w:p>
+    <w:p>
+      <w:pPr>
+        <w:pStyle w:val="SourceCode"/>
+      </w:pPr>
+      <w:r>
+        <w:rPr>
+          <w:rStyle w:val="NormalTok"/>
+        </w:rPr>
+        <w:t xml:space="preserve">examp1&lt;-</w:t>
+      </w:r>
+      <w:r>
+        <w:rPr>
+          <w:rStyle w:val="KeywordTok"/>
+        </w:rPr>
+        <w:t xml:space="preserve">read.csv</w:t>
+      </w:r>
+      <w:r>
+        <w:rPr>
+          <w:rStyle w:val="NormalTok"/>
+        </w:rPr>
+        <w:t xml:space="preserve">(</w:t>
+      </w:r>
+      <w:r>
+        <w:rPr>
+          <w:rStyle w:val="DataTypeTok"/>
+        </w:rPr>
+        <w:t xml:space="preserve">file=</w:t>
+      </w:r>
+      <w:r>
+        <w:rPr>
+          <w:rStyle w:val="StringTok"/>
+        </w:rPr>
+        <w:t xml:space="preserve">"/Users/sarahsullivan/Documents/SullivanDocs/Rwd/cutoff/ex1.csv"</w:t>
+      </w:r>
+      <w:r>
+        <w:rPr>
+          <w:rStyle w:val="NormalTok"/>
+        </w:rPr>
+        <w:t xml:space="preserve">, </w:t>
+      </w:r>
+      <w:r>
+        <w:rPr>
+          <w:rStyle w:val="DataTypeTok"/>
+        </w:rPr>
+        <w:t xml:space="preserve">colClasses=</w:t>
+      </w:r>
+      <w:r>
+        <w:rPr>
+          <w:rStyle w:val="KeywordTok"/>
+        </w:rPr>
+        <w:t xml:space="preserve">c</w:t>
+      </w:r>
+      <w:r>
+        <w:rPr>
+          <w:rStyle w:val="NormalTok"/>
+        </w:rPr>
+        <w:t xml:space="preserve">(</w:t>
+      </w:r>
+      <w:r>
+        <w:rPr>
+          <w:rStyle w:val="StringTok"/>
+        </w:rPr>
+        <w:t xml:space="preserve">"NULL"</w:t>
+      </w:r>
+      <w:r>
+        <w:rPr>
+          <w:rStyle w:val="NormalTok"/>
+        </w:rPr>
+        <w:t xml:space="preserve">, </w:t>
+      </w:r>
+      <w:r>
+        <w:rPr>
+          <w:rStyle w:val="OtherTok"/>
+        </w:rPr>
+        <w:t xml:space="preserve">NA</w:t>
+      </w:r>
+      <w:r>
+        <w:rPr>
+          <w:rStyle w:val="NormalTok"/>
+        </w:rPr>
+        <w:t xml:space="preserve">, </w:t>
+      </w:r>
+      <w:r>
+        <w:rPr>
+          <w:rStyle w:val="OtherTok"/>
+        </w:rPr>
+        <w:t xml:space="preserve">NA</w:t>
+      </w:r>
+      <w:r>
+        <w:rPr>
+          <w:rStyle w:val="NormalTok"/>
+        </w:rPr>
+        <w:t xml:space="preserve">))</w:t>
+      </w:r>
+      <w:r>
+        <w:br w:type="textWrapping"/>
+      </w:r>
+      <w:r>
+        <w:br w:type="textWrapping"/>
+      </w:r>
+      <w:r>
+        <w:rPr>
+          <w:rStyle w:val="KeywordTok"/>
+        </w:rPr>
+        <w:t xml:space="preserve">hist</w:t>
+      </w:r>
+      <w:r>
+        <w:rPr>
+          <w:rStyle w:val="NormalTok"/>
+        </w:rPr>
+        <w:t xml:space="preserve">(examp1$data, </w:t>
+      </w:r>
+      <w:r>
+        <w:rPr>
+          <w:rStyle w:val="DataTypeTok"/>
+        </w:rPr>
+        <w:t xml:space="preserve">breaks=</w:t>
+      </w:r>
+      <w:r>
+        <w:rPr>
+          <w:rStyle w:val="DecValTok"/>
+        </w:rPr>
+        <w:t xml:space="preserve">100</w:t>
+      </w:r>
+      <w:r>
+        <w:rPr>
+          <w:rStyle w:val="NormalTok"/>
+        </w:rPr>
+        <w:t xml:space="preserve">, </w:t>
+      </w:r>
+      <w:r>
+        <w:rPr>
+          <w:rStyle w:val="DataTypeTok"/>
+        </w:rPr>
+        <w:t xml:space="preserve">main=</w:t>
+      </w:r>
+      <w:r>
+        <w:rPr>
+          <w:rStyle w:val="StringTok"/>
+        </w:rPr>
+        <w:t xml:space="preserve">"Histogram of Data"</w:t>
+      </w:r>
+      <w:r>
+        <w:rPr>
+          <w:rStyle w:val="NormalTok"/>
+        </w:rPr>
+        <w:t xml:space="preserve">)</w:t>
       </w:r>
     </w:p>
     <w:p>
@@ -77,48 +236,6 @@
                 <pic:pic>
                   <pic:nvPicPr>
                     <pic:cNvPr descr="PaperEx170308_files/figure-docx/example1-1.png" id="0" name="Picture"/>
-                    <pic:cNvPicPr>
-                      <a:picLocks noChangeArrowheads="1" noChangeAspect="1"/>
-                    </pic:cNvPicPr>
-                  </pic:nvPicPr>
-                  <pic:blipFill>
-                    <a:blip r:embed="rId21"/>
-                    <a:stretch>
-                      <a:fillRect/>
-                    </a:stretch>
-                  </pic:blipFill>
-                  <pic:spPr bwMode="auto">
-                    <a:xfrm>
-                      <a:off x="0" y="0"/>
-                      <a:ext cx="5334000" cy="2667000"/>
-                    </a:xfrm>
-                    <a:prstGeom prst="rect">
-                      <a:avLst/>
-                    </a:prstGeom>
-                    <a:noFill/>
-                    <a:ln w="9525">
-                      <a:noFill/>
-                      <a:headEnd/>
-                      <a:tailEnd/>
-                    </a:ln>
-                  </pic:spPr>
-                </pic:pic>
-              </a:graphicData>
-            </a:graphic>
-          </wp:inline>
-        </w:drawing>
-      </w:r>
-      <w:r>
-        <w:drawing>
-          <wp:inline>
-            <wp:extent cx="5334000" cy="2667000"/>
-            <wp:effectExtent b="0" l="0" r="0" t="0"/>
-            <wp:docPr descr="" id="1" name="Picture"/>
-            <a:graphic>
-              <a:graphicData uri="http://schemas.openxmlformats.org/drawingml/2006/picture">
-                <pic:pic>
-                  <pic:nvPicPr>
-                    <pic:cNvPr descr="PaperEx170308_files/figure-docx/example1-2.png" id="0" name="Picture"/>
                     <pic:cNvPicPr>
                       <a:picLocks noChangeArrowheads="1" noChangeAspect="1"/>
                     </pic:cNvPicPr>
@@ -157,153 +274,54 @@
       </w:pPr>
       <w:r>
         <w:rPr>
-          <w:rStyle w:val="VerbatimChar"/>
-        </w:rPr>
-        <w:t xml:space="preserve">## [1] "The best model by BIC is Skew normal with 3 components"</w:t>
-      </w:r>
-      <w:r>
-        <w:br w:type="textWrapping"/>
-      </w:r>
-      <w:r>
-        <w:rPr>
-          <w:rStyle w:val="VerbatimChar"/>
-        </w:rPr>
-        <w:t xml:space="preserve">## [1] ""</w:t>
-      </w:r>
-      <w:r>
-        <w:br w:type="textWrapping"/>
-      </w:r>
-      <w:r>
-        <w:rPr>
-          <w:rStyle w:val="VerbatimChar"/>
-        </w:rPr>
-        <w:t xml:space="preserve">## [1] "Bayesian Information Criterion (BIC) Matrix"</w:t>
-      </w:r>
-      <w:r>
-        <w:br w:type="textWrapping"/>
-      </w:r>
-      <w:r>
-        <w:rPr>
-          <w:rStyle w:val="VerbatimChar"/>
-        </w:rPr>
-        <w:t xml:space="preserve">## [1] "BIC should be minimized and a difference of 10 BIC indicates strong evidence that the model with lower BIC is superior"</w:t>
-      </w:r>
-      <w:r>
-        <w:br w:type="textWrapping"/>
-      </w:r>
-      <w:r>
-        <w:rPr>
-          <w:rStyle w:val="VerbatimChar"/>
-        </w:rPr>
-        <w:t xml:space="preserve">##                        Normal Skew normal</w:t>
-      </w:r>
-      <w:r>
-        <w:br w:type="textWrapping"/>
-      </w:r>
-      <w:r>
-        <w:rPr>
-          <w:rStyle w:val="VerbatimChar"/>
-        </w:rPr>
-        <w:t xml:space="preserve">## 1 Component(s):     -20.46063   -3242.631</w:t>
-      </w:r>
-      <w:r>
-        <w:br w:type="textWrapping"/>
-      </w:r>
-      <w:r>
-        <w:rPr>
-          <w:rStyle w:val="VerbatimChar"/>
-        </w:rPr>
-        <w:t xml:space="preserve">## 2 Component(s):   -7174.86787   -7293.374</w:t>
-      </w:r>
-      <w:r>
-        <w:br w:type="textWrapping"/>
-      </w:r>
-      <w:r>
-        <w:rPr>
-          <w:rStyle w:val="VerbatimChar"/>
-        </w:rPr>
-        <w:t xml:space="preserve">## 3 Component(s):   -7340.69321   -7437.852</w:t>
-      </w:r>
-      <w:r>
-        <w:br w:type="textWrapping"/>
-      </w:r>
-      <w:r>
-        <w:rPr>
-          <w:rStyle w:val="VerbatimChar"/>
-        </w:rPr>
-        <w:t xml:space="preserve">## 4 Component(s):   -7435.03427   -7427.607</w:t>
-      </w:r>
-      <w:r>
-        <w:br w:type="textWrapping"/>
-      </w:r>
-      <w:r>
-        <w:rPr>
-          <w:rStyle w:val="VerbatimChar"/>
-        </w:rPr>
-        <w:t xml:space="preserve">## 5 Component(s):   -7426.66472   -7402.510</w:t>
-      </w:r>
-      <w:r>
-        <w:br w:type="textWrapping"/>
-      </w:r>
-      <w:r>
-        <w:rPr>
-          <w:rStyle w:val="VerbatimChar"/>
-        </w:rPr>
-        <w:t xml:space="preserve">## [1] "Below is a table of the BIC's of the most common distribution and number of component combinations to base a cutpoint on"</w:t>
-      </w:r>
-      <w:r>
-        <w:br w:type="textWrapping"/>
-      </w:r>
-      <w:r>
-        <w:rPr>
-          <w:rStyle w:val="VerbatimChar"/>
-        </w:rPr>
-        <w:t xml:space="preserve">##                              Description              BIC  </w:t>
-      </w:r>
-      <w:r>
-        <w:br w:type="textWrapping"/>
-      </w:r>
-      <w:r>
-        <w:rPr>
-          <w:rStyle w:val="VerbatimChar"/>
-        </w:rPr>
-        <w:t xml:space="preserve">## Best Overall       Skew normal with 3 components  -7437.852</w:t>
-      </w:r>
-      <w:r>
-        <w:br w:type="textWrapping"/>
-      </w:r>
-      <w:r>
-        <w:rPr>
-          <w:rStyle w:val="VerbatimChar"/>
-        </w:rPr>
-        <w:t xml:space="preserve">## Best Skew normal   Skew normal with 3 components  -7437.852</w:t>
-      </w:r>
-      <w:r>
-        <w:br w:type="textWrapping"/>
-      </w:r>
-      <w:r>
-        <w:rPr>
-          <w:rStyle w:val="VerbatimChar"/>
-        </w:rPr>
-        <w:t xml:space="preserve">## Best Normal             Normal with 4 components  -7435.034</w:t>
-      </w:r>
-      <w:r>
-        <w:br w:type="textWrapping"/>
-      </w:r>
-      <w:r>
-        <w:rPr>
-          <w:rStyle w:val="VerbatimChar"/>
-        </w:rPr>
-        <w:t xml:space="preserve">## Two Skew normal    Skew normal with 2 components  -7293.374</w:t>
-      </w:r>
-      <w:r>
-        <w:br w:type="textWrapping"/>
-      </w:r>
-      <w:r>
-        <w:rPr>
-          <w:rStyle w:val="VerbatimChar"/>
-        </w:rPr>
-        <w:t xml:space="preserve">## Two Normal              Normal with 2 components  -7174.868</w:t>
+          <w:rStyle w:val="NormalTok"/>
+        </w:rPr>
+        <w:t xml:space="preserve">dens1&lt;-</w:t>
+      </w:r>
+      <w:r>
+        <w:rPr>
+          <w:rStyle w:val="KeywordTok"/>
+        </w:rPr>
+        <w:t xml:space="preserve">density</w:t>
+      </w:r>
+      <w:r>
+        <w:rPr>
+          <w:rStyle w:val="NormalTok"/>
+        </w:rPr>
+        <w:t xml:space="preserve">(examp1$data)</w:t>
+      </w:r>
+      <w:r>
+        <w:br w:type="textWrapping"/>
+      </w:r>
+      <w:r>
+        <w:rPr>
+          <w:rStyle w:val="KeywordTok"/>
+        </w:rPr>
+        <w:t xml:space="preserve">plot</w:t>
+      </w:r>
+      <w:r>
+        <w:rPr>
+          <w:rStyle w:val="NormalTok"/>
+        </w:rPr>
+        <w:t xml:space="preserve">(dens1, </w:t>
+      </w:r>
+      <w:r>
+        <w:rPr>
+          <w:rStyle w:val="DataTypeTok"/>
+        </w:rPr>
+        <w:t xml:space="preserve">main=</w:t>
+      </w:r>
+      <w:r>
+        <w:rPr>
+          <w:rStyle w:val="StringTok"/>
+        </w:rPr>
+        <w:t xml:space="preserve">"Density of Data"</w:t>
+      </w:r>
+      <w:r>
+        <w:rPr>
+          <w:rStyle w:val="NormalTok"/>
+        </w:rPr>
+        <w:t xml:space="preserve">)</w:t>
       </w:r>
     </w:p>
     <w:p>
@@ -320,7 +338,7 @@
               <a:graphicData uri="http://schemas.openxmlformats.org/drawingml/2006/picture">
                 <pic:pic>
                   <pic:nvPicPr>
-                    <pic:cNvPr descr="PaperEx170308_files/figure-docx/example1-3.png" id="0" name="Picture"/>
+                    <pic:cNvPr descr="PaperEx170308_files/figure-docx/example1-2.png" id="0" name="Picture"/>
                     <pic:cNvPicPr>
                       <a:picLocks noChangeArrowheads="1" noChangeAspect="1"/>
                     </pic:cNvPicPr>
@@ -359,54 +377,295 @@
       </w:pPr>
       <w:r>
         <w:rPr>
-          <w:rStyle w:val="VerbatimChar"/>
-        </w:rPr>
-        <w:t xml:space="preserve">##                                Number Negative Number Positive</w:t>
-      </w:r>
-      <w:r>
-        <w:br w:type="textWrapping"/>
-      </w:r>
-      <w:r>
-        <w:rPr>
-          <w:rStyle w:val="VerbatimChar"/>
-        </w:rPr>
-        <w:t xml:space="preserve">## Cut between components 1 and 2            3187              90</w:t>
-      </w:r>
-      <w:r>
-        <w:br w:type="textWrapping"/>
-      </w:r>
-      <w:r>
-        <w:rPr>
-          <w:rStyle w:val="VerbatimChar"/>
-        </w:rPr>
-        <w:t xml:space="preserve">## Cut between components 2 and 3            3273               4</w:t>
-      </w:r>
-      <w:r>
-        <w:br w:type="textWrapping"/>
-      </w:r>
-      <w:r>
-        <w:rPr>
-          <w:rStyle w:val="VerbatimChar"/>
-        </w:rPr>
-        <w:t xml:space="preserve">##                                Percent Negative Percent Positive</w:t>
-      </w:r>
-      <w:r>
-        <w:br w:type="textWrapping"/>
-      </w:r>
-      <w:r>
-        <w:rPr>
-          <w:rStyle w:val="VerbatimChar"/>
-        </w:rPr>
-        <w:t xml:space="preserve">## Cut between components 1 and 2           97.25%            2.75%</w:t>
-      </w:r>
-      <w:r>
-        <w:br w:type="textWrapping"/>
-      </w:r>
-      <w:r>
-        <w:rPr>
-          <w:rStyle w:val="VerbatimChar"/>
-        </w:rPr>
-        <w:t xml:space="preserve">## Cut between components 2 and 3           99.88%            0.12%</w:t>
+          <w:rStyle w:val="CommentTok"/>
+        </w:rPr>
+        <w:t xml:space="preserve">#fitloopsobject&lt;-fitloops(datawithids=examp2)</w:t>
+      </w:r>
+      <w:r>
+        <w:br w:type="textWrapping"/>
+      </w:r>
+      <w:r>
+        <w:rPr>
+          <w:rStyle w:val="NormalTok"/>
+        </w:rPr>
+        <w:t xml:space="preserve"> </w:t>
+      </w:r>
+      <w:r>
+        <w:rPr>
+          <w:rStyle w:val="NormalTok"/>
+        </w:rPr>
+        <w:t xml:space="preserve"> </w:t>
+      </w:r>
+      <w:r>
+        <w:rPr>
+          <w:rStyle w:val="CommentTok"/>
+        </w:rPr>
+        <w:t xml:space="preserve">#might not run due to 5 component solution not being easily optimized, if it doesn't run either load the full file, or run fitloopsobject&lt;-fitloops(datawithids=examp2,maxcp=4): </w:t>
+      </w:r>
+      <w:r>
+        <w:br w:type="textWrapping"/>
+      </w:r>
+      <w:r>
+        <w:rPr>
+          <w:rStyle w:val="KeywordTok"/>
+        </w:rPr>
+        <w:t xml:space="preserve">load</w:t>
+      </w:r>
+      <w:r>
+        <w:rPr>
+          <w:rStyle w:val="NormalTok"/>
+        </w:rPr>
+        <w:t xml:space="preserve">(</w:t>
+      </w:r>
+      <w:r>
+        <w:rPr>
+          <w:rStyle w:val="DataTypeTok"/>
+        </w:rPr>
+        <w:t xml:space="preserve">file=</w:t>
+      </w:r>
+      <w:r>
+        <w:rPr>
+          <w:rStyle w:val="StringTok"/>
+        </w:rPr>
+        <w:t xml:space="preserve">"/Users/sarahsullivan/Documents/SullivanDocs/Rwd/cutoff/ex1fitloops"</w:t>
+      </w:r>
+      <w:r>
+        <w:rPr>
+          <w:rStyle w:val="NormalTok"/>
+        </w:rPr>
+        <w:t xml:space="preserve">)</w:t>
+      </w:r>
+      <w:r>
+        <w:br w:type="textWrapping"/>
+      </w:r>
+      <w:r>
+        <w:br w:type="textWrapping"/>
+      </w:r>
+      <w:r>
+        <w:rPr>
+          <w:rStyle w:val="NormalTok"/>
+        </w:rPr>
+        <w:t xml:space="preserve">fitloopsobject1&lt;-ex1</w:t>
+      </w:r>
+      <w:r>
+        <w:br w:type="textWrapping"/>
+      </w:r>
+      <w:r>
+        <w:br w:type="textWrapping"/>
+      </w:r>
+      <w:r>
+        <w:rPr>
+          <w:rStyle w:val="NormalTok"/>
+        </w:rPr>
+        <w:t xml:space="preserve">bestfitsobject1&lt;-</w:t>
+      </w:r>
+      <w:r>
+        <w:rPr>
+          <w:rStyle w:val="KeywordTok"/>
+        </w:rPr>
+        <w:t xml:space="preserve">bestfits</w:t>
+      </w:r>
+      <w:r>
+        <w:rPr>
+          <w:rStyle w:val="NormalTok"/>
+        </w:rPr>
+        <w:t xml:space="preserve">(</w:t>
+      </w:r>
+      <w:r>
+        <w:rPr>
+          <w:rStyle w:val="DataTypeTok"/>
+        </w:rPr>
+        <w:t xml:space="preserve">fitres=</w:t>
+      </w:r>
+      <w:r>
+        <w:rPr>
+          <w:rStyle w:val="NormalTok"/>
+        </w:rPr>
+        <w:t xml:space="preserve">fitloopsobject1)</w:t>
+      </w:r>
+    </w:p>
+    <w:p>
+      <w:pPr>
+        <w:pStyle w:val="SourceCode"/>
+      </w:pPr>
+      <w:r>
+        <w:rPr>
+          <w:rStyle w:val="VerbatimChar"/>
+        </w:rPr>
+        <w:t xml:space="preserve">## [1] "The best model by BIC is Skew-normal with 2 components"</w:t>
+      </w:r>
+      <w:r>
+        <w:br w:type="textWrapping"/>
+      </w:r>
+      <w:r>
+        <w:rPr>
+          <w:rStyle w:val="VerbatimChar"/>
+        </w:rPr>
+        <w:t xml:space="preserve">## [1] ""</w:t>
+      </w:r>
+      <w:r>
+        <w:br w:type="textWrapping"/>
+      </w:r>
+      <w:r>
+        <w:rPr>
+          <w:rStyle w:val="VerbatimChar"/>
+        </w:rPr>
+        <w:t xml:space="preserve">## [1] "Bayesian Information Criterion (BIC) Matrix"</w:t>
+      </w:r>
+      <w:r>
+        <w:br w:type="textWrapping"/>
+      </w:r>
+      <w:r>
+        <w:rPr>
+          <w:rStyle w:val="VerbatimChar"/>
+        </w:rPr>
+        <w:t xml:space="preserve">## [1] "BIC should be minimized and a difference of 10 BIC indicates strong evidence that the model with lower BIC is superior"</w:t>
+      </w:r>
+      <w:r>
+        <w:br w:type="textWrapping"/>
+      </w:r>
+      <w:r>
+        <w:rPr>
+          <w:rStyle w:val="VerbatimChar"/>
+        </w:rPr>
+        <w:t xml:space="preserve">##                      Normal Skew-normal</w:t>
+      </w:r>
+      <w:r>
+        <w:br w:type="textWrapping"/>
+      </w:r>
+      <w:r>
+        <w:rPr>
+          <w:rStyle w:val="VerbatimChar"/>
+        </w:rPr>
+        <w:t xml:space="preserve">## 1 Component(s):   -5121.933   -5681.232</w:t>
+      </w:r>
+      <w:r>
+        <w:br w:type="textWrapping"/>
+      </w:r>
+      <w:r>
+        <w:rPr>
+          <w:rStyle w:val="VerbatimChar"/>
+        </w:rPr>
+        <w:t xml:space="preserve">## 2 Component(s):   -5705.934   -5841.175</w:t>
+      </w:r>
+      <w:r>
+        <w:br w:type="textWrapping"/>
+      </w:r>
+      <w:r>
+        <w:rPr>
+          <w:rStyle w:val="VerbatimChar"/>
+        </w:rPr>
+        <w:t xml:space="preserve">## 3 Component(s):   -5808.031   -5805.496</w:t>
+      </w:r>
+      <w:r>
+        <w:br w:type="textWrapping"/>
+      </w:r>
+      <w:r>
+        <w:rPr>
+          <w:rStyle w:val="VerbatimChar"/>
+        </w:rPr>
+        <w:t xml:space="preserve">## 4 Component(s):   -5800.123   -5786.655</w:t>
+      </w:r>
+      <w:r>
+        <w:br w:type="textWrapping"/>
+      </w:r>
+      <w:r>
+        <w:rPr>
+          <w:rStyle w:val="VerbatimChar"/>
+        </w:rPr>
+        <w:t xml:space="preserve">## 5 Component(s):   -5782.535   -5778.538</w:t>
+      </w:r>
+      <w:r>
+        <w:br w:type="textWrapping"/>
+      </w:r>
+      <w:r>
+        <w:rPr>
+          <w:rStyle w:val="VerbatimChar"/>
+        </w:rPr>
+        <w:t xml:space="preserve">## [1] "Below is a table of the BIC's of the most common distribution and number of component combinations to base a cutpoint on"</w:t>
+      </w:r>
+      <w:r>
+        <w:br w:type="textWrapping"/>
+      </w:r>
+      <w:r>
+        <w:rPr>
+          <w:rStyle w:val="VerbatimChar"/>
+        </w:rPr>
+        <w:t xml:space="preserve">##                              Description              BIC  </w:t>
+      </w:r>
+      <w:r>
+        <w:br w:type="textWrapping"/>
+      </w:r>
+      <w:r>
+        <w:rPr>
+          <w:rStyle w:val="VerbatimChar"/>
+        </w:rPr>
+        <w:t xml:space="preserve">## Best Overall       Skew-normal with 2 components  -5841.175</w:t>
+      </w:r>
+      <w:r>
+        <w:br w:type="textWrapping"/>
+      </w:r>
+      <w:r>
+        <w:rPr>
+          <w:rStyle w:val="VerbatimChar"/>
+        </w:rPr>
+        <w:t xml:space="preserve">## Best Skew-normal   Skew-normal with 2 components  -5841.175</w:t>
+      </w:r>
+      <w:r>
+        <w:br w:type="textWrapping"/>
+      </w:r>
+      <w:r>
+        <w:rPr>
+          <w:rStyle w:val="VerbatimChar"/>
+        </w:rPr>
+        <w:t xml:space="preserve">## Best Normal             Normal with 3 components  -5808.031</w:t>
+      </w:r>
+      <w:r>
+        <w:br w:type="textWrapping"/>
+      </w:r>
+      <w:r>
+        <w:rPr>
+          <w:rStyle w:val="VerbatimChar"/>
+        </w:rPr>
+        <w:t xml:space="preserve">## Two Skew-normal    Skew-normal with 2 components  -5841.175</w:t>
+      </w:r>
+      <w:r>
+        <w:br w:type="textWrapping"/>
+      </w:r>
+      <w:r>
+        <w:rPr>
+          <w:rStyle w:val="VerbatimChar"/>
+        </w:rPr>
+        <w:t xml:space="preserve">## Two Normal              Normal with 2 components  -5705.934</w:t>
+      </w:r>
+    </w:p>
+    <w:p>
+      <w:pPr>
+        <w:pStyle w:val="SourceCode"/>
+      </w:pPr>
+      <w:r>
+        <w:rPr>
+          <w:rStyle w:val="KeywordTok"/>
+        </w:rPr>
+        <w:t xml:space="preserve">bicgraph</w:t>
+      </w:r>
+      <w:r>
+        <w:rPr>
+          <w:rStyle w:val="NormalTok"/>
+        </w:rPr>
+        <w:t xml:space="preserve">(</w:t>
+      </w:r>
+      <w:r>
+        <w:rPr>
+          <w:rStyle w:val="DataTypeTok"/>
+        </w:rPr>
+        <w:t xml:space="preserve">model=</w:t>
+      </w:r>
+      <w:r>
+        <w:rPr>
+          <w:rStyle w:val="NormalTok"/>
+        </w:rPr>
+        <w:t xml:space="preserve">bestfitsobject1)</w:t>
       </w:r>
     </w:p>
     <w:p>
@@ -423,7 +682,7 @@
               <a:graphicData uri="http://schemas.openxmlformats.org/drawingml/2006/picture">
                 <pic:pic>
                   <pic:nvPicPr>
-                    <pic:cNvPr descr="PaperEx170308_files/figure-docx/example1-4.png" id="0" name="Picture"/>
+                    <pic:cNvPr descr="PaperEx170308_files/figure-docx/example1-3.png" id="0" name="Picture"/>
                     <pic:cNvPicPr>
                       <a:picLocks noChangeArrowheads="1" noChangeAspect="1"/>
                     </pic:cNvPicPr>
@@ -455,6 +714,206 @@
           </wp:inline>
         </w:drawing>
       </w:r>
+    </w:p>
+    <w:p>
+      <w:pPr>
+        <w:pStyle w:val="SourceCode"/>
+      </w:pPr>
+      <w:r>
+        <w:rPr>
+          <w:rStyle w:val="NormalTok"/>
+        </w:rPr>
+        <w:t xml:space="preserve">fitpickobject1&lt;-</w:t>
+      </w:r>
+      <w:r>
+        <w:rPr>
+          <w:rStyle w:val="KeywordTok"/>
+        </w:rPr>
+        <w:t xml:space="preserve">fitpick</w:t>
+      </w:r>
+      <w:r>
+        <w:rPr>
+          <w:rStyle w:val="NormalTok"/>
+        </w:rPr>
+        <w:t xml:space="preserve">(</w:t>
+      </w:r>
+      <w:r>
+        <w:rPr>
+          <w:rStyle w:val="DataTypeTok"/>
+        </w:rPr>
+        <w:t xml:space="preserve">fitres=</w:t>
+      </w:r>
+      <w:r>
+        <w:rPr>
+          <w:rStyle w:val="NormalTok"/>
+        </w:rPr>
+        <w:t xml:space="preserve">fitloopsobject1,</w:t>
+      </w:r>
+      <w:r>
+        <w:rPr>
+          <w:rStyle w:val="DataTypeTok"/>
+        </w:rPr>
+        <w:t xml:space="preserve">bestfits=</w:t>
+      </w:r>
+      <w:r>
+        <w:rPr>
+          <w:rStyle w:val="NormalTok"/>
+        </w:rPr>
+        <w:t xml:space="preserve">bestfitsobject1)</w:t>
+      </w:r>
+      <w:r>
+        <w:br w:type="textWrapping"/>
+      </w:r>
+      <w:r>
+        <w:br w:type="textWrapping"/>
+      </w:r>
+      <w:r>
+        <w:rPr>
+          <w:rStyle w:val="NormalTok"/>
+        </w:rPr>
+        <w:t xml:space="preserve">uncertobject1&lt;-</w:t>
+      </w:r>
+      <w:r>
+        <w:rPr>
+          <w:rStyle w:val="KeywordTok"/>
+        </w:rPr>
+        <w:t xml:space="preserve">uncert</w:t>
+      </w:r>
+      <w:r>
+        <w:rPr>
+          <w:rStyle w:val="NormalTok"/>
+        </w:rPr>
+        <w:t xml:space="preserve">(</w:t>
+      </w:r>
+      <w:r>
+        <w:rPr>
+          <w:rStyle w:val="DataTypeTok"/>
+        </w:rPr>
+        <w:t xml:space="preserve">fitpickobj=</w:t>
+      </w:r>
+      <w:r>
+        <w:rPr>
+          <w:rStyle w:val="NormalTok"/>
+        </w:rPr>
+        <w:t xml:space="preserve">fitpickobject1)</w:t>
+      </w:r>
+      <w:r>
+        <w:br w:type="textWrapping"/>
+      </w:r>
+      <w:r>
+        <w:rPr>
+          <w:rStyle w:val="NormalTok"/>
+        </w:rPr>
+        <w:t xml:space="preserve">multcutobject1&lt;-</w:t>
+      </w:r>
+      <w:r>
+        <w:rPr>
+          <w:rStyle w:val="KeywordTok"/>
+        </w:rPr>
+        <w:t xml:space="preserve">multcut</w:t>
+      </w:r>
+      <w:r>
+        <w:rPr>
+          <w:rStyle w:val="NormalTok"/>
+        </w:rPr>
+        <w:t xml:space="preserve">(</w:t>
+      </w:r>
+      <w:r>
+        <w:rPr>
+          <w:rStyle w:val="DataTypeTok"/>
+        </w:rPr>
+        <w:t xml:space="preserve">uncertobj=</w:t>
+      </w:r>
+      <w:r>
+        <w:rPr>
+          <w:rStyle w:val="NormalTok"/>
+        </w:rPr>
+        <w:t xml:space="preserve">uncertobject1)</w:t>
+      </w:r>
+    </w:p>
+    <w:p>
+      <w:pPr>
+        <w:pStyle w:val="SourceCode"/>
+      </w:pPr>
+      <w:r>
+        <w:rPr>
+          <w:rStyle w:val="VerbatimChar"/>
+        </w:rPr>
+        <w:t xml:space="preserve">##                                Number Negative Number Positive</w:t>
+      </w:r>
+      <w:r>
+        <w:br w:type="textWrapping"/>
+      </w:r>
+      <w:r>
+        <w:rPr>
+          <w:rStyle w:val="VerbatimChar"/>
+        </w:rPr>
+        <w:t xml:space="preserve">## Cut between components 1 and 2            1084              63</w:t>
+      </w:r>
+      <w:r>
+        <w:br w:type="textWrapping"/>
+      </w:r>
+      <w:r>
+        <w:rPr>
+          <w:rStyle w:val="VerbatimChar"/>
+        </w:rPr>
+        <w:t xml:space="preserve">##                                Percent Negative Percent Positive</w:t>
+      </w:r>
+      <w:r>
+        <w:br w:type="textWrapping"/>
+      </w:r>
+      <w:r>
+        <w:rPr>
+          <w:rStyle w:val="VerbatimChar"/>
+        </w:rPr>
+        <w:t xml:space="preserve">## Cut between components 1 and 2           94.51%            5.49%</w:t>
+      </w:r>
+    </w:p>
+    <w:p>
+      <w:pPr>
+        <w:pStyle w:val="SourceCode"/>
+      </w:pPr>
+      <w:r>
+        <w:rPr>
+          <w:rStyle w:val="KeywordTok"/>
+        </w:rPr>
+        <w:t xml:space="preserve">rawuncertgraph</w:t>
+      </w:r>
+      <w:r>
+        <w:rPr>
+          <w:rStyle w:val="NormalTok"/>
+        </w:rPr>
+        <w:t xml:space="preserve">(</w:t>
+      </w:r>
+      <w:r>
+        <w:rPr>
+          <w:rStyle w:val="DataTypeTok"/>
+        </w:rPr>
+        <w:t xml:space="preserve">uncertobj=</w:t>
+      </w:r>
+      <w:r>
+        <w:rPr>
+          <w:rStyle w:val="NormalTok"/>
+        </w:rPr>
+        <w:t xml:space="preserve">uncertobject1,</w:t>
+      </w:r>
+      <w:r>
+        <w:rPr>
+          <w:rStyle w:val="DataTypeTok"/>
+        </w:rPr>
+        <w:t xml:space="preserve">multcutobj=</w:t>
+      </w:r>
+      <w:r>
+        <w:rPr>
+          <w:rStyle w:val="NormalTok"/>
+        </w:rPr>
+        <w:t xml:space="preserve">multcutobject1)</w:t>
+      </w:r>
+    </w:p>
+    <w:p>
+      <w:pPr>
+        <w:pStyle w:val="FirstParagraph"/>
+      </w:pPr>
       <w:r>
         <w:drawing>
           <wp:inline>
@@ -465,7 +924,7 @@
               <a:graphicData uri="http://schemas.openxmlformats.org/drawingml/2006/picture">
                 <pic:pic>
                   <pic:nvPicPr>
-                    <pic:cNvPr descr="PaperEx170308_files/figure-docx/example1-5.png" id="0" name="Picture"/>
+                    <pic:cNvPr descr="PaperEx170308_files/figure-docx/example1-4.png" id="0" name="Picture"/>
                     <pic:cNvPicPr>
                       <a:picLocks noChangeArrowheads="1" noChangeAspect="1"/>
                     </pic:cNvPicPr>
@@ -497,6 +956,40 @@
           </wp:inline>
         </w:drawing>
       </w:r>
+    </w:p>
+    <w:p>
+      <w:pPr>
+        <w:pStyle w:val="SourceCode"/>
+      </w:pPr>
+      <w:r>
+        <w:rPr>
+          <w:rStyle w:val="KeywordTok"/>
+        </w:rPr>
+        <w:t xml:space="preserve">rawdistgraph</w:t>
+      </w:r>
+      <w:r>
+        <w:rPr>
+          <w:rStyle w:val="NormalTok"/>
+        </w:rPr>
+        <w:t xml:space="preserve">(</w:t>
+      </w:r>
+      <w:r>
+        <w:rPr>
+          <w:rStyle w:val="DataTypeTok"/>
+        </w:rPr>
+        <w:t xml:space="preserve">pickobj=</w:t>
+      </w:r>
+      <w:r>
+        <w:rPr>
+          <w:rStyle w:val="NormalTok"/>
+        </w:rPr>
+        <w:t xml:space="preserve">fitpickobject1)</w:t>
+      </w:r>
+    </w:p>
+    <w:p>
+      <w:pPr>
+        <w:pStyle w:val="FirstParagraph"/>
+      </w:pPr>
       <w:r>
         <w:drawing>
           <wp:inline>
@@ -507,7 +1000,7 @@
               <a:graphicData uri="http://schemas.openxmlformats.org/drawingml/2006/picture">
                 <pic:pic>
                   <pic:nvPicPr>
-                    <pic:cNvPr descr="PaperEx170308_files/figure-docx/example1-6.png" id="0" name="Picture"/>
+                    <pic:cNvPr descr="PaperEx170308_files/figure-docx/example1-5.png" id="0" name="Picture"/>
                     <pic:cNvPicPr>
                       <a:picLocks noChangeArrowheads="1" noChangeAspect="1"/>
                     </pic:cNvPicPr>
@@ -539,6 +1032,52 @@
           </wp:inline>
         </w:drawing>
       </w:r>
+    </w:p>
+    <w:p>
+      <w:pPr>
+        <w:pStyle w:val="SourceCode"/>
+      </w:pPr>
+      <w:r>
+        <w:rPr>
+          <w:rStyle w:val="KeywordTok"/>
+        </w:rPr>
+        <w:t xml:space="preserve">rawhistcuts</w:t>
+      </w:r>
+      <w:r>
+        <w:rPr>
+          <w:rStyle w:val="NormalTok"/>
+        </w:rPr>
+        <w:t xml:space="preserve">(</w:t>
+      </w:r>
+      <w:r>
+        <w:rPr>
+          <w:rStyle w:val="DataTypeTok"/>
+        </w:rPr>
+        <w:t xml:space="preserve">uncertobj=</w:t>
+      </w:r>
+      <w:r>
+        <w:rPr>
+          <w:rStyle w:val="NormalTok"/>
+        </w:rPr>
+        <w:t xml:space="preserve">uncertobject1,</w:t>
+      </w:r>
+      <w:r>
+        <w:rPr>
+          <w:rStyle w:val="DataTypeTok"/>
+        </w:rPr>
+        <w:t xml:space="preserve">multcutobj=</w:t>
+      </w:r>
+      <w:r>
+        <w:rPr>
+          <w:rStyle w:val="NormalTok"/>
+        </w:rPr>
+        <w:t xml:space="preserve">multcutobject1)</w:t>
+      </w:r>
+    </w:p>
+    <w:p>
+      <w:pPr>
+        <w:pStyle w:val="FirstParagraph"/>
+      </w:pPr>
       <w:r>
         <w:drawing>
           <wp:inline>
@@ -549,7 +1088,7 @@
               <a:graphicData uri="http://schemas.openxmlformats.org/drawingml/2006/picture">
                 <pic:pic>
                   <pic:nvPicPr>
-                    <pic:cNvPr descr="PaperEx170308_files/figure-docx/example1-7.png" id="0" name="Picture"/>
+                    <pic:cNvPr descr="PaperEx170308_files/figure-docx/example1-6.png" id="0" name="Picture"/>
                     <pic:cNvPicPr>
                       <a:picLocks noChangeArrowheads="1" noChangeAspect="1"/>
                     </pic:cNvPicPr>
@@ -581,6 +1120,187 @@
           </wp:inline>
         </w:drawing>
       </w:r>
+    </w:p>
+    <w:p>
+      <w:pPr>
+        <w:pStyle w:val="SourceCode"/>
+      </w:pPr>
+      <w:r>
+        <w:rPr>
+          <w:rStyle w:val="NormalTok"/>
+        </w:rPr>
+        <w:t xml:space="preserve">standindetobject1&lt;-</w:t>
+      </w:r>
+      <w:r>
+        <w:rPr>
+          <w:rStyle w:val="KeywordTok"/>
+        </w:rPr>
+        <w:t xml:space="preserve">standindet</w:t>
+      </w:r>
+      <w:r>
+        <w:rPr>
+          <w:rStyle w:val="NormalTok"/>
+        </w:rPr>
+        <w:t xml:space="preserve">(</w:t>
+      </w:r>
+      <w:r>
+        <w:rPr>
+          <w:rStyle w:val="DataTypeTok"/>
+        </w:rPr>
+        <w:t xml:space="preserve">uncertobj=</w:t>
+      </w:r>
+      <w:r>
+        <w:rPr>
+          <w:rStyle w:val="NormalTok"/>
+        </w:rPr>
+        <w:t xml:space="preserve">uncertobject1,</w:t>
+      </w:r>
+      <w:r>
+        <w:rPr>
+          <w:rStyle w:val="DataTypeTok"/>
+        </w:rPr>
+        <w:t xml:space="preserve">multcutobj=</w:t>
+      </w:r>
+      <w:r>
+        <w:rPr>
+          <w:rStyle w:val="NormalTok"/>
+        </w:rPr>
+        <w:t xml:space="preserve">multcutobject1,</w:t>
+      </w:r>
+      <w:r>
+        <w:rPr>
+          <w:rStyle w:val="DataTypeTok"/>
+        </w:rPr>
+        <w:t xml:space="preserve">cutcomp=</w:t>
+      </w:r>
+      <w:r>
+        <w:rPr>
+          <w:rStyle w:val="DecValTok"/>
+        </w:rPr>
+        <w:t xml:space="preserve">1</w:t>
+      </w:r>
+      <w:r>
+        <w:rPr>
+          <w:rStyle w:val="NormalTok"/>
+        </w:rPr>
+        <w:t xml:space="preserve">)</w:t>
+      </w:r>
+      <w:r>
+        <w:br w:type="textWrapping"/>
+      </w:r>
+      <w:r>
+        <w:rPr>
+          <w:rStyle w:val="NormalTok"/>
+        </w:rPr>
+        <w:t xml:space="preserve">specindetobject1&lt;-</w:t>
+      </w:r>
+      <w:r>
+        <w:rPr>
+          <w:rStyle w:val="KeywordTok"/>
+        </w:rPr>
+        <w:t xml:space="preserve">specindet</w:t>
+      </w:r>
+      <w:r>
+        <w:rPr>
+          <w:rStyle w:val="NormalTok"/>
+        </w:rPr>
+        <w:t xml:space="preserve">(</w:t>
+      </w:r>
+      <w:r>
+        <w:rPr>
+          <w:rStyle w:val="DataTypeTok"/>
+        </w:rPr>
+        <w:t xml:space="preserve">uncertobj=</w:t>
+      </w:r>
+      <w:r>
+        <w:rPr>
+          <w:rStyle w:val="NormalTok"/>
+        </w:rPr>
+        <w:t xml:space="preserve">uncertobject1,</w:t>
+      </w:r>
+      <w:r>
+        <w:rPr>
+          <w:rStyle w:val="DataTypeTok"/>
+        </w:rPr>
+        <w:t xml:space="preserve">multcutobj=</w:t>
+      </w:r>
+      <w:r>
+        <w:rPr>
+          <w:rStyle w:val="NormalTok"/>
+        </w:rPr>
+        <w:t xml:space="preserve">multcutobject1,</w:t>
+      </w:r>
+      <w:r>
+        <w:rPr>
+          <w:rStyle w:val="DataTypeTok"/>
+        </w:rPr>
+        <w:t xml:space="preserve">cutcomp=</w:t>
+      </w:r>
+      <w:r>
+        <w:rPr>
+          <w:rStyle w:val="DecValTok"/>
+        </w:rPr>
+        <w:t xml:space="preserve">1</w:t>
+      </w:r>
+      <w:r>
+        <w:rPr>
+          <w:rStyle w:val="NormalTok"/>
+        </w:rPr>
+        <w:t xml:space="preserve">,</w:t>
+      </w:r>
+      <w:r>
+        <w:rPr>
+          <w:rStyle w:val="DataTypeTok"/>
+        </w:rPr>
+        <w:t xml:space="preserve">certlevel=</w:t>
+      </w:r>
+      <w:r>
+        <w:rPr>
+          <w:rStyle w:val="FloatTok"/>
+        </w:rPr>
+        <w:t xml:space="preserve">0.8</w:t>
+      </w:r>
+      <w:r>
+        <w:rPr>
+          <w:rStyle w:val="NormalTok"/>
+        </w:rPr>
+        <w:t xml:space="preserve">)</w:t>
+      </w:r>
+      <w:r>
+        <w:br w:type="textWrapping"/>
+      </w:r>
+      <w:r>
+        <w:br w:type="textWrapping"/>
+      </w:r>
+      <w:r>
+        <w:rPr>
+          <w:rStyle w:val="KeywordTok"/>
+        </w:rPr>
+        <w:t xml:space="preserve">cutuncertgraph</w:t>
+      </w:r>
+      <w:r>
+        <w:rPr>
+          <w:rStyle w:val="NormalTok"/>
+        </w:rPr>
+        <w:t xml:space="preserve">(</w:t>
+      </w:r>
+      <w:r>
+        <w:rPr>
+          <w:rStyle w:val="DataTypeTok"/>
+        </w:rPr>
+        <w:t xml:space="preserve">cutobj=</w:t>
+      </w:r>
+      <w:r>
+        <w:rPr>
+          <w:rStyle w:val="NormalTok"/>
+        </w:rPr>
+        <w:t xml:space="preserve">standindetobject1)</w:t>
+      </w:r>
+    </w:p>
+    <w:p>
+      <w:pPr>
+        <w:pStyle w:val="FirstParagraph"/>
+      </w:pPr>
       <w:r>
         <w:drawing>
           <wp:inline>
@@ -591,7 +1311,7 @@
               <a:graphicData uri="http://schemas.openxmlformats.org/drawingml/2006/picture">
                 <pic:pic>
                   <pic:nvPicPr>
-                    <pic:cNvPr descr="PaperEx170308_files/figure-docx/example1-8.png" id="0" name="Picture"/>
+                    <pic:cNvPr descr="PaperEx170308_files/figure-docx/example1-7.png" id="0" name="Picture"/>
                     <pic:cNvPicPr>
                       <a:picLocks noChangeArrowheads="1" noChangeAspect="1"/>
                     </pic:cNvPicPr>
@@ -623,6 +1343,52 @@
           </wp:inline>
         </w:drawing>
       </w:r>
+    </w:p>
+    <w:p>
+      <w:pPr>
+        <w:pStyle w:val="SourceCode"/>
+      </w:pPr>
+      <w:r>
+        <w:rPr>
+          <w:rStyle w:val="KeywordTok"/>
+        </w:rPr>
+        <w:t xml:space="preserve">cutdistgraph</w:t>
+      </w:r>
+      <w:r>
+        <w:rPr>
+          <w:rStyle w:val="NormalTok"/>
+        </w:rPr>
+        <w:t xml:space="preserve">(</w:t>
+      </w:r>
+      <w:r>
+        <w:rPr>
+          <w:rStyle w:val="DataTypeTok"/>
+        </w:rPr>
+        <w:t xml:space="preserve">cutobj=</w:t>
+      </w:r>
+      <w:r>
+        <w:rPr>
+          <w:rStyle w:val="NormalTok"/>
+        </w:rPr>
+        <w:t xml:space="preserve">standindetobject1, </w:t>
+      </w:r>
+      <w:r>
+        <w:rPr>
+          <w:rStyle w:val="DataTypeTok"/>
+        </w:rPr>
+        <w:t xml:space="preserve">pickobj=</w:t>
+      </w:r>
+      <w:r>
+        <w:rPr>
+          <w:rStyle w:val="NormalTok"/>
+        </w:rPr>
+        <w:t xml:space="preserve">fitpickobject1)</w:t>
+      </w:r>
+    </w:p>
+    <w:p>
+      <w:pPr>
+        <w:pStyle w:val="FirstParagraph"/>
+      </w:pPr>
       <w:r>
         <w:drawing>
           <wp:inline>
@@ -633,7 +1399,7 @@
               <a:graphicData uri="http://schemas.openxmlformats.org/drawingml/2006/picture">
                 <pic:pic>
                   <pic:nvPicPr>
-                    <pic:cNvPr descr="PaperEx170308_files/figure-docx/example1-9.png" id="0" name="Picture"/>
+                    <pic:cNvPr descr="PaperEx170308_files/figure-docx/example1-8.png" id="0" name="Picture"/>
                     <pic:cNvPicPr>
                       <a:picLocks noChangeArrowheads="1" noChangeAspect="1"/>
                     </pic:cNvPicPr>
@@ -665,6 +1431,40 @@
           </wp:inline>
         </w:drawing>
       </w:r>
+    </w:p>
+    <w:p>
+      <w:pPr>
+        <w:pStyle w:val="SourceCode"/>
+      </w:pPr>
+      <w:r>
+        <w:rPr>
+          <w:rStyle w:val="KeywordTok"/>
+        </w:rPr>
+        <w:t xml:space="preserve">cutuncertgraph</w:t>
+      </w:r>
+      <w:r>
+        <w:rPr>
+          <w:rStyle w:val="NormalTok"/>
+        </w:rPr>
+        <w:t xml:space="preserve">(</w:t>
+      </w:r>
+      <w:r>
+        <w:rPr>
+          <w:rStyle w:val="DataTypeTok"/>
+        </w:rPr>
+        <w:t xml:space="preserve">cutobj=</w:t>
+      </w:r>
+      <w:r>
+        <w:rPr>
+          <w:rStyle w:val="NormalTok"/>
+        </w:rPr>
+        <w:t xml:space="preserve">specindetobject1)</w:t>
+      </w:r>
+    </w:p>
+    <w:p>
+      <w:pPr>
+        <w:pStyle w:val="FirstParagraph"/>
+      </w:pPr>
       <w:r>
         <w:drawing>
           <wp:inline>
@@ -675,7 +1475,7 @@
               <a:graphicData uri="http://schemas.openxmlformats.org/drawingml/2006/picture">
                 <pic:pic>
                   <pic:nvPicPr>
-                    <pic:cNvPr descr="PaperEx170308_files/figure-docx/example1-10.png" id="0" name="Picture"/>
+                    <pic:cNvPr descr="PaperEx170308_files/figure-docx/example1-9.png" id="0" name="Picture"/>
                     <pic:cNvPicPr>
                       <a:picLocks noChangeArrowheads="1" noChangeAspect="1"/>
                     </pic:cNvPicPr>
@@ -714,45 +1514,39 @@
       </w:pPr>
       <w:r>
         <w:rPr>
-          <w:rStyle w:val="VerbatimChar"/>
-        </w:rPr>
-        <w:t xml:space="preserve">##                           No. Neg No. Indet No. Pos  % Neg % Indet % Pos</w:t>
-      </w:r>
-      <w:r>
-        <w:br w:type="textWrapping"/>
-      </w:r>
-      <w:r>
-        <w:rPr>
-          <w:rStyle w:val="VerbatimChar"/>
-        </w:rPr>
-        <w:t xml:space="preserve">## Raw Cutoff                   3868         0     101 97.46%      0% 2.54%</w:t>
-      </w:r>
-      <w:r>
-        <w:br w:type="textWrapping"/>
-      </w:r>
-      <w:r>
-        <w:rPr>
-          <w:rStyle w:val="VerbatimChar"/>
-        </w:rPr>
-        <w:t xml:space="preserve">## Cutoff with 80% Certainty    3835        52      82 96.62%   1.31% 2.07%</w:t>
-      </w:r>
-      <w:r>
-        <w:br w:type="textWrapping"/>
-      </w:r>
-      <w:r>
-        <w:rPr>
-          <w:rStyle w:val="VerbatimChar"/>
-        </w:rPr>
-        <w:t xml:space="preserve">## Cutoff with 90% Certainty    3791        98      80 95.52%   2.47% 2.02%</w:t>
-      </w:r>
-      <w:r>
-        <w:br w:type="textWrapping"/>
-      </w:r>
-      <w:r>
-        <w:rPr>
-          <w:rStyle w:val="VerbatimChar"/>
-        </w:rPr>
-        <w:t xml:space="preserve">## Cutoff with 95% Certainty    3736       158      75 94.13%   3.98% 1.89%</w:t>
+          <w:rStyle w:val="KeywordTok"/>
+        </w:rPr>
+        <w:t xml:space="preserve">cutdistgraph</w:t>
+      </w:r>
+      <w:r>
+        <w:rPr>
+          <w:rStyle w:val="NormalTok"/>
+        </w:rPr>
+        <w:t xml:space="preserve">(</w:t>
+      </w:r>
+      <w:r>
+        <w:rPr>
+          <w:rStyle w:val="DataTypeTok"/>
+        </w:rPr>
+        <w:t xml:space="preserve">cutobj=</w:t>
+      </w:r>
+      <w:r>
+        <w:rPr>
+          <w:rStyle w:val="NormalTok"/>
+        </w:rPr>
+        <w:t xml:space="preserve">specindetobject1, </w:t>
+      </w:r>
+      <w:r>
+        <w:rPr>
+          <w:rStyle w:val="DataTypeTok"/>
+        </w:rPr>
+        <w:t xml:space="preserve">pickobj=</w:t>
+      </w:r>
+      <w:r>
+        <w:rPr>
+          <w:rStyle w:val="NormalTok"/>
+        </w:rPr>
+        <w:t xml:space="preserve">fitpickobject1)</w:t>
       </w:r>
     </w:p>
     <w:p>
@@ -769,7 +1563,7 @@
               <a:graphicData uri="http://schemas.openxmlformats.org/drawingml/2006/picture">
                 <pic:pic>
                   <pic:nvPicPr>
-                    <pic:cNvPr descr="PaperEx170308_files/figure-docx/example2-1.png" id="0" name="Picture"/>
+                    <pic:cNvPr descr="PaperEx170308_files/figure-docx/example1-10.png" id="0" name="Picture"/>
                     <pic:cNvPicPr>
                       <a:picLocks noChangeArrowheads="1" noChangeAspect="1"/>
                     </pic:cNvPicPr>
@@ -801,6 +1595,285 @@
           </wp:inline>
         </w:drawing>
       </w:r>
+    </w:p>
+    <w:p>
+      <w:pPr>
+        <w:pStyle w:val="SourceCode"/>
+      </w:pPr>
+      <w:r>
+        <w:rPr>
+          <w:rStyle w:val="NormalTok"/>
+        </w:rPr>
+        <w:t xml:space="preserve">outdataobject1&lt;-</w:t>
+      </w:r>
+      <w:r>
+        <w:rPr>
+          <w:rStyle w:val="KeywordTok"/>
+        </w:rPr>
+        <w:t xml:space="preserve">outputdata</w:t>
+      </w:r>
+      <w:r>
+        <w:rPr>
+          <w:rStyle w:val="NormalTok"/>
+        </w:rPr>
+        <w:t xml:space="preserve">(</w:t>
+      </w:r>
+      <w:r>
+        <w:rPr>
+          <w:rStyle w:val="DataTypeTok"/>
+        </w:rPr>
+        <w:t xml:space="preserve">standindet=</w:t>
+      </w:r>
+      <w:r>
+        <w:rPr>
+          <w:rStyle w:val="NormalTok"/>
+        </w:rPr>
+        <w:t xml:space="preserve">standindetobject1,</w:t>
+      </w:r>
+      <w:r>
+        <w:rPr>
+          <w:rStyle w:val="DataTypeTok"/>
+        </w:rPr>
+        <w:t xml:space="preserve">specindet=</w:t>
+      </w:r>
+      <w:r>
+        <w:rPr>
+          <w:rStyle w:val="NormalTok"/>
+        </w:rPr>
+        <w:t xml:space="preserve">specindetobject1)</w:t>
+      </w:r>
+      <w:r>
+        <w:br w:type="textWrapping"/>
+      </w:r>
+      <w:r>
+        <w:rPr>
+          <w:rStyle w:val="NormalTok"/>
+        </w:rPr>
+        <w:t xml:space="preserve">summaryobject1&lt;-</w:t>
+      </w:r>
+      <w:r>
+        <w:rPr>
+          <w:rStyle w:val="KeywordTok"/>
+        </w:rPr>
+        <w:t xml:space="preserve">summarytable</w:t>
+      </w:r>
+      <w:r>
+        <w:rPr>
+          <w:rStyle w:val="NormalTok"/>
+        </w:rPr>
+        <w:t xml:space="preserve">(</w:t>
+      </w:r>
+      <w:r>
+        <w:rPr>
+          <w:rStyle w:val="DataTypeTok"/>
+        </w:rPr>
+        <w:t xml:space="preserve">outdataobj=</w:t>
+      </w:r>
+      <w:r>
+        <w:rPr>
+          <w:rStyle w:val="NormalTok"/>
+        </w:rPr>
+        <w:t xml:space="preserve">outdataobject1, </w:t>
+      </w:r>
+      <w:r>
+        <w:rPr>
+          <w:rStyle w:val="DataTypeTok"/>
+        </w:rPr>
+        <w:t xml:space="preserve">standindetobj=</w:t>
+      </w:r>
+      <w:r>
+        <w:rPr>
+          <w:rStyle w:val="NormalTok"/>
+        </w:rPr>
+        <w:t xml:space="preserve">standindetobject1, </w:t>
+      </w:r>
+      <w:r>
+        <w:rPr>
+          <w:rStyle w:val="DataTypeTok"/>
+        </w:rPr>
+        <w:t xml:space="preserve">specindetobj=</w:t>
+      </w:r>
+      <w:r>
+        <w:rPr>
+          <w:rStyle w:val="NormalTok"/>
+        </w:rPr>
+        <w:t xml:space="preserve">specindetobject1)</w:t>
+      </w:r>
+      <w:r>
+        <w:br w:type="textWrapping"/>
+      </w:r>
+      <w:r>
+        <w:rPr>
+          <w:rStyle w:val="NormalTok"/>
+        </w:rPr>
+        <w:t xml:space="preserve">outtable1&lt;-summaryobject1$outtab</w:t>
+      </w:r>
+      <w:r>
+        <w:br w:type="textWrapping"/>
+      </w:r>
+      <w:r>
+        <w:rPr>
+          <w:rStyle w:val="NormalTok"/>
+        </w:rPr>
+        <w:t xml:space="preserve">outtable1</w:t>
+      </w:r>
+    </w:p>
+    <w:p>
+      <w:pPr>
+        <w:pStyle w:val="SourceCode"/>
+      </w:pPr>
+      <w:r>
+        <w:rPr>
+          <w:rStyle w:val="VerbatimChar"/>
+        </w:rPr>
+        <w:t xml:space="preserve">##                           No. Neg No. Indet No. Pos  % Neg % Indet % Pos</w:t>
+      </w:r>
+      <w:r>
+        <w:br w:type="textWrapping"/>
+      </w:r>
+      <w:r>
+        <w:rPr>
+          <w:rStyle w:val="VerbatimChar"/>
+        </w:rPr>
+        <w:t xml:space="preserve">## Raw Cutoff                   1086         0      63 94.52%      0% 5.48%</w:t>
+      </w:r>
+      <w:r>
+        <w:br w:type="textWrapping"/>
+      </w:r>
+      <w:r>
+        <w:rPr>
+          <w:rStyle w:val="VerbatimChar"/>
+        </w:rPr>
+        <w:t xml:space="preserve">## Cutoff with 80% Certainty    1025        81      43 89.21%   7.05% 3.74%</w:t>
+      </w:r>
+      <w:r>
+        <w:br w:type="textWrapping"/>
+      </w:r>
+      <w:r>
+        <w:rPr>
+          <w:rStyle w:val="VerbatimChar"/>
+        </w:rPr>
+        <w:t xml:space="preserve">## Cutoff with 90% Certainty     936       178      35 81.46%  15.49% 3.05%</w:t>
+      </w:r>
+      <w:r>
+        <w:br w:type="textWrapping"/>
+      </w:r>
+      <w:r>
+        <w:rPr>
+          <w:rStyle w:val="VerbatimChar"/>
+        </w:rPr>
+        <w:t xml:space="preserve">## Cutoff with 95% Certainty     812       305      32 70.67%  26.54% 2.79%</w:t>
+      </w:r>
+    </w:p>
+    <w:p>
+      <w:pPr>
+        <w:pStyle w:val="Heading1"/>
+      </w:pPr>
+      <w:bookmarkStart w:id="32" w:name="example-2"/>
+      <w:bookmarkEnd w:id="32"/>
+      <w:r>
+        <w:t xml:space="preserve">Example 2</w:t>
+      </w:r>
+    </w:p>
+    <w:p>
+      <w:pPr>
+        <w:pStyle w:val="SourceCode"/>
+      </w:pPr>
+      <w:r>
+        <w:rPr>
+          <w:rStyle w:val="NormalTok"/>
+        </w:rPr>
+        <w:t xml:space="preserve">examp2&lt;-</w:t>
+      </w:r>
+      <w:r>
+        <w:rPr>
+          <w:rStyle w:val="KeywordTok"/>
+        </w:rPr>
+        <w:t xml:space="preserve">read.csv</w:t>
+      </w:r>
+      <w:r>
+        <w:rPr>
+          <w:rStyle w:val="NormalTok"/>
+        </w:rPr>
+        <w:t xml:space="preserve">(</w:t>
+      </w:r>
+      <w:r>
+        <w:rPr>
+          <w:rStyle w:val="DataTypeTok"/>
+        </w:rPr>
+        <w:t xml:space="preserve">file=</w:t>
+      </w:r>
+      <w:r>
+        <w:rPr>
+          <w:rStyle w:val="StringTok"/>
+        </w:rPr>
+        <w:t xml:space="preserve">"/Users/sarahsullivan/Documents/SullivanDocs/Rwd/cutoff/ex2.csv"</w:t>
+      </w:r>
+      <w:r>
+        <w:rPr>
+          <w:rStyle w:val="NormalTok"/>
+        </w:rPr>
+        <w:t xml:space="preserve">)</w:t>
+      </w:r>
+      <w:r>
+        <w:br w:type="textWrapping"/>
+      </w:r>
+      <w:r>
+        <w:br w:type="textWrapping"/>
+      </w:r>
+      <w:r>
+        <w:rPr>
+          <w:rStyle w:val="KeywordTok"/>
+        </w:rPr>
+        <w:t xml:space="preserve">hist</w:t>
+      </w:r>
+      <w:r>
+        <w:rPr>
+          <w:rStyle w:val="NormalTok"/>
+        </w:rPr>
+        <w:t xml:space="preserve">(examp2$data, </w:t>
+      </w:r>
+      <w:r>
+        <w:rPr>
+          <w:rStyle w:val="DataTypeTok"/>
+        </w:rPr>
+        <w:t xml:space="preserve">breaks=</w:t>
+      </w:r>
+      <w:r>
+        <w:rPr>
+          <w:rStyle w:val="DecValTok"/>
+        </w:rPr>
+        <w:t xml:space="preserve">100</w:t>
+      </w:r>
+      <w:r>
+        <w:rPr>
+          <w:rStyle w:val="NormalTok"/>
+        </w:rPr>
+        <w:t xml:space="preserve">, </w:t>
+      </w:r>
+      <w:r>
+        <w:rPr>
+          <w:rStyle w:val="DataTypeTok"/>
+        </w:rPr>
+        <w:t xml:space="preserve">main=</w:t>
+      </w:r>
+      <w:r>
+        <w:rPr>
+          <w:rStyle w:val="StringTok"/>
+        </w:rPr>
+        <w:t xml:space="preserve">"Histogram of Data"</w:t>
+      </w:r>
+      <w:r>
+        <w:rPr>
+          <w:rStyle w:val="NormalTok"/>
+        </w:rPr>
+        <w:t xml:space="preserve">)</w:t>
+      </w:r>
+    </w:p>
+    <w:p>
+      <w:pPr>
+        <w:pStyle w:val="FirstParagraph"/>
+      </w:pPr>
       <w:r>
         <w:drawing>
           <wp:inline>
@@ -811,209 +1884,7 @@
               <a:graphicData uri="http://schemas.openxmlformats.org/drawingml/2006/picture">
                 <pic:pic>
                   <pic:nvPicPr>
-                    <pic:cNvPr descr="PaperEx170308_files/figure-docx/example2-2.png" id="0" name="Picture"/>
-                    <pic:cNvPicPr>
-                      <a:picLocks noChangeArrowheads="1" noChangeAspect="1"/>
-                    </pic:cNvPicPr>
-                  </pic:nvPicPr>
-                  <pic:blipFill>
-                    <a:blip r:embed="rId32"/>
-                    <a:stretch>
-                      <a:fillRect/>
-                    </a:stretch>
-                  </pic:blipFill>
-                  <pic:spPr bwMode="auto">
-                    <a:xfrm>
-                      <a:off x="0" y="0"/>
-                      <a:ext cx="5334000" cy="2667000"/>
-                    </a:xfrm>
-                    <a:prstGeom prst="rect">
-                      <a:avLst/>
-                    </a:prstGeom>
-                    <a:noFill/>
-                    <a:ln w="9525">
-                      <a:noFill/>
-                      <a:headEnd/>
-                      <a:tailEnd/>
-                    </a:ln>
-                  </pic:spPr>
-                </pic:pic>
-              </a:graphicData>
-            </a:graphic>
-          </wp:inline>
-        </w:drawing>
-      </w:r>
-    </w:p>
-    <w:p>
-      <w:pPr>
-        <w:pStyle w:val="SourceCode"/>
-      </w:pPr>
-      <w:r>
-        <w:rPr>
-          <w:rStyle w:val="VerbatimChar"/>
-        </w:rPr>
-        <w:t xml:space="preserve">## [1] "The best model by BIC is Skew normal with 2 components"</w:t>
-      </w:r>
-      <w:r>
-        <w:br w:type="textWrapping"/>
-      </w:r>
-      <w:r>
-        <w:rPr>
-          <w:rStyle w:val="VerbatimChar"/>
-        </w:rPr>
-        <w:t xml:space="preserve">## [1] ""</w:t>
-      </w:r>
-      <w:r>
-        <w:br w:type="textWrapping"/>
-      </w:r>
-      <w:r>
-        <w:rPr>
-          <w:rStyle w:val="VerbatimChar"/>
-        </w:rPr>
-        <w:t xml:space="preserve">## [1] "Bayesian Information Criterion (BIC) Matrix"</w:t>
-      </w:r>
-      <w:r>
-        <w:br w:type="textWrapping"/>
-      </w:r>
-      <w:r>
-        <w:rPr>
-          <w:rStyle w:val="VerbatimChar"/>
-        </w:rPr>
-        <w:t xml:space="preserve">## [1] "BIC should be minimized and a difference of 10 BIC indicates strong evidence that the model with lower BIC is superior"</w:t>
-      </w:r>
-      <w:r>
-        <w:br w:type="textWrapping"/>
-      </w:r>
-      <w:r>
-        <w:rPr>
-          <w:rStyle w:val="VerbatimChar"/>
-        </w:rPr>
-        <w:t xml:space="preserve">##                      Normal Skew normal</w:t>
-      </w:r>
-      <w:r>
-        <w:br w:type="textWrapping"/>
-      </w:r>
-      <w:r>
-        <w:rPr>
-          <w:rStyle w:val="VerbatimChar"/>
-        </w:rPr>
-        <w:t xml:space="preserve">## 1 Component(s):   -5121.933   -5681.232</w:t>
-      </w:r>
-      <w:r>
-        <w:br w:type="textWrapping"/>
-      </w:r>
-      <w:r>
-        <w:rPr>
-          <w:rStyle w:val="VerbatimChar"/>
-        </w:rPr>
-        <w:t xml:space="preserve">## 2 Component(s):   -5705.934   -5841.175</w:t>
-      </w:r>
-      <w:r>
-        <w:br w:type="textWrapping"/>
-      </w:r>
-      <w:r>
-        <w:rPr>
-          <w:rStyle w:val="VerbatimChar"/>
-        </w:rPr>
-        <w:t xml:space="preserve">## 3 Component(s):   -5808.031   -5805.496</w:t>
-      </w:r>
-      <w:r>
-        <w:br w:type="textWrapping"/>
-      </w:r>
-      <w:r>
-        <w:rPr>
-          <w:rStyle w:val="VerbatimChar"/>
-        </w:rPr>
-        <w:t xml:space="preserve">## 4 Component(s):   -5800.123   -5786.655</w:t>
-      </w:r>
-      <w:r>
-        <w:br w:type="textWrapping"/>
-      </w:r>
-      <w:r>
-        <w:rPr>
-          <w:rStyle w:val="VerbatimChar"/>
-        </w:rPr>
-        <w:t xml:space="preserve">## 5 Component(s):   -5782.535   -5778.538</w:t>
-      </w:r>
-      <w:r>
-        <w:br w:type="textWrapping"/>
-      </w:r>
-      <w:r>
-        <w:rPr>
-          <w:rStyle w:val="VerbatimChar"/>
-        </w:rPr>
-        <w:t xml:space="preserve">## [1] "Below is a table of the BIC's of the most common distribution and number of component combinations to base a cutpoint on"</w:t>
-      </w:r>
-      <w:r>
-        <w:br w:type="textWrapping"/>
-      </w:r>
-      <w:r>
-        <w:rPr>
-          <w:rStyle w:val="VerbatimChar"/>
-        </w:rPr>
-        <w:t xml:space="preserve">##                              Description              BIC  </w:t>
-      </w:r>
-      <w:r>
-        <w:br w:type="textWrapping"/>
-      </w:r>
-      <w:r>
-        <w:rPr>
-          <w:rStyle w:val="VerbatimChar"/>
-        </w:rPr>
-        <w:t xml:space="preserve">## Best Overall       Skew normal with 2 components  -5841.175</w:t>
-      </w:r>
-      <w:r>
-        <w:br w:type="textWrapping"/>
-      </w:r>
-      <w:r>
-        <w:rPr>
-          <w:rStyle w:val="VerbatimChar"/>
-        </w:rPr>
-        <w:t xml:space="preserve">## Best Skew normal   Skew normal with 2 components  -5841.175</w:t>
-      </w:r>
-      <w:r>
-        <w:br w:type="textWrapping"/>
-      </w:r>
-      <w:r>
-        <w:rPr>
-          <w:rStyle w:val="VerbatimChar"/>
-        </w:rPr>
-        <w:t xml:space="preserve">## Best Normal             Normal with 3 components  -5808.031</w:t>
-      </w:r>
-      <w:r>
-        <w:br w:type="textWrapping"/>
-      </w:r>
-      <w:r>
-        <w:rPr>
-          <w:rStyle w:val="VerbatimChar"/>
-        </w:rPr>
-        <w:t xml:space="preserve">## Two Skew normal    Skew normal with 2 components  -5841.175</w:t>
-      </w:r>
-      <w:r>
-        <w:br w:type="textWrapping"/>
-      </w:r>
-      <w:r>
-        <w:rPr>
-          <w:rStyle w:val="VerbatimChar"/>
-        </w:rPr>
-        <w:t xml:space="preserve">## Two Normal              Normal with 2 components  -5705.934</w:t>
-      </w:r>
-    </w:p>
-    <w:p>
-      <w:pPr>
-        <w:pStyle w:val="FirstParagraph"/>
-      </w:pPr>
-      <w:r>
-        <w:drawing>
-          <wp:inline>
-            <wp:extent cx="5334000" cy="2667000"/>
-            <wp:effectExtent b="0" l="0" r="0" t="0"/>
-            <wp:docPr descr="" id="1" name="Picture"/>
-            <a:graphic>
-              <a:graphicData uri="http://schemas.openxmlformats.org/drawingml/2006/picture">
-                <pic:pic>
-                  <pic:nvPicPr>
-                    <pic:cNvPr descr="PaperEx170308_files/figure-docx/example2-3.png" id="0" name="Picture"/>
+                    <pic:cNvPr descr="PaperEx170308_files/figure-docx/example2-1.png" id="0" name="Picture"/>
                     <pic:cNvPicPr>
                       <a:picLocks noChangeArrowheads="1" noChangeAspect="1"/>
                     </pic:cNvPicPr>
@@ -1052,36 +1923,54 @@
       </w:pPr>
       <w:r>
         <w:rPr>
-          <w:rStyle w:val="VerbatimChar"/>
-        </w:rPr>
-        <w:t xml:space="preserve">##                                Number Negative Number Positive</w:t>
-      </w:r>
-      <w:r>
-        <w:br w:type="textWrapping"/>
-      </w:r>
-      <w:r>
-        <w:rPr>
-          <w:rStyle w:val="VerbatimChar"/>
-        </w:rPr>
-        <w:t xml:space="preserve">## Cut between components 1 and 2            1084              63</w:t>
-      </w:r>
-      <w:r>
-        <w:br w:type="textWrapping"/>
-      </w:r>
-      <w:r>
-        <w:rPr>
-          <w:rStyle w:val="VerbatimChar"/>
-        </w:rPr>
-        <w:t xml:space="preserve">##                                Percent Negative Percent Positive</w:t>
-      </w:r>
-      <w:r>
-        <w:br w:type="textWrapping"/>
-      </w:r>
-      <w:r>
-        <w:rPr>
-          <w:rStyle w:val="VerbatimChar"/>
-        </w:rPr>
-        <w:t xml:space="preserve">## Cut between components 1 and 2           94.51%            5.49%</w:t>
+          <w:rStyle w:val="NormalTok"/>
+        </w:rPr>
+        <w:t xml:space="preserve">dens2&lt;-</w:t>
+      </w:r>
+      <w:r>
+        <w:rPr>
+          <w:rStyle w:val="KeywordTok"/>
+        </w:rPr>
+        <w:t xml:space="preserve">density</w:t>
+      </w:r>
+      <w:r>
+        <w:rPr>
+          <w:rStyle w:val="NormalTok"/>
+        </w:rPr>
+        <w:t xml:space="preserve">(examp2$data)</w:t>
+      </w:r>
+      <w:r>
+        <w:br w:type="textWrapping"/>
+      </w:r>
+      <w:r>
+        <w:rPr>
+          <w:rStyle w:val="KeywordTok"/>
+        </w:rPr>
+        <w:t xml:space="preserve">plot</w:t>
+      </w:r>
+      <w:r>
+        <w:rPr>
+          <w:rStyle w:val="NormalTok"/>
+        </w:rPr>
+        <w:t xml:space="preserve">(dens2, </w:t>
+      </w:r>
+      <w:r>
+        <w:rPr>
+          <w:rStyle w:val="DataTypeTok"/>
+        </w:rPr>
+        <w:t xml:space="preserve">main=</w:t>
+      </w:r>
+      <w:r>
+        <w:rPr>
+          <w:rStyle w:val="StringTok"/>
+        </w:rPr>
+        <w:t xml:space="preserve">"Density of Data"</w:t>
+      </w:r>
+      <w:r>
+        <w:rPr>
+          <w:rStyle w:val="NormalTok"/>
+        </w:rPr>
+        <w:t xml:space="preserve">)</w:t>
       </w:r>
     </w:p>
     <w:p>
@@ -1098,7 +1987,7 @@
               <a:graphicData uri="http://schemas.openxmlformats.org/drawingml/2006/picture">
                 <pic:pic>
                   <pic:nvPicPr>
-                    <pic:cNvPr descr="PaperEx170308_files/figure-docx/example2-4.png" id="0" name="Picture"/>
+                    <pic:cNvPr descr="PaperEx170308_files/figure-docx/example2-2.png" id="0" name="Picture"/>
                     <pic:cNvPicPr>
                       <a:picLocks noChangeArrowheads="1" noChangeAspect="1"/>
                     </pic:cNvPicPr>
@@ -1130,6 +2019,263 @@
           </wp:inline>
         </w:drawing>
       </w:r>
+    </w:p>
+    <w:p>
+      <w:pPr>
+        <w:pStyle w:val="SourceCode"/>
+      </w:pPr>
+      <w:r>
+        <w:rPr>
+          <w:rStyle w:val="NormalTok"/>
+        </w:rPr>
+        <w:t xml:space="preserve">fitloopsobject2&lt;-</w:t>
+      </w:r>
+      <w:r>
+        <w:rPr>
+          <w:rStyle w:val="KeywordTok"/>
+        </w:rPr>
+        <w:t xml:space="preserve">fitloops</w:t>
+      </w:r>
+      <w:r>
+        <w:rPr>
+          <w:rStyle w:val="NormalTok"/>
+        </w:rPr>
+        <w:t xml:space="preserve">(</w:t>
+      </w:r>
+      <w:r>
+        <w:rPr>
+          <w:rStyle w:val="DataTypeTok"/>
+        </w:rPr>
+        <w:t xml:space="preserve">datawithids=</w:t>
+      </w:r>
+      <w:r>
+        <w:rPr>
+          <w:rStyle w:val="NormalTok"/>
+        </w:rPr>
+        <w:t xml:space="preserve">examp2)</w:t>
+      </w:r>
+      <w:r>
+        <w:br w:type="textWrapping"/>
+      </w:r>
+      <w:r>
+        <w:rPr>
+          <w:rStyle w:val="NormalTok"/>
+        </w:rPr>
+        <w:t xml:space="preserve">bestfitsobject2&lt;-</w:t>
+      </w:r>
+      <w:r>
+        <w:rPr>
+          <w:rStyle w:val="KeywordTok"/>
+        </w:rPr>
+        <w:t xml:space="preserve">bestfits</w:t>
+      </w:r>
+      <w:r>
+        <w:rPr>
+          <w:rStyle w:val="NormalTok"/>
+        </w:rPr>
+        <w:t xml:space="preserve">(</w:t>
+      </w:r>
+      <w:r>
+        <w:rPr>
+          <w:rStyle w:val="DataTypeTok"/>
+        </w:rPr>
+        <w:t xml:space="preserve">fitres=</w:t>
+      </w:r>
+      <w:r>
+        <w:rPr>
+          <w:rStyle w:val="NormalTok"/>
+        </w:rPr>
+        <w:t xml:space="preserve">fitloopsobject2)</w:t>
+      </w:r>
+    </w:p>
+    <w:p>
+      <w:pPr>
+        <w:pStyle w:val="SourceCode"/>
+      </w:pPr>
+      <w:r>
+        <w:rPr>
+          <w:rStyle w:val="VerbatimChar"/>
+        </w:rPr>
+        <w:t xml:space="preserve">## [1] "The best model by BIC is Skew-normal with 3 components"</w:t>
+      </w:r>
+      <w:r>
+        <w:br w:type="textWrapping"/>
+      </w:r>
+      <w:r>
+        <w:rPr>
+          <w:rStyle w:val="VerbatimChar"/>
+        </w:rPr>
+        <w:t xml:space="preserve">## [1] ""</w:t>
+      </w:r>
+      <w:r>
+        <w:br w:type="textWrapping"/>
+      </w:r>
+      <w:r>
+        <w:rPr>
+          <w:rStyle w:val="VerbatimChar"/>
+        </w:rPr>
+        <w:t xml:space="preserve">## [1] "Bayesian Information Criterion (BIC) Matrix"</w:t>
+      </w:r>
+      <w:r>
+        <w:br w:type="textWrapping"/>
+      </w:r>
+      <w:r>
+        <w:rPr>
+          <w:rStyle w:val="VerbatimChar"/>
+        </w:rPr>
+        <w:t xml:space="preserve">## [1] "BIC should be minimized and a difference of 10 BIC indicates strong evidence that the model with lower BIC is superior"</w:t>
+      </w:r>
+      <w:r>
+        <w:br w:type="textWrapping"/>
+      </w:r>
+      <w:r>
+        <w:rPr>
+          <w:rStyle w:val="VerbatimChar"/>
+        </w:rPr>
+        <w:t xml:space="preserve">##                        Normal Skew-normal</w:t>
+      </w:r>
+      <w:r>
+        <w:br w:type="textWrapping"/>
+      </w:r>
+      <w:r>
+        <w:rPr>
+          <w:rStyle w:val="VerbatimChar"/>
+        </w:rPr>
+        <w:t xml:space="preserve">## 1 Component(s):     -20.46063   -3242.631</w:t>
+      </w:r>
+      <w:r>
+        <w:br w:type="textWrapping"/>
+      </w:r>
+      <w:r>
+        <w:rPr>
+          <w:rStyle w:val="VerbatimChar"/>
+        </w:rPr>
+        <w:t xml:space="preserve">## 2 Component(s):   -7174.86787   -7293.374</w:t>
+      </w:r>
+      <w:r>
+        <w:br w:type="textWrapping"/>
+      </w:r>
+      <w:r>
+        <w:rPr>
+          <w:rStyle w:val="VerbatimChar"/>
+        </w:rPr>
+        <w:t xml:space="preserve">## 3 Component(s):   -7340.68612   -7437.852</w:t>
+      </w:r>
+      <w:r>
+        <w:br w:type="textWrapping"/>
+      </w:r>
+      <w:r>
+        <w:rPr>
+          <w:rStyle w:val="VerbatimChar"/>
+        </w:rPr>
+        <w:t xml:space="preserve">## 4 Component(s):   -7435.41094   -7421.051</w:t>
+      </w:r>
+      <w:r>
+        <w:br w:type="textWrapping"/>
+      </w:r>
+      <w:r>
+        <w:rPr>
+          <w:rStyle w:val="VerbatimChar"/>
+        </w:rPr>
+        <w:t xml:space="preserve">## 5 Component(s):   -7426.65105   -7401.471</w:t>
+      </w:r>
+      <w:r>
+        <w:br w:type="textWrapping"/>
+      </w:r>
+      <w:r>
+        <w:rPr>
+          <w:rStyle w:val="VerbatimChar"/>
+        </w:rPr>
+        <w:t xml:space="preserve">## [1] "Below is a table of the BIC's of the most common distribution and number of component combinations to base a cutpoint on"</w:t>
+      </w:r>
+      <w:r>
+        <w:br w:type="textWrapping"/>
+      </w:r>
+      <w:r>
+        <w:rPr>
+          <w:rStyle w:val="VerbatimChar"/>
+        </w:rPr>
+        <w:t xml:space="preserve">##                              Description              BIC  </w:t>
+      </w:r>
+      <w:r>
+        <w:br w:type="textWrapping"/>
+      </w:r>
+      <w:r>
+        <w:rPr>
+          <w:rStyle w:val="VerbatimChar"/>
+        </w:rPr>
+        <w:t xml:space="preserve">## Best Overall       Skew-normal with 3 components  -7437.852</w:t>
+      </w:r>
+      <w:r>
+        <w:br w:type="textWrapping"/>
+      </w:r>
+      <w:r>
+        <w:rPr>
+          <w:rStyle w:val="VerbatimChar"/>
+        </w:rPr>
+        <w:t xml:space="preserve">## Best Skew-normal   Skew-normal with 3 components  -7437.852</w:t>
+      </w:r>
+      <w:r>
+        <w:br w:type="textWrapping"/>
+      </w:r>
+      <w:r>
+        <w:rPr>
+          <w:rStyle w:val="VerbatimChar"/>
+        </w:rPr>
+        <w:t xml:space="preserve">## Best Normal             Normal with 4 components  -7435.411</w:t>
+      </w:r>
+      <w:r>
+        <w:br w:type="textWrapping"/>
+      </w:r>
+      <w:r>
+        <w:rPr>
+          <w:rStyle w:val="VerbatimChar"/>
+        </w:rPr>
+        <w:t xml:space="preserve">## Two Skew-normal    Skew-normal with 2 components  -7293.374</w:t>
+      </w:r>
+      <w:r>
+        <w:br w:type="textWrapping"/>
+      </w:r>
+      <w:r>
+        <w:rPr>
+          <w:rStyle w:val="VerbatimChar"/>
+        </w:rPr>
+        <w:t xml:space="preserve">## Two Normal              Normal with 2 components  -7174.868</w:t>
+      </w:r>
+    </w:p>
+    <w:p>
+      <w:pPr>
+        <w:pStyle w:val="SourceCode"/>
+      </w:pPr>
+      <w:r>
+        <w:rPr>
+          <w:rStyle w:val="KeywordTok"/>
+        </w:rPr>
+        <w:t xml:space="preserve">bicgraph</w:t>
+      </w:r>
+      <w:r>
+        <w:rPr>
+          <w:rStyle w:val="NormalTok"/>
+        </w:rPr>
+        <w:t xml:space="preserve">(</w:t>
+      </w:r>
+      <w:r>
+        <w:rPr>
+          <w:rStyle w:val="DataTypeTok"/>
+        </w:rPr>
+        <w:t xml:space="preserve">model=</w:t>
+      </w:r>
+      <w:r>
+        <w:rPr>
+          <w:rStyle w:val="NormalTok"/>
+        </w:rPr>
+        <w:t xml:space="preserve">bestfitsobject2)</w:t>
+      </w:r>
+    </w:p>
+    <w:p>
+      <w:pPr>
+        <w:pStyle w:val="FirstParagraph"/>
+      </w:pPr>
       <w:r>
         <w:drawing>
           <wp:inline>
@@ -1140,7 +2286,7 @@
               <a:graphicData uri="http://schemas.openxmlformats.org/drawingml/2006/picture">
                 <pic:pic>
                   <pic:nvPicPr>
-                    <pic:cNvPr descr="PaperEx170308_files/figure-docx/example2-5.png" id="0" name="Picture"/>
+                    <pic:cNvPr descr="PaperEx170308_files/figure-docx/example2-3.png" id="0" name="Picture"/>
                     <pic:cNvPicPr>
                       <a:picLocks noChangeArrowheads="1" noChangeAspect="1"/>
                     </pic:cNvPicPr>
@@ -1172,6 +2318,224 @@
           </wp:inline>
         </w:drawing>
       </w:r>
+    </w:p>
+    <w:p>
+      <w:pPr>
+        <w:pStyle w:val="SourceCode"/>
+      </w:pPr>
+      <w:r>
+        <w:rPr>
+          <w:rStyle w:val="NormalTok"/>
+        </w:rPr>
+        <w:t xml:space="preserve">fitpickobject2&lt;-</w:t>
+      </w:r>
+      <w:r>
+        <w:rPr>
+          <w:rStyle w:val="KeywordTok"/>
+        </w:rPr>
+        <w:t xml:space="preserve">fitpick</w:t>
+      </w:r>
+      <w:r>
+        <w:rPr>
+          <w:rStyle w:val="NormalTok"/>
+        </w:rPr>
+        <w:t xml:space="preserve">(</w:t>
+      </w:r>
+      <w:r>
+        <w:rPr>
+          <w:rStyle w:val="DataTypeTok"/>
+        </w:rPr>
+        <w:t xml:space="preserve">fitres=</w:t>
+      </w:r>
+      <w:r>
+        <w:rPr>
+          <w:rStyle w:val="NormalTok"/>
+        </w:rPr>
+        <w:t xml:space="preserve">fitloopsobject2,</w:t>
+      </w:r>
+      <w:r>
+        <w:rPr>
+          <w:rStyle w:val="DataTypeTok"/>
+        </w:rPr>
+        <w:t xml:space="preserve">bestfits=</w:t>
+      </w:r>
+      <w:r>
+        <w:rPr>
+          <w:rStyle w:val="NormalTok"/>
+        </w:rPr>
+        <w:t xml:space="preserve">bestfitsobject2)</w:t>
+      </w:r>
+      <w:r>
+        <w:br w:type="textWrapping"/>
+      </w:r>
+      <w:r>
+        <w:br w:type="textWrapping"/>
+      </w:r>
+      <w:r>
+        <w:rPr>
+          <w:rStyle w:val="NormalTok"/>
+        </w:rPr>
+        <w:t xml:space="preserve">uncertobject2&lt;-</w:t>
+      </w:r>
+      <w:r>
+        <w:rPr>
+          <w:rStyle w:val="KeywordTok"/>
+        </w:rPr>
+        <w:t xml:space="preserve">uncert</w:t>
+      </w:r>
+      <w:r>
+        <w:rPr>
+          <w:rStyle w:val="NormalTok"/>
+        </w:rPr>
+        <w:t xml:space="preserve">(</w:t>
+      </w:r>
+      <w:r>
+        <w:rPr>
+          <w:rStyle w:val="DataTypeTok"/>
+        </w:rPr>
+        <w:t xml:space="preserve">fitpickobj=</w:t>
+      </w:r>
+      <w:r>
+        <w:rPr>
+          <w:rStyle w:val="NormalTok"/>
+        </w:rPr>
+        <w:t xml:space="preserve">fitpickobject2)</w:t>
+      </w:r>
+      <w:r>
+        <w:br w:type="textWrapping"/>
+      </w:r>
+      <w:r>
+        <w:rPr>
+          <w:rStyle w:val="NormalTok"/>
+        </w:rPr>
+        <w:t xml:space="preserve">multcutobject2&lt;-</w:t>
+      </w:r>
+      <w:r>
+        <w:rPr>
+          <w:rStyle w:val="KeywordTok"/>
+        </w:rPr>
+        <w:t xml:space="preserve">multcut</w:t>
+      </w:r>
+      <w:r>
+        <w:rPr>
+          <w:rStyle w:val="NormalTok"/>
+        </w:rPr>
+        <w:t xml:space="preserve">(</w:t>
+      </w:r>
+      <w:r>
+        <w:rPr>
+          <w:rStyle w:val="DataTypeTok"/>
+        </w:rPr>
+        <w:t xml:space="preserve">uncertobj=</w:t>
+      </w:r>
+      <w:r>
+        <w:rPr>
+          <w:rStyle w:val="NormalTok"/>
+        </w:rPr>
+        <w:t xml:space="preserve">uncertobject2)</w:t>
+      </w:r>
+    </w:p>
+    <w:p>
+      <w:pPr>
+        <w:pStyle w:val="SourceCode"/>
+      </w:pPr>
+      <w:r>
+        <w:rPr>
+          <w:rStyle w:val="VerbatimChar"/>
+        </w:rPr>
+        <w:t xml:space="preserve">##                                Number Negative Number Positive</w:t>
+      </w:r>
+      <w:r>
+        <w:br w:type="textWrapping"/>
+      </w:r>
+      <w:r>
+        <w:rPr>
+          <w:rStyle w:val="VerbatimChar"/>
+        </w:rPr>
+        <w:t xml:space="preserve">## Cut between components 1 and 2            3187              90</w:t>
+      </w:r>
+      <w:r>
+        <w:br w:type="textWrapping"/>
+      </w:r>
+      <w:r>
+        <w:rPr>
+          <w:rStyle w:val="VerbatimChar"/>
+        </w:rPr>
+        <w:t xml:space="preserve">## Cut between components 2 and 3            3273               4</w:t>
+      </w:r>
+      <w:r>
+        <w:br w:type="textWrapping"/>
+      </w:r>
+      <w:r>
+        <w:rPr>
+          <w:rStyle w:val="VerbatimChar"/>
+        </w:rPr>
+        <w:t xml:space="preserve">##                                Percent Negative Percent Positive</w:t>
+      </w:r>
+      <w:r>
+        <w:br w:type="textWrapping"/>
+      </w:r>
+      <w:r>
+        <w:rPr>
+          <w:rStyle w:val="VerbatimChar"/>
+        </w:rPr>
+        <w:t xml:space="preserve">## Cut between components 1 and 2           97.25%            2.75%</w:t>
+      </w:r>
+      <w:r>
+        <w:br w:type="textWrapping"/>
+      </w:r>
+      <w:r>
+        <w:rPr>
+          <w:rStyle w:val="VerbatimChar"/>
+        </w:rPr>
+        <w:t xml:space="preserve">## Cut between components 2 and 3           99.88%            0.12%</w:t>
+      </w:r>
+    </w:p>
+    <w:p>
+      <w:pPr>
+        <w:pStyle w:val="SourceCode"/>
+      </w:pPr>
+      <w:r>
+        <w:rPr>
+          <w:rStyle w:val="KeywordTok"/>
+        </w:rPr>
+        <w:t xml:space="preserve">rawuncertgraph</w:t>
+      </w:r>
+      <w:r>
+        <w:rPr>
+          <w:rStyle w:val="NormalTok"/>
+        </w:rPr>
+        <w:t xml:space="preserve">(</w:t>
+      </w:r>
+      <w:r>
+        <w:rPr>
+          <w:rStyle w:val="DataTypeTok"/>
+        </w:rPr>
+        <w:t xml:space="preserve">uncertobj=</w:t>
+      </w:r>
+      <w:r>
+        <w:rPr>
+          <w:rStyle w:val="NormalTok"/>
+        </w:rPr>
+        <w:t xml:space="preserve">uncertobject2,</w:t>
+      </w:r>
+      <w:r>
+        <w:rPr>
+          <w:rStyle w:val="DataTypeTok"/>
+        </w:rPr>
+        <w:t xml:space="preserve">multcutobj=</w:t>
+      </w:r>
+      <w:r>
+        <w:rPr>
+          <w:rStyle w:val="NormalTok"/>
+        </w:rPr>
+        <w:t xml:space="preserve">multcutobject2)</w:t>
+      </w:r>
+    </w:p>
+    <w:p>
+      <w:pPr>
+        <w:pStyle w:val="FirstParagraph"/>
+      </w:pPr>
       <w:r>
         <w:drawing>
           <wp:inline>
@@ -1182,7 +2546,7 @@
               <a:graphicData uri="http://schemas.openxmlformats.org/drawingml/2006/picture">
                 <pic:pic>
                   <pic:nvPicPr>
-                    <pic:cNvPr descr="PaperEx170308_files/figure-docx/example2-6.png" id="0" name="Picture"/>
+                    <pic:cNvPr descr="PaperEx170308_files/figure-docx/example2-4.png" id="0" name="Picture"/>
                     <pic:cNvPicPr>
                       <a:picLocks noChangeArrowheads="1" noChangeAspect="1"/>
                     </pic:cNvPicPr>
@@ -1214,6 +2578,40 @@
           </wp:inline>
         </w:drawing>
       </w:r>
+    </w:p>
+    <w:p>
+      <w:pPr>
+        <w:pStyle w:val="SourceCode"/>
+      </w:pPr>
+      <w:r>
+        <w:rPr>
+          <w:rStyle w:val="KeywordTok"/>
+        </w:rPr>
+        <w:t xml:space="preserve">rawdistgraph</w:t>
+      </w:r>
+      <w:r>
+        <w:rPr>
+          <w:rStyle w:val="NormalTok"/>
+        </w:rPr>
+        <w:t xml:space="preserve">(</w:t>
+      </w:r>
+      <w:r>
+        <w:rPr>
+          <w:rStyle w:val="DataTypeTok"/>
+        </w:rPr>
+        <w:t xml:space="preserve">pickobj=</w:t>
+      </w:r>
+      <w:r>
+        <w:rPr>
+          <w:rStyle w:val="NormalTok"/>
+        </w:rPr>
+        <w:t xml:space="preserve">fitpickobject2)</w:t>
+      </w:r>
+    </w:p>
+    <w:p>
+      <w:pPr>
+        <w:pStyle w:val="FirstParagraph"/>
+      </w:pPr>
       <w:r>
         <w:drawing>
           <wp:inline>
@@ -1224,7 +2622,7 @@
               <a:graphicData uri="http://schemas.openxmlformats.org/drawingml/2006/picture">
                 <pic:pic>
                   <pic:nvPicPr>
-                    <pic:cNvPr descr="PaperEx170308_files/figure-docx/example2-7.png" id="0" name="Picture"/>
+                    <pic:cNvPr descr="PaperEx170308_files/figure-docx/example2-5.png" id="0" name="Picture"/>
                     <pic:cNvPicPr>
                       <a:picLocks noChangeArrowheads="1" noChangeAspect="1"/>
                     </pic:cNvPicPr>
@@ -1256,6 +2654,52 @@
           </wp:inline>
         </w:drawing>
       </w:r>
+    </w:p>
+    <w:p>
+      <w:pPr>
+        <w:pStyle w:val="SourceCode"/>
+      </w:pPr>
+      <w:r>
+        <w:rPr>
+          <w:rStyle w:val="KeywordTok"/>
+        </w:rPr>
+        <w:t xml:space="preserve">rawhistcuts</w:t>
+      </w:r>
+      <w:r>
+        <w:rPr>
+          <w:rStyle w:val="NormalTok"/>
+        </w:rPr>
+        <w:t xml:space="preserve">(</w:t>
+      </w:r>
+      <w:r>
+        <w:rPr>
+          <w:rStyle w:val="DataTypeTok"/>
+        </w:rPr>
+        <w:t xml:space="preserve">uncertobj=</w:t>
+      </w:r>
+      <w:r>
+        <w:rPr>
+          <w:rStyle w:val="NormalTok"/>
+        </w:rPr>
+        <w:t xml:space="preserve">uncertobject2,</w:t>
+      </w:r>
+      <w:r>
+        <w:rPr>
+          <w:rStyle w:val="DataTypeTok"/>
+        </w:rPr>
+        <w:t xml:space="preserve">multcutobj=</w:t>
+      </w:r>
+      <w:r>
+        <w:rPr>
+          <w:rStyle w:val="NormalTok"/>
+        </w:rPr>
+        <w:t xml:space="preserve">multcutobject2)</w:t>
+      </w:r>
+    </w:p>
+    <w:p>
+      <w:pPr>
+        <w:pStyle w:val="FirstParagraph"/>
+      </w:pPr>
       <w:r>
         <w:drawing>
           <wp:inline>
@@ -1266,7 +2710,7 @@
               <a:graphicData uri="http://schemas.openxmlformats.org/drawingml/2006/picture">
                 <pic:pic>
                   <pic:nvPicPr>
-                    <pic:cNvPr descr="PaperEx170308_files/figure-docx/example2-8.png" id="0" name="Picture"/>
+                    <pic:cNvPr descr="PaperEx170308_files/figure-docx/example2-6.png" id="0" name="Picture"/>
                     <pic:cNvPicPr>
                       <a:picLocks noChangeArrowheads="1" noChangeAspect="1"/>
                     </pic:cNvPicPr>
@@ -1298,6 +2742,187 @@
           </wp:inline>
         </w:drawing>
       </w:r>
+    </w:p>
+    <w:p>
+      <w:pPr>
+        <w:pStyle w:val="SourceCode"/>
+      </w:pPr>
+      <w:r>
+        <w:rPr>
+          <w:rStyle w:val="NormalTok"/>
+        </w:rPr>
+        <w:t xml:space="preserve">standindetobject2&lt;-</w:t>
+      </w:r>
+      <w:r>
+        <w:rPr>
+          <w:rStyle w:val="KeywordTok"/>
+        </w:rPr>
+        <w:t xml:space="preserve">standindet</w:t>
+      </w:r>
+      <w:r>
+        <w:rPr>
+          <w:rStyle w:val="NormalTok"/>
+        </w:rPr>
+        <w:t xml:space="preserve">(</w:t>
+      </w:r>
+      <w:r>
+        <w:rPr>
+          <w:rStyle w:val="DataTypeTok"/>
+        </w:rPr>
+        <w:t xml:space="preserve">uncertobj=</w:t>
+      </w:r>
+      <w:r>
+        <w:rPr>
+          <w:rStyle w:val="NormalTok"/>
+        </w:rPr>
+        <w:t xml:space="preserve">uncertobject2,</w:t>
+      </w:r>
+      <w:r>
+        <w:rPr>
+          <w:rStyle w:val="DataTypeTok"/>
+        </w:rPr>
+        <w:t xml:space="preserve">multcutobj=</w:t>
+      </w:r>
+      <w:r>
+        <w:rPr>
+          <w:rStyle w:val="NormalTok"/>
+        </w:rPr>
+        <w:t xml:space="preserve">multcutobject2,</w:t>
+      </w:r>
+      <w:r>
+        <w:rPr>
+          <w:rStyle w:val="DataTypeTok"/>
+        </w:rPr>
+        <w:t xml:space="preserve">cutcomp=</w:t>
+      </w:r>
+      <w:r>
+        <w:rPr>
+          <w:rStyle w:val="DecValTok"/>
+        </w:rPr>
+        <w:t xml:space="preserve">1</w:t>
+      </w:r>
+      <w:r>
+        <w:rPr>
+          <w:rStyle w:val="NormalTok"/>
+        </w:rPr>
+        <w:t xml:space="preserve">)</w:t>
+      </w:r>
+      <w:r>
+        <w:br w:type="textWrapping"/>
+      </w:r>
+      <w:r>
+        <w:rPr>
+          <w:rStyle w:val="NormalTok"/>
+        </w:rPr>
+        <w:t xml:space="preserve">specindetobject2&lt;-</w:t>
+      </w:r>
+      <w:r>
+        <w:rPr>
+          <w:rStyle w:val="KeywordTok"/>
+        </w:rPr>
+        <w:t xml:space="preserve">specindet</w:t>
+      </w:r>
+      <w:r>
+        <w:rPr>
+          <w:rStyle w:val="NormalTok"/>
+        </w:rPr>
+        <w:t xml:space="preserve">(</w:t>
+      </w:r>
+      <w:r>
+        <w:rPr>
+          <w:rStyle w:val="DataTypeTok"/>
+        </w:rPr>
+        <w:t xml:space="preserve">uncertobj=</w:t>
+      </w:r>
+      <w:r>
+        <w:rPr>
+          <w:rStyle w:val="NormalTok"/>
+        </w:rPr>
+        <w:t xml:space="preserve">uncertobject2,</w:t>
+      </w:r>
+      <w:r>
+        <w:rPr>
+          <w:rStyle w:val="DataTypeTok"/>
+        </w:rPr>
+        <w:t xml:space="preserve">multcutobj=</w:t>
+      </w:r>
+      <w:r>
+        <w:rPr>
+          <w:rStyle w:val="NormalTok"/>
+        </w:rPr>
+        <w:t xml:space="preserve">multcutobject2,</w:t>
+      </w:r>
+      <w:r>
+        <w:rPr>
+          <w:rStyle w:val="DataTypeTok"/>
+        </w:rPr>
+        <w:t xml:space="preserve">cutcomp=</w:t>
+      </w:r>
+      <w:r>
+        <w:rPr>
+          <w:rStyle w:val="DecValTok"/>
+        </w:rPr>
+        <w:t xml:space="preserve">1</w:t>
+      </w:r>
+      <w:r>
+        <w:rPr>
+          <w:rStyle w:val="NormalTok"/>
+        </w:rPr>
+        <w:t xml:space="preserve">,</w:t>
+      </w:r>
+      <w:r>
+        <w:rPr>
+          <w:rStyle w:val="DataTypeTok"/>
+        </w:rPr>
+        <w:t xml:space="preserve">certlevel=</w:t>
+      </w:r>
+      <w:r>
+        <w:rPr>
+          <w:rStyle w:val="FloatTok"/>
+        </w:rPr>
+        <w:t xml:space="preserve">0.8</w:t>
+      </w:r>
+      <w:r>
+        <w:rPr>
+          <w:rStyle w:val="NormalTok"/>
+        </w:rPr>
+        <w:t xml:space="preserve">)</w:t>
+      </w:r>
+      <w:r>
+        <w:br w:type="textWrapping"/>
+      </w:r>
+      <w:r>
+        <w:br w:type="textWrapping"/>
+      </w:r>
+      <w:r>
+        <w:rPr>
+          <w:rStyle w:val="KeywordTok"/>
+        </w:rPr>
+        <w:t xml:space="preserve">cutuncertgraph</w:t>
+      </w:r>
+      <w:r>
+        <w:rPr>
+          <w:rStyle w:val="NormalTok"/>
+        </w:rPr>
+        <w:t xml:space="preserve">(</w:t>
+      </w:r>
+      <w:r>
+        <w:rPr>
+          <w:rStyle w:val="DataTypeTok"/>
+        </w:rPr>
+        <w:t xml:space="preserve">cutobj=</w:t>
+      </w:r>
+      <w:r>
+        <w:rPr>
+          <w:rStyle w:val="NormalTok"/>
+        </w:rPr>
+        <w:t xml:space="preserve">standindetobject2)</w:t>
+      </w:r>
+    </w:p>
+    <w:p>
+      <w:pPr>
+        <w:pStyle w:val="FirstParagraph"/>
+      </w:pPr>
       <w:r>
         <w:drawing>
           <wp:inline>
@@ -1308,7 +2933,7 @@
               <a:graphicData uri="http://schemas.openxmlformats.org/drawingml/2006/picture">
                 <pic:pic>
                   <pic:nvPicPr>
-                    <pic:cNvPr descr="PaperEx170308_files/figure-docx/example2-9.png" id="0" name="Picture"/>
+                    <pic:cNvPr descr="PaperEx170308_files/figure-docx/example2-7.png" id="0" name="Picture"/>
                     <pic:cNvPicPr>
                       <a:picLocks noChangeArrowheads="1" noChangeAspect="1"/>
                     </pic:cNvPicPr>
@@ -1340,6 +2965,52 @@
           </wp:inline>
         </w:drawing>
       </w:r>
+    </w:p>
+    <w:p>
+      <w:pPr>
+        <w:pStyle w:val="SourceCode"/>
+      </w:pPr>
+      <w:r>
+        <w:rPr>
+          <w:rStyle w:val="KeywordTok"/>
+        </w:rPr>
+        <w:t xml:space="preserve">cutdistgraph</w:t>
+      </w:r>
+      <w:r>
+        <w:rPr>
+          <w:rStyle w:val="NormalTok"/>
+        </w:rPr>
+        <w:t xml:space="preserve">(</w:t>
+      </w:r>
+      <w:r>
+        <w:rPr>
+          <w:rStyle w:val="DataTypeTok"/>
+        </w:rPr>
+        <w:t xml:space="preserve">cutobj=</w:t>
+      </w:r>
+      <w:r>
+        <w:rPr>
+          <w:rStyle w:val="NormalTok"/>
+        </w:rPr>
+        <w:t xml:space="preserve">standindetobject2, </w:t>
+      </w:r>
+      <w:r>
+        <w:rPr>
+          <w:rStyle w:val="DataTypeTok"/>
+        </w:rPr>
+        <w:t xml:space="preserve">pickobj=</w:t>
+      </w:r>
+      <w:r>
+        <w:rPr>
+          <w:rStyle w:val="NormalTok"/>
+        </w:rPr>
+        <w:t xml:space="preserve">fitpickobject2)</w:t>
+      </w:r>
+    </w:p>
+    <w:p>
+      <w:pPr>
+        <w:pStyle w:val="FirstParagraph"/>
+      </w:pPr>
       <w:r>
         <w:drawing>
           <wp:inline>
@@ -1350,7 +3021,7 @@
               <a:graphicData uri="http://schemas.openxmlformats.org/drawingml/2006/picture">
                 <pic:pic>
                   <pic:nvPicPr>
-                    <pic:cNvPr descr="PaperEx170308_files/figure-docx/example2-10.png" id="0" name="Picture"/>
+                    <pic:cNvPr descr="PaperEx170308_files/figure-docx/example2-8.png" id="0" name="Picture"/>
                     <pic:cNvPicPr>
                       <a:picLocks noChangeArrowheads="1" noChangeAspect="1"/>
                     </pic:cNvPicPr>
@@ -1389,6 +3060,292 @@
       </w:pPr>
       <w:r>
         <w:rPr>
+          <w:rStyle w:val="KeywordTok"/>
+        </w:rPr>
+        <w:t xml:space="preserve">cutuncertgraph</w:t>
+      </w:r>
+      <w:r>
+        <w:rPr>
+          <w:rStyle w:val="NormalTok"/>
+        </w:rPr>
+        <w:t xml:space="preserve">(</w:t>
+      </w:r>
+      <w:r>
+        <w:rPr>
+          <w:rStyle w:val="DataTypeTok"/>
+        </w:rPr>
+        <w:t xml:space="preserve">cutobj=</w:t>
+      </w:r>
+      <w:r>
+        <w:rPr>
+          <w:rStyle w:val="NormalTok"/>
+        </w:rPr>
+        <w:t xml:space="preserve">specindetobject2)</w:t>
+      </w:r>
+    </w:p>
+    <w:p>
+      <w:pPr>
+        <w:pStyle w:val="FirstParagraph"/>
+      </w:pPr>
+      <w:r>
+        <w:drawing>
+          <wp:inline>
+            <wp:extent cx="5334000" cy="2667000"/>
+            <wp:effectExtent b="0" l="0" r="0" t="0"/>
+            <wp:docPr descr="" id="1" name="Picture"/>
+            <a:graphic>
+              <a:graphicData uri="http://schemas.openxmlformats.org/drawingml/2006/picture">
+                <pic:pic>
+                  <pic:nvPicPr>
+                    <pic:cNvPr descr="PaperEx170308_files/figure-docx/example2-9.png" id="0" name="Picture"/>
+                    <pic:cNvPicPr>
+                      <a:picLocks noChangeArrowheads="1" noChangeAspect="1"/>
+                    </pic:cNvPicPr>
+                  </pic:nvPicPr>
+                  <pic:blipFill>
+                    <a:blip r:embed="rId41"/>
+                    <a:stretch>
+                      <a:fillRect/>
+                    </a:stretch>
+                  </pic:blipFill>
+                  <pic:spPr bwMode="auto">
+                    <a:xfrm>
+                      <a:off x="0" y="0"/>
+                      <a:ext cx="5334000" cy="2667000"/>
+                    </a:xfrm>
+                    <a:prstGeom prst="rect">
+                      <a:avLst/>
+                    </a:prstGeom>
+                    <a:noFill/>
+                    <a:ln w="9525">
+                      <a:noFill/>
+                      <a:headEnd/>
+                      <a:tailEnd/>
+                    </a:ln>
+                  </pic:spPr>
+                </pic:pic>
+              </a:graphicData>
+            </a:graphic>
+          </wp:inline>
+        </w:drawing>
+      </w:r>
+    </w:p>
+    <w:p>
+      <w:pPr>
+        <w:pStyle w:val="SourceCode"/>
+      </w:pPr>
+      <w:r>
+        <w:rPr>
+          <w:rStyle w:val="KeywordTok"/>
+        </w:rPr>
+        <w:t xml:space="preserve">cutdistgraph</w:t>
+      </w:r>
+      <w:r>
+        <w:rPr>
+          <w:rStyle w:val="NormalTok"/>
+        </w:rPr>
+        <w:t xml:space="preserve">(</w:t>
+      </w:r>
+      <w:r>
+        <w:rPr>
+          <w:rStyle w:val="DataTypeTok"/>
+        </w:rPr>
+        <w:t xml:space="preserve">cutobj=</w:t>
+      </w:r>
+      <w:r>
+        <w:rPr>
+          <w:rStyle w:val="NormalTok"/>
+        </w:rPr>
+        <w:t xml:space="preserve">specindetobject2, </w:t>
+      </w:r>
+      <w:r>
+        <w:rPr>
+          <w:rStyle w:val="DataTypeTok"/>
+        </w:rPr>
+        <w:t xml:space="preserve">pickobj=</w:t>
+      </w:r>
+      <w:r>
+        <w:rPr>
+          <w:rStyle w:val="NormalTok"/>
+        </w:rPr>
+        <w:t xml:space="preserve">fitpickobject2)</w:t>
+      </w:r>
+    </w:p>
+    <w:p>
+      <w:pPr>
+        <w:pStyle w:val="FirstParagraph"/>
+      </w:pPr>
+      <w:r>
+        <w:drawing>
+          <wp:inline>
+            <wp:extent cx="5334000" cy="2667000"/>
+            <wp:effectExtent b="0" l="0" r="0" t="0"/>
+            <wp:docPr descr="" id="1" name="Picture"/>
+            <a:graphic>
+              <a:graphicData uri="http://schemas.openxmlformats.org/drawingml/2006/picture">
+                <pic:pic>
+                  <pic:nvPicPr>
+                    <pic:cNvPr descr="PaperEx170308_files/figure-docx/example2-10.png" id="0" name="Picture"/>
+                    <pic:cNvPicPr>
+                      <a:picLocks noChangeArrowheads="1" noChangeAspect="1"/>
+                    </pic:cNvPicPr>
+                  </pic:nvPicPr>
+                  <pic:blipFill>
+                    <a:blip r:embed="rId42"/>
+                    <a:stretch>
+                      <a:fillRect/>
+                    </a:stretch>
+                  </pic:blipFill>
+                  <pic:spPr bwMode="auto">
+                    <a:xfrm>
+                      <a:off x="0" y="0"/>
+                      <a:ext cx="5334000" cy="2667000"/>
+                    </a:xfrm>
+                    <a:prstGeom prst="rect">
+                      <a:avLst/>
+                    </a:prstGeom>
+                    <a:noFill/>
+                    <a:ln w="9525">
+                      <a:noFill/>
+                      <a:headEnd/>
+                      <a:tailEnd/>
+                    </a:ln>
+                  </pic:spPr>
+                </pic:pic>
+              </a:graphicData>
+            </a:graphic>
+          </wp:inline>
+        </w:drawing>
+      </w:r>
+    </w:p>
+    <w:p>
+      <w:pPr>
+        <w:pStyle w:val="SourceCode"/>
+      </w:pPr>
+      <w:r>
+        <w:rPr>
+          <w:rStyle w:val="NormalTok"/>
+        </w:rPr>
+        <w:t xml:space="preserve">outdataobject2&lt;-</w:t>
+      </w:r>
+      <w:r>
+        <w:rPr>
+          <w:rStyle w:val="KeywordTok"/>
+        </w:rPr>
+        <w:t xml:space="preserve">outputdata</w:t>
+      </w:r>
+      <w:r>
+        <w:rPr>
+          <w:rStyle w:val="NormalTok"/>
+        </w:rPr>
+        <w:t xml:space="preserve">(</w:t>
+      </w:r>
+      <w:r>
+        <w:rPr>
+          <w:rStyle w:val="DataTypeTok"/>
+        </w:rPr>
+        <w:t xml:space="preserve">standindet=</w:t>
+      </w:r>
+      <w:r>
+        <w:rPr>
+          <w:rStyle w:val="NormalTok"/>
+        </w:rPr>
+        <w:t xml:space="preserve">standindetobject2,</w:t>
+      </w:r>
+      <w:r>
+        <w:rPr>
+          <w:rStyle w:val="DataTypeTok"/>
+        </w:rPr>
+        <w:t xml:space="preserve">specindet=</w:t>
+      </w:r>
+      <w:r>
+        <w:rPr>
+          <w:rStyle w:val="NormalTok"/>
+        </w:rPr>
+        <w:t xml:space="preserve">specindetobject2)</w:t>
+      </w:r>
+      <w:r>
+        <w:br w:type="textWrapping"/>
+      </w:r>
+      <w:r>
+        <w:rPr>
+          <w:rStyle w:val="NormalTok"/>
+        </w:rPr>
+        <w:t xml:space="preserve">summaryobject2&lt;-</w:t>
+      </w:r>
+      <w:r>
+        <w:rPr>
+          <w:rStyle w:val="KeywordTok"/>
+        </w:rPr>
+        <w:t xml:space="preserve">summarytable</w:t>
+      </w:r>
+      <w:r>
+        <w:rPr>
+          <w:rStyle w:val="NormalTok"/>
+        </w:rPr>
+        <w:t xml:space="preserve">(</w:t>
+      </w:r>
+      <w:r>
+        <w:rPr>
+          <w:rStyle w:val="DataTypeTok"/>
+        </w:rPr>
+        <w:t xml:space="preserve">outdataobj=</w:t>
+      </w:r>
+      <w:r>
+        <w:rPr>
+          <w:rStyle w:val="NormalTok"/>
+        </w:rPr>
+        <w:t xml:space="preserve">outdataobject2, </w:t>
+      </w:r>
+      <w:r>
+        <w:rPr>
+          <w:rStyle w:val="DataTypeTok"/>
+        </w:rPr>
+        <w:t xml:space="preserve">standindetobj=</w:t>
+      </w:r>
+      <w:r>
+        <w:rPr>
+          <w:rStyle w:val="NormalTok"/>
+        </w:rPr>
+        <w:t xml:space="preserve">standindetobject2, </w:t>
+      </w:r>
+      <w:r>
+        <w:rPr>
+          <w:rStyle w:val="DataTypeTok"/>
+        </w:rPr>
+        <w:t xml:space="preserve">specindetobj=</w:t>
+      </w:r>
+      <w:r>
+        <w:rPr>
+          <w:rStyle w:val="NormalTok"/>
+        </w:rPr>
+        <w:t xml:space="preserve">specindetobject2)</w:t>
+      </w:r>
+      <w:r>
+        <w:br w:type="textWrapping"/>
+      </w:r>
+      <w:r>
+        <w:rPr>
+          <w:rStyle w:val="NormalTok"/>
+        </w:rPr>
+        <w:t xml:space="preserve">outtable2&lt;-summaryobject2$outtab</w:t>
+      </w:r>
+      <w:r>
+        <w:br w:type="textWrapping"/>
+      </w:r>
+      <w:r>
+        <w:rPr>
+          <w:rStyle w:val="NormalTok"/>
+        </w:rPr>
+        <w:t xml:space="preserve">outtable2</w:t>
+      </w:r>
+    </w:p>
+    <w:p>
+      <w:pPr>
+        <w:pStyle w:val="SourceCode"/>
+      </w:pPr>
+      <w:r>
+        <w:rPr>
           <w:rStyle w:val="VerbatimChar"/>
         </w:rPr>
         <w:t xml:space="preserve">##                           No. Neg No. Indet No. Pos  % Neg % Indet % Pos</w:t>
@@ -1400,34 +3357,34 @@
         <w:rPr>
           <w:rStyle w:val="VerbatimChar"/>
         </w:rPr>
-        <w:t xml:space="preserve">## Raw Cutoff                   1086         0      63 94.52%      0% 5.48%</w:t>
-      </w:r>
-      <w:r>
-        <w:br w:type="textWrapping"/>
-      </w:r>
-      <w:r>
-        <w:rPr>
-          <w:rStyle w:val="VerbatimChar"/>
-        </w:rPr>
-        <w:t xml:space="preserve">## Cutoff with 80% Certainty    1025        81      43 89.21%   7.05% 3.74%</w:t>
-      </w:r>
-      <w:r>
-        <w:br w:type="textWrapping"/>
-      </w:r>
-      <w:r>
-        <w:rPr>
-          <w:rStyle w:val="VerbatimChar"/>
-        </w:rPr>
-        <w:t xml:space="preserve">## Cutoff with 90% Certainty     936       178      35 81.46%  15.49% 3.05%</w:t>
-      </w:r>
-      <w:r>
-        <w:br w:type="textWrapping"/>
-      </w:r>
-      <w:r>
-        <w:rPr>
-          <w:rStyle w:val="VerbatimChar"/>
-        </w:rPr>
-        <w:t xml:space="preserve">## Cutoff with 95% Certainty     812       305      32 70.67%  26.54% 2.79%</w:t>
+        <w:t xml:space="preserve">## Raw Cutoff                   3868         0     101 97.46%      0% 2.54%</w:t>
+      </w:r>
+      <w:r>
+        <w:br w:type="textWrapping"/>
+      </w:r>
+      <w:r>
+        <w:rPr>
+          <w:rStyle w:val="VerbatimChar"/>
+        </w:rPr>
+        <w:t xml:space="preserve">## Cutoff with 80% Certainty    3835        52      82 96.62%   1.31% 2.07%</w:t>
+      </w:r>
+      <w:r>
+        <w:br w:type="textWrapping"/>
+      </w:r>
+      <w:r>
+        <w:rPr>
+          <w:rStyle w:val="VerbatimChar"/>
+        </w:rPr>
+        <w:t xml:space="preserve">## Cutoff with 90% Certainty    3791        98      80 95.52%   2.47% 2.02%</w:t>
+      </w:r>
+      <w:r>
+        <w:br w:type="textWrapping"/>
+      </w:r>
+      <w:r>
+        <w:rPr>
+          <w:rStyle w:val="VerbatimChar"/>
+        </w:rPr>
+        <w:t xml:space="preserve">## Cutoff with 95% Certainty    3736       158      75 94.13%   3.98% 1.89%</w:t>
       </w:r>
     </w:p>
     <w:sectPr/>
@@ -1538,7 +3495,7 @@
     </w:lvl>
   </w:abstractNum>
   <w:abstractNum w:abstractNumId="990">
-    <w:nsid w:val="63f63837"/>
+    <w:nsid w:val="d26c2380"/>
     <w:multiLevelType w:val="multilevel"/>
     <w:lvl w:ilvl="0">
       <w:numFmt w:val="bullet"/>

</xml_diff>

<commit_message>
Cleaned data (removed duplicates), updated cutoff algorithm, and updated analyses for paper
</commit_message>
<xml_diff>
--- a/PaperEx170308.docx
+++ b/PaperEx170308.docx
@@ -78,156 +78,9 @@
       </w:pPr>
       <w:r>
         <w:rPr>
-          <w:rStyle w:val="CommentTok"/>
-        </w:rPr>
-        <w:t xml:space="preserve">#examp1&lt;-read.csv(file="/Users/sarahsullivan/Documents/SullivanDocs/Rwd/cutoff/ex1.csv", colClasses=c("NULL", NA, NA))</w:t>
-      </w:r>
-      <w:r>
-        <w:br w:type="textWrapping"/>
-      </w:r>
-      <w:r>
-        <w:br w:type="textWrapping"/>
-      </w:r>
-      <w:r>
-        <w:rPr>
-          <w:rStyle w:val="CommentTok"/>
-        </w:rPr>
-        <w:t xml:space="preserve">#hist(examp1$data, breaks=100, main="Histogram of Data")</w:t>
-      </w:r>
-      <w:r>
-        <w:br w:type="textWrapping"/>
-      </w:r>
-      <w:r>
-        <w:rPr>
-          <w:rStyle w:val="CommentTok"/>
-        </w:rPr>
-        <w:t xml:space="preserve">#dens1&lt;-density(examp1$data)</w:t>
-      </w:r>
-      <w:r>
-        <w:br w:type="textWrapping"/>
-      </w:r>
-      <w:r>
-        <w:rPr>
-          <w:rStyle w:val="CommentTok"/>
-        </w:rPr>
-        <w:t xml:space="preserve">#plot(dens1, main="Density of Data")</w:t>
-      </w:r>
-      <w:r>
-        <w:br w:type="textWrapping"/>
-      </w:r>
-      <w:r>
-        <w:br w:type="textWrapping"/>
-      </w:r>
-      <w:r>
-        <w:rPr>
-          <w:rStyle w:val="CommentTok"/>
-        </w:rPr>
-        <w:t xml:space="preserve">#fitloopsobject&lt;-fitloops(datawithids=examp2)</w:t>
-      </w:r>
-      <w:r>
-        <w:br w:type="textWrapping"/>
-      </w:r>
-      <w:r>
-        <w:rPr>
-          <w:rStyle w:val="NormalTok"/>
-        </w:rPr>
-        <w:t xml:space="preserve"> </w:t>
-      </w:r>
-      <w:r>
-        <w:rPr>
-          <w:rStyle w:val="NormalTok"/>
-        </w:rPr>
-        <w:t xml:space="preserve"> </w:t>
-      </w:r>
-      <w:r>
-        <w:rPr>
-          <w:rStyle w:val="CommentTok"/>
-        </w:rPr>
-        <w:t xml:space="preserve">#might not run due to 5 component solution not being easily optimized, if it doesn't run either load the full file, or run fitloopsobject&lt;-fitloops(datawithids=examp2,maxcp=4): </w:t>
-      </w:r>
-      <w:r>
-        <w:br w:type="textWrapping"/>
-      </w:r>
-      <w:r>
-        <w:rPr>
-          <w:rStyle w:val="CommentTok"/>
-        </w:rPr>
-        <w:t xml:space="preserve">#load(file="/Users/sarahsullivan/Documents/SullivanDocs/Rwd/cutoff/ex1fitloops")</w:t>
-      </w:r>
-      <w:r>
-        <w:br w:type="textWrapping"/>
-      </w:r>
-      <w:r>
-        <w:br w:type="textWrapping"/>
-      </w:r>
-      <w:r>
-        <w:rPr>
-          <w:rStyle w:val="CommentTok"/>
-        </w:rPr>
-        <w:t xml:space="preserve">#bicgraph(model=fitloopsobject1)</w:t>
-      </w:r>
-      <w:r>
-        <w:br w:type="textWrapping"/>
-      </w:r>
-      <w:r>
-        <w:br w:type="textWrapping"/>
-      </w:r>
-      <w:r>
-        <w:rPr>
-          <w:rStyle w:val="CommentTok"/>
-        </w:rPr>
-        <w:t xml:space="preserve">#modelpickobject2&lt;-modelpick(fitloopsobject1)</w:t>
-      </w:r>
-      <w:r>
-        <w:br w:type="textWrapping"/>
-      </w:r>
-      <w:r>
-        <w:br w:type="textWrapping"/>
-      </w:r>
-      <w:r>
-        <w:rPr>
-          <w:rStyle w:val="CommentTok"/>
-        </w:rPr>
-        <w:t xml:space="preserve">#rawuncertgraph(modelpickobject1)</w:t>
-      </w:r>
-      <w:r>
-        <w:br w:type="textWrapping"/>
-      </w:r>
-      <w:r>
-        <w:rPr>
-          <w:rStyle w:val="CommentTok"/>
-        </w:rPr>
-        <w:t xml:space="preserve">#rawdistgraph(modelpickobject1)</w:t>
-      </w:r>
-      <w:r>
-        <w:br w:type="textWrapping"/>
-      </w:r>
-      <w:r>
-        <w:rPr>
-          <w:rStyle w:val="CommentTok"/>
-        </w:rPr>
-        <w:t xml:space="preserve">#rawhistcuts(modelpickobject1)</w:t>
-      </w:r>
-    </w:p>
-    <w:p>
-      <w:pPr>
-        <w:pStyle w:val="Heading1"/>
-      </w:pPr>
-      <w:bookmarkStart w:id="22" w:name="example-2"/>
-      <w:bookmarkEnd w:id="22"/>
-      <w:r>
-        <w:t xml:space="preserve">Example 2</w:t>
-      </w:r>
-    </w:p>
-    <w:p>
-      <w:pPr>
-        <w:pStyle w:val="SourceCode"/>
-      </w:pPr>
-      <w:r>
-        <w:rPr>
-          <w:rStyle w:val="NormalTok"/>
-        </w:rPr>
-        <w:t xml:space="preserve">examp2&lt;-</w:t>
+          <w:rStyle w:val="NormalTok"/>
+        </w:rPr>
+        <w:t xml:space="preserve">examp1&lt;-</w:t>
       </w:r>
       <w:r>
         <w:rPr>
@@ -251,31 +104,85 @@
         <w:rPr>
           <w:rStyle w:val="StringTok"/>
         </w:rPr>
-        <w:t xml:space="preserve">"/Users/sarahsullivan/Documents/SullivanDocs/Rwd/cutoff/ex2.csv"</w:t>
-      </w:r>
-      <w:r>
-        <w:rPr>
-          <w:rStyle w:val="NormalTok"/>
-        </w:rPr>
-        <w:t xml:space="preserve">)</w:t>
-      </w:r>
-      <w:r>
-        <w:br w:type="textWrapping"/>
-      </w:r>
-      <w:r>
-        <w:br w:type="textWrapping"/>
+        <w:t xml:space="preserve">"/Users/sarahsullivan/Documents/SullivanDocs/Rwd/cutoff/ex1.csv"</w:t>
+      </w:r>
+      <w:r>
+        <w:rPr>
+          <w:rStyle w:val="NormalTok"/>
+        </w:rPr>
+        <w:t xml:space="preserve">, </w:t>
+      </w:r>
+      <w:r>
+        <w:rPr>
+          <w:rStyle w:val="DataTypeTok"/>
+        </w:rPr>
+        <w:t xml:space="preserve">colClasses=</w:t>
       </w:r>
       <w:r>
         <w:rPr>
           <w:rStyle w:val="KeywordTok"/>
         </w:rPr>
+        <w:t xml:space="preserve">c</w:t>
+      </w:r>
+      <w:r>
+        <w:rPr>
+          <w:rStyle w:val="NormalTok"/>
+        </w:rPr>
+        <w:t xml:space="preserve">(</w:t>
+      </w:r>
+      <w:r>
+        <w:rPr>
+          <w:rStyle w:val="StringTok"/>
+        </w:rPr>
+        <w:t xml:space="preserve">"NULL"</w:t>
+      </w:r>
+      <w:r>
+        <w:rPr>
+          <w:rStyle w:val="NormalTok"/>
+        </w:rPr>
+        <w:t xml:space="preserve">, </w:t>
+      </w:r>
+      <w:r>
+        <w:rPr>
+          <w:rStyle w:val="OtherTok"/>
+        </w:rPr>
+        <w:t xml:space="preserve">NA</w:t>
+      </w:r>
+      <w:r>
+        <w:rPr>
+          <w:rStyle w:val="NormalTok"/>
+        </w:rPr>
+        <w:t xml:space="preserve">, </w:t>
+      </w:r>
+      <w:r>
+        <w:rPr>
+          <w:rStyle w:val="OtherTok"/>
+        </w:rPr>
+        <w:t xml:space="preserve">NA</w:t>
+      </w:r>
+      <w:r>
+        <w:rPr>
+          <w:rStyle w:val="NormalTok"/>
+        </w:rPr>
+        <w:t xml:space="preserve">))</w:t>
+      </w:r>
+      <w:r>
+        <w:br w:type="textWrapping"/>
+      </w:r>
+      <w:r>
+        <w:br w:type="textWrapping"/>
+      </w:r>
+      <w:r>
+        <w:rPr>
+          <w:rStyle w:val="KeywordTok"/>
+        </w:rPr>
         <w:t xml:space="preserve">hist</w:t>
       </w:r>
       <w:r>
         <w:rPr>
           <w:rStyle w:val="NormalTok"/>
         </w:rPr>
-        <w:t xml:space="preserve">(examp2$data, </w:t>
+        <w:t xml:space="preserve">(examp1$data, </w:t>
       </w:r>
       <w:r>
         <w:rPr>
@@ -328,7 +235,110 @@
               <a:graphicData uri="http://schemas.openxmlformats.org/drawingml/2006/picture">
                 <pic:pic>
                   <pic:nvPicPr>
-                    <pic:cNvPr descr="PaperEx170308_files/figure-docx/example2-1.png" id="0" name="Picture"/>
+                    <pic:cNvPr descr="PaperEx170308_files/figure-docx/example1-1.png" id="0" name="Picture"/>
+                    <pic:cNvPicPr>
+                      <a:picLocks noChangeArrowheads="1" noChangeAspect="1"/>
+                    </pic:cNvPicPr>
+                  </pic:nvPicPr>
+                  <pic:blipFill>
+                    <a:blip r:embed="rId22"/>
+                    <a:stretch>
+                      <a:fillRect/>
+                    </a:stretch>
+                  </pic:blipFill>
+                  <pic:spPr bwMode="auto">
+                    <a:xfrm>
+                      <a:off x="0" y="0"/>
+                      <a:ext cx="5334000" cy="2667000"/>
+                    </a:xfrm>
+                    <a:prstGeom prst="rect">
+                      <a:avLst/>
+                    </a:prstGeom>
+                    <a:noFill/>
+                    <a:ln w="9525">
+                      <a:noFill/>
+                      <a:headEnd/>
+                      <a:tailEnd/>
+                    </a:ln>
+                  </pic:spPr>
+                </pic:pic>
+              </a:graphicData>
+            </a:graphic>
+          </wp:inline>
+        </w:drawing>
+      </w:r>
+    </w:p>
+    <w:p>
+      <w:pPr>
+        <w:pStyle w:val="SourceCode"/>
+      </w:pPr>
+      <w:r>
+        <w:rPr>
+          <w:rStyle w:val="NormalTok"/>
+        </w:rPr>
+        <w:t xml:space="preserve">dens1&lt;-</w:t>
+      </w:r>
+      <w:r>
+        <w:rPr>
+          <w:rStyle w:val="KeywordTok"/>
+        </w:rPr>
+        <w:t xml:space="preserve">density</w:t>
+      </w:r>
+      <w:r>
+        <w:rPr>
+          <w:rStyle w:val="NormalTok"/>
+        </w:rPr>
+        <w:t xml:space="preserve">(examp1$data)</w:t>
+      </w:r>
+      <w:r>
+        <w:br w:type="textWrapping"/>
+      </w:r>
+      <w:r>
+        <w:rPr>
+          <w:rStyle w:val="KeywordTok"/>
+        </w:rPr>
+        <w:t xml:space="preserve">plot</w:t>
+      </w:r>
+      <w:r>
+        <w:rPr>
+          <w:rStyle w:val="NormalTok"/>
+        </w:rPr>
+        <w:t xml:space="preserve">(dens1, </w:t>
+      </w:r>
+      <w:r>
+        <w:rPr>
+          <w:rStyle w:val="DataTypeTok"/>
+        </w:rPr>
+        <w:t xml:space="preserve">main=</w:t>
+      </w:r>
+      <w:r>
+        <w:rPr>
+          <w:rStyle w:val="StringTok"/>
+        </w:rPr>
+        <w:t xml:space="preserve">"Density of Data"</w:t>
+      </w:r>
+      <w:r>
+        <w:rPr>
+          <w:rStyle w:val="NormalTok"/>
+        </w:rPr>
+        <w:t xml:space="preserve">)</w:t>
+      </w:r>
+    </w:p>
+    <w:p>
+      <w:pPr>
+        <w:pStyle w:val="FirstParagraph"/>
+      </w:pPr>
+      <w:r>
+        <w:drawing>
+          <wp:inline>
+            <wp:extent cx="5334000" cy="2667000"/>
+            <wp:effectExtent b="0" l="0" r="0" t="0"/>
+            <wp:docPr descr="" id="1" name="Picture"/>
+            <a:graphic>
+              <a:graphicData uri="http://schemas.openxmlformats.org/drawingml/2006/picture">
+                <pic:pic>
+                  <pic:nvPicPr>
+                    <pic:cNvPr descr="PaperEx170308_files/figure-docx/example1-2.png" id="0" name="Picture"/>
                     <pic:cNvPicPr>
                       <a:picLocks noChangeArrowheads="1" noChangeAspect="1"/>
                     </pic:cNvPicPr>
@@ -367,21 +377,66 @@
       </w:pPr>
       <w:r>
         <w:rPr>
-          <w:rStyle w:val="NormalTok"/>
-        </w:rPr>
-        <w:t xml:space="preserve">dens2&lt;-</w:t>
+          <w:rStyle w:val="CommentTok"/>
+        </w:rPr>
+        <w:t xml:space="preserve">#fitloopsobject1&lt;-fitloops(datawithids=examp2)</w:t>
+      </w:r>
+      <w:r>
+        <w:br w:type="textWrapping"/>
+      </w:r>
+      <w:r>
+        <w:rPr>
+          <w:rStyle w:val="NormalTok"/>
+        </w:rPr>
+        <w:t xml:space="preserve"> </w:t>
+      </w:r>
+      <w:r>
+        <w:rPr>
+          <w:rStyle w:val="NormalTok"/>
+        </w:rPr>
+        <w:t xml:space="preserve"> </w:t>
+      </w:r>
+      <w:r>
+        <w:rPr>
+          <w:rStyle w:val="CommentTok"/>
+        </w:rPr>
+        <w:t xml:space="preserve">#might not run due to 5 component solution not being easily optimized, if it doesn't run either load the full file, or run fitloopsobject1&lt;-fitloops(datawithids=examp2,maxcp=4): </w:t>
+      </w:r>
+      <w:r>
+        <w:br w:type="textWrapping"/>
       </w:r>
       <w:r>
         <w:rPr>
           <w:rStyle w:val="KeywordTok"/>
         </w:rPr>
-        <w:t xml:space="preserve">density</w:t>
-      </w:r>
-      <w:r>
-        <w:rPr>
-          <w:rStyle w:val="NormalTok"/>
-        </w:rPr>
-        <w:t xml:space="preserve">(examp2$data)</w:t>
+        <w:t xml:space="preserve">load</w:t>
+      </w:r>
+      <w:r>
+        <w:rPr>
+          <w:rStyle w:val="NormalTok"/>
+        </w:rPr>
+        <w:t xml:space="preserve">(</w:t>
+      </w:r>
+      <w:r>
+        <w:rPr>
+          <w:rStyle w:val="DataTypeTok"/>
+        </w:rPr>
+        <w:t xml:space="preserve">file=</w:t>
+      </w:r>
+      <w:r>
+        <w:rPr>
+          <w:rStyle w:val="StringTok"/>
+        </w:rPr>
+        <w:t xml:space="preserve">"/Users/sarahsullivan/Documents/SullivanDocs/Rwd/cutoff/ex1fitloops"</w:t>
+      </w:r>
+      <w:r>
+        <w:rPr>
+          <w:rStyle w:val="NormalTok"/>
+        </w:rPr>
+        <w:t xml:space="preserve">)</w:t>
+      </w:r>
+      <w:r>
+        <w:br w:type="textWrapping"/>
       </w:r>
       <w:r>
         <w:br w:type="textWrapping"/>
@@ -390,31 +445,25 @@
         <w:rPr>
           <w:rStyle w:val="KeywordTok"/>
         </w:rPr>
-        <w:t xml:space="preserve">plot</w:t>
-      </w:r>
-      <w:r>
-        <w:rPr>
-          <w:rStyle w:val="NormalTok"/>
-        </w:rPr>
-        <w:t xml:space="preserve">(dens2, </w:t>
+        <w:t xml:space="preserve">bicgraph</w:t>
+      </w:r>
+      <w:r>
+        <w:rPr>
+          <w:rStyle w:val="NormalTok"/>
+        </w:rPr>
+        <w:t xml:space="preserve">(</w:t>
       </w:r>
       <w:r>
         <w:rPr>
           <w:rStyle w:val="DataTypeTok"/>
         </w:rPr>
-        <w:t xml:space="preserve">main=</w:t>
-      </w:r>
-      <w:r>
-        <w:rPr>
-          <w:rStyle w:val="StringTok"/>
-        </w:rPr>
-        <w:t xml:space="preserve">"Density of Data"</w:t>
-      </w:r>
-      <w:r>
-        <w:rPr>
-          <w:rStyle w:val="NormalTok"/>
-        </w:rPr>
-        <w:t xml:space="preserve">)</w:t>
+        <w:t xml:space="preserve">fitobj=</w:t>
+      </w:r>
+      <w:r>
+        <w:rPr>
+          <w:rStyle w:val="NormalTok"/>
+        </w:rPr>
+        <w:t xml:space="preserve">fitloopsobject1)</w:t>
       </w:r>
     </w:p>
     <w:p>
@@ -431,7 +480,7 @@
               <a:graphicData uri="http://schemas.openxmlformats.org/drawingml/2006/picture">
                 <pic:pic>
                   <pic:nvPicPr>
-                    <pic:cNvPr descr="PaperEx170308_files/figure-docx/example2-2.png" id="0" name="Picture"/>
+                    <pic:cNvPr descr="PaperEx170308_files/figure-docx/example1-3.png" id="0" name="Picture"/>
                     <pic:cNvPicPr>
                       <a:picLocks noChangeArrowheads="1" noChangeAspect="1"/>
                     </pic:cNvPicPr>
@@ -472,37 +521,19 @@
         <w:rPr>
           <w:rStyle w:val="NormalTok"/>
         </w:rPr>
-        <w:t xml:space="preserve">fitloopsobject2&lt;-</w:t>
+        <w:t xml:space="preserve">modelpickobject1&lt;-</w:t>
       </w:r>
       <w:r>
         <w:rPr>
           <w:rStyle w:val="KeywordTok"/>
         </w:rPr>
-        <w:t xml:space="preserve">fitloops</w:t>
-      </w:r>
-      <w:r>
-        <w:rPr>
-          <w:rStyle w:val="NormalTok"/>
-        </w:rPr>
-        <w:t xml:space="preserve">(</w:t>
-      </w:r>
-      <w:r>
-        <w:rPr>
-          <w:rStyle w:val="DataTypeTok"/>
-        </w:rPr>
-        <w:t xml:space="preserve">datawithids =</w:t>
-      </w:r>
-      <w:r>
-        <w:rPr>
-          <w:rStyle w:val="NormalTok"/>
-        </w:rPr>
-        <w:t xml:space="preserve"> </w:t>
-      </w:r>
-      <w:r>
-        <w:rPr>
-          <w:rStyle w:val="NormalTok"/>
-        </w:rPr>
-        <w:t xml:space="preserve">examp2)</w:t>
+        <w:t xml:space="preserve">modelpick</w:t>
+      </w:r>
+      <w:r>
+        <w:rPr>
+          <w:rStyle w:val="NormalTok"/>
+        </w:rPr>
+        <w:t xml:space="preserve">(fitloopsobject1)</w:t>
       </w:r>
     </w:p>
     <w:p>
@@ -513,7 +544,7 @@
         <w:rPr>
           <w:rStyle w:val="VerbatimChar"/>
         </w:rPr>
-        <w:t xml:space="preserve">## [1] ""</w:t>
+        <w:t xml:space="preserve">##                                Number Negative Number Positive</w:t>
       </w:r>
       <w:r>
         <w:br w:type="textWrapping"/>
@@ -522,7 +553,7 @@
         <w:rPr>
           <w:rStyle w:val="VerbatimChar"/>
         </w:rPr>
-        <w:t xml:space="preserve">## [1] "The best model by BIC is Skew-normal with 3 components"</w:t>
+        <w:t xml:space="preserve">## Cut between components 1 and 2            1083              63</w:t>
       </w:r>
       <w:r>
         <w:br w:type="textWrapping"/>
@@ -531,7 +562,7 @@
         <w:rPr>
           <w:rStyle w:val="VerbatimChar"/>
         </w:rPr>
-        <w:t xml:space="preserve">## [1] ""</w:t>
+        <w:t xml:space="preserve">##                                Percent Negative Percent Positive</w:t>
       </w:r>
       <w:r>
         <w:br w:type="textWrapping"/>
@@ -540,133 +571,7 @@
         <w:rPr>
           <w:rStyle w:val="VerbatimChar"/>
         </w:rPr>
-        <w:t xml:space="preserve">## [1] "Bayesian Information Criterion (BIC) Matrix"</w:t>
-      </w:r>
-      <w:r>
-        <w:br w:type="textWrapping"/>
-      </w:r>
-      <w:r>
-        <w:rPr>
-          <w:rStyle w:val="VerbatimChar"/>
-        </w:rPr>
-        <w:t xml:space="preserve">## [1] "BIC should be minimized and a difference of 10 BIC indicates strong evidence that the model with lower BIC is superior"</w:t>
-      </w:r>
-      <w:r>
-        <w:br w:type="textWrapping"/>
-      </w:r>
-      <w:r>
-        <w:rPr>
-          <w:rStyle w:val="VerbatimChar"/>
-        </w:rPr>
-        <w:t xml:space="preserve">##                        Normal Skew-normal</w:t>
-      </w:r>
-      <w:r>
-        <w:br w:type="textWrapping"/>
-      </w:r>
-      <w:r>
-        <w:rPr>
-          <w:rStyle w:val="VerbatimChar"/>
-        </w:rPr>
-        <w:t xml:space="preserve">## 1 Component(s):     -20.46063   -3242.631</w:t>
-      </w:r>
-      <w:r>
-        <w:br w:type="textWrapping"/>
-      </w:r>
-      <w:r>
-        <w:rPr>
-          <w:rStyle w:val="VerbatimChar"/>
-        </w:rPr>
-        <w:t xml:space="preserve">## 2 Component(s):   -7174.86787   -7293.374</w:t>
-      </w:r>
-      <w:r>
-        <w:br w:type="textWrapping"/>
-      </w:r>
-      <w:r>
-        <w:rPr>
-          <w:rStyle w:val="VerbatimChar"/>
-        </w:rPr>
-        <w:t xml:space="preserve">## 3 Component(s):   -7340.69321   -7437.852</w:t>
-      </w:r>
-      <w:r>
-        <w:br w:type="textWrapping"/>
-      </w:r>
-      <w:r>
-        <w:rPr>
-          <w:rStyle w:val="VerbatimChar"/>
-        </w:rPr>
-        <w:t xml:space="preserve">## 4 Component(s):   -7435.41094   -7427.607</w:t>
-      </w:r>
-      <w:r>
-        <w:br w:type="textWrapping"/>
-      </w:r>
-      <w:r>
-        <w:rPr>
-          <w:rStyle w:val="VerbatimChar"/>
-        </w:rPr>
-        <w:t xml:space="preserve">## 5 Component(s):   -7426.65608   -7403.236</w:t>
-      </w:r>
-      <w:r>
-        <w:br w:type="textWrapping"/>
-      </w:r>
-      <w:r>
-        <w:rPr>
-          <w:rStyle w:val="VerbatimChar"/>
-        </w:rPr>
-        <w:t xml:space="preserve">## [1] "Below is a table of the BIC's of the most common distribution and number of component combinations to base a cutpoint on"</w:t>
-      </w:r>
-      <w:r>
-        <w:br w:type="textWrapping"/>
-      </w:r>
-      <w:r>
-        <w:rPr>
-          <w:rStyle w:val="VerbatimChar"/>
-        </w:rPr>
-        <w:t xml:space="preserve">##                              Description              BIC  </w:t>
-      </w:r>
-      <w:r>
-        <w:br w:type="textWrapping"/>
-      </w:r>
-      <w:r>
-        <w:rPr>
-          <w:rStyle w:val="VerbatimChar"/>
-        </w:rPr>
-        <w:t xml:space="preserve">## Best Overall       Skew-normal with 3 components  -7437.852</w:t>
-      </w:r>
-      <w:r>
-        <w:br w:type="textWrapping"/>
-      </w:r>
-      <w:r>
-        <w:rPr>
-          <w:rStyle w:val="VerbatimChar"/>
-        </w:rPr>
-        <w:t xml:space="preserve">## Best Skew-normal   Skew-normal with 3 components  -7437.852</w:t>
-      </w:r>
-      <w:r>
-        <w:br w:type="textWrapping"/>
-      </w:r>
-      <w:r>
-        <w:rPr>
-          <w:rStyle w:val="VerbatimChar"/>
-        </w:rPr>
-        <w:t xml:space="preserve">## Best Normal             Normal with 4 components  -7435.411</w:t>
-      </w:r>
-      <w:r>
-        <w:br w:type="textWrapping"/>
-      </w:r>
-      <w:r>
-        <w:rPr>
-          <w:rStyle w:val="VerbatimChar"/>
-        </w:rPr>
-        <w:t xml:space="preserve">## Two Skew-normal    Skew-normal with 2 components  -7293.374</w:t>
-      </w:r>
-      <w:r>
-        <w:br w:type="textWrapping"/>
-      </w:r>
-      <w:r>
-        <w:rPr>
-          <w:rStyle w:val="VerbatimChar"/>
-        </w:rPr>
-        <w:t xml:space="preserve">## Two Normal              Normal with 2 components  -7174.868</w:t>
+        <w:t xml:space="preserve">## Cut between components 1 and 2            94.5%             5.5%</w:t>
       </w:r>
     </w:p>
     <w:p>
@@ -677,31 +582,13 @@
         <w:rPr>
           <w:rStyle w:val="KeywordTok"/>
         </w:rPr>
-        <w:t xml:space="preserve">bicgraph</w:t>
-      </w:r>
-      <w:r>
-        <w:rPr>
-          <w:rStyle w:val="NormalTok"/>
-        </w:rPr>
-        <w:t xml:space="preserve">(</w:t>
-      </w:r>
-      <w:r>
-        <w:rPr>
-          <w:rStyle w:val="DataTypeTok"/>
-        </w:rPr>
-        <w:t xml:space="preserve">fitobj =</w:t>
-      </w:r>
-      <w:r>
-        <w:rPr>
-          <w:rStyle w:val="NormalTok"/>
-        </w:rPr>
-        <w:t xml:space="preserve"> </w:t>
-      </w:r>
-      <w:r>
-        <w:rPr>
-          <w:rStyle w:val="NormalTok"/>
-        </w:rPr>
-        <w:t xml:space="preserve">fitloopsobject2)</w:t>
+        <w:t xml:space="preserve">rawuncertgraph</w:t>
+      </w:r>
+      <w:r>
+        <w:rPr>
+          <w:rStyle w:val="NormalTok"/>
+        </w:rPr>
+        <w:t xml:space="preserve">(modelpickobject1)</w:t>
       </w:r>
     </w:p>
     <w:p>
@@ -718,7 +605,7 @@
               <a:graphicData uri="http://schemas.openxmlformats.org/drawingml/2006/picture">
                 <pic:pic>
                   <pic:nvPicPr>
-                    <pic:cNvPr descr="PaperEx170308_files/figure-docx/example2-3.png" id="0" name="Picture"/>
+                    <pic:cNvPr descr="PaperEx170308_files/figure-docx/example1-4.png" id="0" name="Picture"/>
                     <pic:cNvPicPr>
                       <a:picLocks noChangeArrowheads="1" noChangeAspect="1"/>
                     </pic:cNvPicPr>
@@ -757,130 +644,15 @@
       </w:pPr>
       <w:r>
         <w:rPr>
-          <w:rStyle w:val="NormalTok"/>
-        </w:rPr>
-        <w:t xml:space="preserve">modelpickobject2&lt;-</w:t>
-      </w:r>
-      <w:r>
-        <w:rPr>
           <w:rStyle w:val="KeywordTok"/>
         </w:rPr>
-        <w:t xml:space="preserve">modelpick</w:t>
-      </w:r>
-      <w:r>
-        <w:rPr>
-          <w:rStyle w:val="NormalTok"/>
-        </w:rPr>
-        <w:t xml:space="preserve">(</w:t>
-      </w:r>
-      <w:r>
-        <w:rPr>
-          <w:rStyle w:val="DataTypeTok"/>
-        </w:rPr>
-        <w:t xml:space="preserve">fitobj =</w:t>
-      </w:r>
-      <w:r>
-        <w:rPr>
-          <w:rStyle w:val="NormalTok"/>
-        </w:rPr>
-        <w:t xml:space="preserve"> </w:t>
-      </w:r>
-      <w:r>
-        <w:rPr>
-          <w:rStyle w:val="NormalTok"/>
-        </w:rPr>
-        <w:t xml:space="preserve">fitloopsobject2)</w:t>
-      </w:r>
-    </w:p>
-    <w:p>
-      <w:pPr>
-        <w:pStyle w:val="SourceCode"/>
-      </w:pPr>
-      <w:r>
-        <w:rPr>
-          <w:rStyle w:val="VerbatimChar"/>
-        </w:rPr>
-        <w:t xml:space="preserve">##                                Number Negative Number Positive</w:t>
-      </w:r>
-      <w:r>
-        <w:br w:type="textWrapping"/>
-      </w:r>
-      <w:r>
-        <w:rPr>
-          <w:rStyle w:val="VerbatimChar"/>
-        </w:rPr>
-        <w:t xml:space="preserve">## Cut between components 1 and 2            3187              90</w:t>
-      </w:r>
-      <w:r>
-        <w:br w:type="textWrapping"/>
-      </w:r>
-      <w:r>
-        <w:rPr>
-          <w:rStyle w:val="VerbatimChar"/>
-        </w:rPr>
-        <w:t xml:space="preserve">## Cut between components 2 and 3            3273               4</w:t>
-      </w:r>
-      <w:r>
-        <w:br w:type="textWrapping"/>
-      </w:r>
-      <w:r>
-        <w:rPr>
-          <w:rStyle w:val="VerbatimChar"/>
-        </w:rPr>
-        <w:t xml:space="preserve">##                                Percent Negative Percent Positive</w:t>
-      </w:r>
-      <w:r>
-        <w:br w:type="textWrapping"/>
-      </w:r>
-      <w:r>
-        <w:rPr>
-          <w:rStyle w:val="VerbatimChar"/>
-        </w:rPr>
-        <w:t xml:space="preserve">## Cut between components 1 and 2           97.25%            2.75%</w:t>
-      </w:r>
-      <w:r>
-        <w:br w:type="textWrapping"/>
-      </w:r>
-      <w:r>
-        <w:rPr>
-          <w:rStyle w:val="VerbatimChar"/>
-        </w:rPr>
-        <w:t xml:space="preserve">## Cut between components 2 and 3           99.88%            0.12%</w:t>
-      </w:r>
-    </w:p>
-    <w:p>
-      <w:pPr>
-        <w:pStyle w:val="SourceCode"/>
-      </w:pPr>
-      <w:r>
-        <w:rPr>
-          <w:rStyle w:val="KeywordTok"/>
-        </w:rPr>
-        <w:t xml:space="preserve">rawuncertgraph</w:t>
-      </w:r>
-      <w:r>
-        <w:rPr>
-          <w:rStyle w:val="NormalTok"/>
-        </w:rPr>
-        <w:t xml:space="preserve">(</w:t>
-      </w:r>
-      <w:r>
-        <w:rPr>
-          <w:rStyle w:val="DataTypeTok"/>
-        </w:rPr>
-        <w:t xml:space="preserve">modelpickobj =</w:t>
-      </w:r>
-      <w:r>
-        <w:rPr>
-          <w:rStyle w:val="NormalTok"/>
-        </w:rPr>
-        <w:t xml:space="preserve"> </w:t>
-      </w:r>
-      <w:r>
-        <w:rPr>
-          <w:rStyle w:val="NormalTok"/>
-        </w:rPr>
-        <w:t xml:space="preserve">modelpickobject2)</w:t>
+        <w:t xml:space="preserve">rawdistgraph</w:t>
+      </w:r>
+      <w:r>
+        <w:rPr>
+          <w:rStyle w:val="NormalTok"/>
+        </w:rPr>
+        <w:t xml:space="preserve">(modelpickobject1)</w:t>
       </w:r>
     </w:p>
     <w:p>
@@ -897,7 +669,7 @@
               <a:graphicData uri="http://schemas.openxmlformats.org/drawingml/2006/picture">
                 <pic:pic>
                   <pic:nvPicPr>
-                    <pic:cNvPr descr="PaperEx170308_files/figure-docx/example2-4.png" id="0" name="Picture"/>
+                    <pic:cNvPr descr="PaperEx170308_files/figure-docx/example1-5.png" id="0" name="Picture"/>
                     <pic:cNvPicPr>
                       <a:picLocks noChangeArrowheads="1" noChangeAspect="1"/>
                     </pic:cNvPicPr>
@@ -938,31 +710,13 @@
         <w:rPr>
           <w:rStyle w:val="KeywordTok"/>
         </w:rPr>
-        <w:t xml:space="preserve">rawdistgraph</w:t>
-      </w:r>
-      <w:r>
-        <w:rPr>
-          <w:rStyle w:val="NormalTok"/>
-        </w:rPr>
-        <w:t xml:space="preserve">(</w:t>
-      </w:r>
-      <w:r>
-        <w:rPr>
-          <w:rStyle w:val="DataTypeTok"/>
-        </w:rPr>
-        <w:t xml:space="preserve">modelpickobj =</w:t>
-      </w:r>
-      <w:r>
-        <w:rPr>
-          <w:rStyle w:val="NormalTok"/>
-        </w:rPr>
-        <w:t xml:space="preserve"> </w:t>
-      </w:r>
-      <w:r>
-        <w:rPr>
-          <w:rStyle w:val="NormalTok"/>
-        </w:rPr>
-        <w:t xml:space="preserve">modelpickobject2)</w:t>
+        <w:t xml:space="preserve">rawhistcuts</w:t>
+      </w:r>
+      <w:r>
+        <w:rPr>
+          <w:rStyle w:val="NormalTok"/>
+        </w:rPr>
+        <w:t xml:space="preserve">(modelpickobject1)</w:t>
       </w:r>
     </w:p>
     <w:p>
@@ -979,7 +733,7 @@
               <a:graphicData uri="http://schemas.openxmlformats.org/drawingml/2006/picture">
                 <pic:pic>
                   <pic:nvPicPr>
-                    <pic:cNvPr descr="PaperEx170308_files/figure-docx/example2-5.png" id="0" name="Picture"/>
+                    <pic:cNvPr descr="PaperEx170308_files/figure-docx/example1-6.png" id="0" name="Picture"/>
                     <pic:cNvPicPr>
                       <a:picLocks noChangeArrowheads="1" noChangeAspect="1"/>
                     </pic:cNvPicPr>
@@ -1018,9 +772,15 @@
       </w:pPr>
       <w:r>
         <w:rPr>
+          <w:rStyle w:val="NormalTok"/>
+        </w:rPr>
+        <w:t xml:space="preserve">cutoffobject1&lt;-</w:t>
+      </w:r>
+      <w:r>
+        <w:rPr>
           <w:rStyle w:val="KeywordTok"/>
         </w:rPr>
-        <w:t xml:space="preserve">rawhistcuts</w:t>
+        <w:t xml:space="preserve">cutoff</w:t>
       </w:r>
       <w:r>
         <w:rPr>
@@ -1044,7 +804,43 @@
         <w:rPr>
           <w:rStyle w:val="NormalTok"/>
         </w:rPr>
-        <w:t xml:space="preserve">modelpickobject2)</w:t>
+        <w:t xml:space="preserve">modelpickobject1)</w:t>
+      </w:r>
+      <w:r>
+        <w:br w:type="textWrapping"/>
+      </w:r>
+      <w:r>
+        <w:br w:type="textWrapping"/>
+      </w:r>
+      <w:r>
+        <w:rPr>
+          <w:rStyle w:val="KeywordTok"/>
+        </w:rPr>
+        <w:t xml:space="preserve">cutuncertgraph</w:t>
+      </w:r>
+      <w:r>
+        <w:rPr>
+          <w:rStyle w:val="NormalTok"/>
+        </w:rPr>
+        <w:t xml:space="preserve">(</w:t>
+      </w:r>
+      <w:r>
+        <w:rPr>
+          <w:rStyle w:val="DataTypeTok"/>
+        </w:rPr>
+        <w:t xml:space="preserve">cutobj =</w:t>
+      </w:r>
+      <w:r>
+        <w:rPr>
+          <w:rStyle w:val="NormalTok"/>
+        </w:rPr>
+        <w:t xml:space="preserve"> </w:t>
+      </w:r>
+      <w:r>
+        <w:rPr>
+          <w:rStyle w:val="NormalTok"/>
+        </w:rPr>
+        <w:t xml:space="preserve">cutoffobject1)</w:t>
       </w:r>
     </w:p>
     <w:p>
@@ -1061,7 +857,7 @@
               <a:graphicData uri="http://schemas.openxmlformats.org/drawingml/2006/picture">
                 <pic:pic>
                   <pic:nvPicPr>
-                    <pic:cNvPr descr="PaperEx170308_files/figure-docx/example2-6.png" id="0" name="Picture"/>
+                    <pic:cNvPr descr="PaperEx170308_files/figure-docx/example1-7.png" id="0" name="Picture"/>
                     <pic:cNvPicPr>
                       <a:picLocks noChangeArrowheads="1" noChangeAspect="1"/>
                     </pic:cNvPicPr>
@@ -1100,15 +896,9 @@
       </w:pPr>
       <w:r>
         <w:rPr>
-          <w:rStyle w:val="NormalTok"/>
-        </w:rPr>
-        <w:t xml:space="preserve">cutoffobject2&lt;-</w:t>
-      </w:r>
-      <w:r>
-        <w:rPr>
           <w:rStyle w:val="KeywordTok"/>
         </w:rPr>
-        <w:t xml:space="preserve">cutoff</w:t>
+        <w:t xml:space="preserve">cutdistgraph</w:t>
       </w:r>
       <w:r>
         <w:rPr>
@@ -1120,7 +910,7 @@
         <w:rPr>
           <w:rStyle w:val="DataTypeTok"/>
         </w:rPr>
-        <w:t xml:space="preserve">modelpickobj =</w:t>
+        <w:t xml:space="preserve">cutobj =</w:t>
       </w:r>
       <w:r>
         <w:rPr>
@@ -1132,67 +922,7 @@
         <w:rPr>
           <w:rStyle w:val="NormalTok"/>
         </w:rPr>
-        <w:t xml:space="preserve">modelpickobject2, </w:t>
-      </w:r>
-      <w:r>
-        <w:rPr>
-          <w:rStyle w:val="DataTypeTok"/>
-        </w:rPr>
-        <w:t xml:space="preserve">cutcomp =</w:t>
-      </w:r>
-      <w:r>
-        <w:rPr>
-          <w:rStyle w:val="NormalTok"/>
-        </w:rPr>
-        <w:t xml:space="preserve"> </w:t>
-      </w:r>
-      <w:r>
-        <w:rPr>
-          <w:rStyle w:val="DecValTok"/>
-        </w:rPr>
-        <w:t xml:space="preserve">1</w:t>
-      </w:r>
-      <w:r>
-        <w:rPr>
-          <w:rStyle w:val="NormalTok"/>
-        </w:rPr>
-        <w:t xml:space="preserve">)</w:t>
-      </w:r>
-      <w:r>
-        <w:br w:type="textWrapping"/>
-      </w:r>
-      <w:r>
-        <w:br w:type="textWrapping"/>
-      </w:r>
-      <w:r>
-        <w:rPr>
-          <w:rStyle w:val="KeywordTok"/>
-        </w:rPr>
-        <w:t xml:space="preserve">cutuncertgraph</w:t>
-      </w:r>
-      <w:r>
-        <w:rPr>
-          <w:rStyle w:val="NormalTok"/>
-        </w:rPr>
-        <w:t xml:space="preserve">(</w:t>
-      </w:r>
-      <w:r>
-        <w:rPr>
-          <w:rStyle w:val="DataTypeTok"/>
-        </w:rPr>
-        <w:t xml:space="preserve">cutobj =</w:t>
-      </w:r>
-      <w:r>
-        <w:rPr>
-          <w:rStyle w:val="NormalTok"/>
-        </w:rPr>
-        <w:t xml:space="preserve"> </w:t>
-      </w:r>
-      <w:r>
-        <w:rPr>
-          <w:rStyle w:val="NormalTok"/>
-        </w:rPr>
-        <w:t xml:space="preserve">cutoffobject2)</w:t>
+        <w:t xml:space="preserve">cutoffobject1)</w:t>
       </w:r>
     </w:p>
     <w:p>
@@ -1209,7 +939,7 @@
               <a:graphicData uri="http://schemas.openxmlformats.org/drawingml/2006/picture">
                 <pic:pic>
                   <pic:nvPicPr>
-                    <pic:cNvPr descr="PaperEx170308_files/figure-docx/example2-7.png" id="0" name="Picture"/>
+                    <pic:cNvPr descr="PaperEx170308_files/figure-docx/example1-8.png" id="0" name="Picture"/>
                     <pic:cNvPicPr>
                       <a:picLocks noChangeArrowheads="1" noChangeAspect="1"/>
                     </pic:cNvPicPr>
@@ -1248,9 +978,15 @@
       </w:pPr>
       <w:r>
         <w:rPr>
+          <w:rStyle w:val="NormalTok"/>
+        </w:rPr>
+        <w:t xml:space="preserve">summaryobject1&lt;-</w:t>
+      </w:r>
+      <w:r>
+        <w:rPr>
           <w:rStyle w:val="KeywordTok"/>
         </w:rPr>
-        <w:t xml:space="preserve">cutdistgraph</w:t>
+        <w:t xml:space="preserve">summaryout</w:t>
       </w:r>
       <w:r>
         <w:rPr>
@@ -1274,7 +1010,276 @@
         <w:rPr>
           <w:rStyle w:val="NormalTok"/>
         </w:rPr>
-        <w:t xml:space="preserve">cutoffobject2)</w:t>
+        <w:t xml:space="preserve">cutoffobject1)</w:t>
+      </w:r>
+      <w:r>
+        <w:br w:type="textWrapping"/>
+      </w:r>
+      <w:r>
+        <w:rPr>
+          <w:rStyle w:val="NormalTok"/>
+        </w:rPr>
+        <w:t xml:space="preserve">summaryobject1$outtab</w:t>
+      </w:r>
+    </w:p>
+    <w:p>
+      <w:pPr>
+        <w:pStyle w:val="SourceCode"/>
+      </w:pPr>
+      <w:r>
+        <w:rPr>
+          <w:rStyle w:val="VerbatimChar"/>
+        </w:rPr>
+        <w:t xml:space="preserve">##                           No. Neg No. Indet No. Pos  % Neg % Indet % Pos</w:t>
+      </w:r>
+      <w:r>
+        <w:br w:type="textWrapping"/>
+      </w:r>
+      <w:r>
+        <w:rPr>
+          <w:rStyle w:val="VerbatimChar"/>
+        </w:rPr>
+        <w:t xml:space="preserve">## Raw Cutoff                   1083         0      63  94.5%      0%  5.5%</w:t>
+      </w:r>
+      <w:r>
+        <w:br w:type="textWrapping"/>
+      </w:r>
+      <w:r>
+        <w:rPr>
+          <w:rStyle w:val="VerbatimChar"/>
+        </w:rPr>
+        <w:t xml:space="preserve">## Cutoff with 80% Certainty    1022        82      42 89.18%   7.16% 3.66%</w:t>
+      </w:r>
+      <w:r>
+        <w:br w:type="textWrapping"/>
+      </w:r>
+      <w:r>
+        <w:rPr>
+          <w:rStyle w:val="VerbatimChar"/>
+        </w:rPr>
+        <w:t xml:space="preserve">## Cutoff with 90% Certainty     933       178      35 81.41%  15.53% 3.05%</w:t>
+      </w:r>
+    </w:p>
+    <w:p>
+      <w:pPr>
+        <w:pStyle w:val="Heading1"/>
+      </w:pPr>
+      <w:bookmarkStart w:id="30" w:name="example-2"/>
+      <w:bookmarkEnd w:id="30"/>
+      <w:r>
+        <w:t xml:space="preserve">Example 2</w:t>
+      </w:r>
+    </w:p>
+    <w:p>
+      <w:pPr>
+        <w:pStyle w:val="SourceCode"/>
+      </w:pPr>
+      <w:r>
+        <w:rPr>
+          <w:rStyle w:val="NormalTok"/>
+        </w:rPr>
+        <w:t xml:space="preserve">examp2&lt;-</w:t>
+      </w:r>
+      <w:r>
+        <w:rPr>
+          <w:rStyle w:val="KeywordTok"/>
+        </w:rPr>
+        <w:t xml:space="preserve">read.csv</w:t>
+      </w:r>
+      <w:r>
+        <w:rPr>
+          <w:rStyle w:val="NormalTok"/>
+        </w:rPr>
+        <w:t xml:space="preserve">(</w:t>
+      </w:r>
+      <w:r>
+        <w:rPr>
+          <w:rStyle w:val="DataTypeTok"/>
+        </w:rPr>
+        <w:t xml:space="preserve">file=</w:t>
+      </w:r>
+      <w:r>
+        <w:rPr>
+          <w:rStyle w:val="StringTok"/>
+        </w:rPr>
+        <w:t xml:space="preserve">"/Users/sarahsullivan/Documents/SullivanDocs/Rwd/cutoff/ex2.csv"</w:t>
+      </w:r>
+      <w:r>
+        <w:rPr>
+          <w:rStyle w:val="NormalTok"/>
+        </w:rPr>
+        <w:t xml:space="preserve">, </w:t>
+      </w:r>
+      <w:r>
+        <w:rPr>
+          <w:rStyle w:val="DataTypeTok"/>
+        </w:rPr>
+        <w:t xml:space="preserve">stringsAsFactors =</w:t>
+      </w:r>
+      <w:r>
+        <w:rPr>
+          <w:rStyle w:val="NormalTok"/>
+        </w:rPr>
+        <w:t xml:space="preserve"> </w:t>
+      </w:r>
+      <w:r>
+        <w:rPr>
+          <w:rStyle w:val="NormalTok"/>
+        </w:rPr>
+        <w:t xml:space="preserve">F, </w:t>
+      </w:r>
+      <w:r>
+        <w:rPr>
+          <w:rStyle w:val="DataTypeTok"/>
+        </w:rPr>
+        <w:t xml:space="preserve">colClasses=</w:t>
+      </w:r>
+      <w:r>
+        <w:rPr>
+          <w:rStyle w:val="KeywordTok"/>
+        </w:rPr>
+        <w:t xml:space="preserve">c</w:t>
+      </w:r>
+      <w:r>
+        <w:rPr>
+          <w:rStyle w:val="NormalTok"/>
+        </w:rPr>
+        <w:t xml:space="preserve">(</w:t>
+      </w:r>
+      <w:r>
+        <w:rPr>
+          <w:rStyle w:val="StringTok"/>
+        </w:rPr>
+        <w:t xml:space="preserve">"NULL"</w:t>
+      </w:r>
+      <w:r>
+        <w:rPr>
+          <w:rStyle w:val="NormalTok"/>
+        </w:rPr>
+        <w:t xml:space="preserve">, </w:t>
+      </w:r>
+      <w:r>
+        <w:rPr>
+          <w:rStyle w:val="OtherTok"/>
+        </w:rPr>
+        <w:t xml:space="preserve">NA</w:t>
+      </w:r>
+      <w:r>
+        <w:rPr>
+          <w:rStyle w:val="NormalTok"/>
+        </w:rPr>
+        <w:t xml:space="preserve">, </w:t>
+      </w:r>
+      <w:r>
+        <w:rPr>
+          <w:rStyle w:val="OtherTok"/>
+        </w:rPr>
+        <w:t xml:space="preserve">NA</w:t>
+      </w:r>
+      <w:r>
+        <w:rPr>
+          <w:rStyle w:val="NormalTok"/>
+        </w:rPr>
+        <w:t xml:space="preserve">))</w:t>
+      </w:r>
+      <w:r>
+        <w:br w:type="textWrapping"/>
+      </w:r>
+      <w:r>
+        <w:rPr>
+          <w:rStyle w:val="NormalTok"/>
+        </w:rPr>
+        <w:t xml:space="preserve">examp2&lt;-examp2[,</w:t>
+      </w:r>
+      <w:r>
+        <w:rPr>
+          <w:rStyle w:val="KeywordTok"/>
+        </w:rPr>
+        <w:t xml:space="preserve">c</w:t>
+      </w:r>
+      <w:r>
+        <w:rPr>
+          <w:rStyle w:val="NormalTok"/>
+        </w:rPr>
+        <w:t xml:space="preserve">(</w:t>
+      </w:r>
+      <w:r>
+        <w:rPr>
+          <w:rStyle w:val="StringTok"/>
+        </w:rPr>
+        <w:t xml:space="preserve">"id"</w:t>
+      </w:r>
+      <w:r>
+        <w:rPr>
+          <w:rStyle w:val="NormalTok"/>
+        </w:rPr>
+        <w:t xml:space="preserve">, </w:t>
+      </w:r>
+      <w:r>
+        <w:rPr>
+          <w:rStyle w:val="StringTok"/>
+        </w:rPr>
+        <w:t xml:space="preserve">"data"</w:t>
+      </w:r>
+      <w:r>
+        <w:rPr>
+          <w:rStyle w:val="NormalTok"/>
+        </w:rPr>
+        <w:t xml:space="preserve">)]</w:t>
+      </w:r>
+      <w:r>
+        <w:br w:type="textWrapping"/>
+      </w:r>
+      <w:r>
+        <w:br w:type="textWrapping"/>
+      </w:r>
+      <w:r>
+        <w:rPr>
+          <w:rStyle w:val="KeywordTok"/>
+        </w:rPr>
+        <w:t xml:space="preserve">hist</w:t>
+      </w:r>
+      <w:r>
+        <w:rPr>
+          <w:rStyle w:val="NormalTok"/>
+        </w:rPr>
+        <w:t xml:space="preserve">(examp2$data, </w:t>
+      </w:r>
+      <w:r>
+        <w:rPr>
+          <w:rStyle w:val="DataTypeTok"/>
+        </w:rPr>
+        <w:t xml:space="preserve">breaks=</w:t>
+      </w:r>
+      <w:r>
+        <w:rPr>
+          <w:rStyle w:val="DecValTok"/>
+        </w:rPr>
+        <w:t xml:space="preserve">100</w:t>
+      </w:r>
+      <w:r>
+        <w:rPr>
+          <w:rStyle w:val="NormalTok"/>
+        </w:rPr>
+        <w:t xml:space="preserve">, </w:t>
+      </w:r>
+      <w:r>
+        <w:rPr>
+          <w:rStyle w:val="DataTypeTok"/>
+        </w:rPr>
+        <w:t xml:space="preserve">main=</w:t>
+      </w:r>
+      <w:r>
+        <w:rPr>
+          <w:rStyle w:val="StringTok"/>
+        </w:rPr>
+        <w:t xml:space="preserve">"Histogram of Data"</w:t>
+      </w:r>
+      <w:r>
+        <w:rPr>
+          <w:rStyle w:val="NormalTok"/>
+        </w:rPr>
+        <w:t xml:space="preserve">)</w:t>
       </w:r>
     </w:p>
     <w:p>
@@ -1291,13 +1296,13 @@
               <a:graphicData uri="http://schemas.openxmlformats.org/drawingml/2006/picture">
                 <pic:pic>
                   <pic:nvPicPr>
-                    <pic:cNvPr descr="PaperEx170308_files/figure-docx/example2-8.png" id="0" name="Picture"/>
+                    <pic:cNvPr descr="PaperEx170308_files/figure-docx/example2-1.png" id="0" name="Picture"/>
                     <pic:cNvPicPr>
                       <a:picLocks noChangeArrowheads="1" noChangeAspect="1"/>
                     </pic:cNvPicPr>
                   </pic:nvPicPr>
                   <pic:blipFill>
-                    <a:blip r:embed="rId30"/>
+                    <a:blip r:embed="rId31"/>
                     <a:stretch>
                       <a:fillRect/>
                     </a:stretch>
@@ -1332,6 +1337,969 @@
         <w:rPr>
           <w:rStyle w:val="NormalTok"/>
         </w:rPr>
+        <w:t xml:space="preserve">dens2&lt;-</w:t>
+      </w:r>
+      <w:r>
+        <w:rPr>
+          <w:rStyle w:val="KeywordTok"/>
+        </w:rPr>
+        <w:t xml:space="preserve">density</w:t>
+      </w:r>
+      <w:r>
+        <w:rPr>
+          <w:rStyle w:val="NormalTok"/>
+        </w:rPr>
+        <w:t xml:space="preserve">(examp2$data)</w:t>
+      </w:r>
+      <w:r>
+        <w:br w:type="textWrapping"/>
+      </w:r>
+      <w:r>
+        <w:rPr>
+          <w:rStyle w:val="KeywordTok"/>
+        </w:rPr>
+        <w:t xml:space="preserve">plot</w:t>
+      </w:r>
+      <w:r>
+        <w:rPr>
+          <w:rStyle w:val="NormalTok"/>
+        </w:rPr>
+        <w:t xml:space="preserve">(dens2, </w:t>
+      </w:r>
+      <w:r>
+        <w:rPr>
+          <w:rStyle w:val="DataTypeTok"/>
+        </w:rPr>
+        <w:t xml:space="preserve">main=</w:t>
+      </w:r>
+      <w:r>
+        <w:rPr>
+          <w:rStyle w:val="StringTok"/>
+        </w:rPr>
+        <w:t xml:space="preserve">"Density of Data"</w:t>
+      </w:r>
+      <w:r>
+        <w:rPr>
+          <w:rStyle w:val="NormalTok"/>
+        </w:rPr>
+        <w:t xml:space="preserve">)</w:t>
+      </w:r>
+    </w:p>
+    <w:p>
+      <w:pPr>
+        <w:pStyle w:val="FirstParagraph"/>
+      </w:pPr>
+      <w:r>
+        <w:drawing>
+          <wp:inline>
+            <wp:extent cx="5334000" cy="2667000"/>
+            <wp:effectExtent b="0" l="0" r="0" t="0"/>
+            <wp:docPr descr="" id="1" name="Picture"/>
+            <a:graphic>
+              <a:graphicData uri="http://schemas.openxmlformats.org/drawingml/2006/picture">
+                <pic:pic>
+                  <pic:nvPicPr>
+                    <pic:cNvPr descr="PaperEx170308_files/figure-docx/example2-2.png" id="0" name="Picture"/>
+                    <pic:cNvPicPr>
+                      <a:picLocks noChangeArrowheads="1" noChangeAspect="1"/>
+                    </pic:cNvPicPr>
+                  </pic:nvPicPr>
+                  <pic:blipFill>
+                    <a:blip r:embed="rId32"/>
+                    <a:stretch>
+                      <a:fillRect/>
+                    </a:stretch>
+                  </pic:blipFill>
+                  <pic:spPr bwMode="auto">
+                    <a:xfrm>
+                      <a:off x="0" y="0"/>
+                      <a:ext cx="5334000" cy="2667000"/>
+                    </a:xfrm>
+                    <a:prstGeom prst="rect">
+                      <a:avLst/>
+                    </a:prstGeom>
+                    <a:noFill/>
+                    <a:ln w="9525">
+                      <a:noFill/>
+                      <a:headEnd/>
+                      <a:tailEnd/>
+                    </a:ln>
+                  </pic:spPr>
+                </pic:pic>
+              </a:graphicData>
+            </a:graphic>
+          </wp:inline>
+        </w:drawing>
+      </w:r>
+    </w:p>
+    <w:p>
+      <w:pPr>
+        <w:pStyle w:val="SourceCode"/>
+      </w:pPr>
+      <w:r>
+        <w:rPr>
+          <w:rStyle w:val="NormalTok"/>
+        </w:rPr>
+        <w:t xml:space="preserve">fitloopsobject2&lt;-</w:t>
+      </w:r>
+      <w:r>
+        <w:rPr>
+          <w:rStyle w:val="KeywordTok"/>
+        </w:rPr>
+        <w:t xml:space="preserve">fitloops</w:t>
+      </w:r>
+      <w:r>
+        <w:rPr>
+          <w:rStyle w:val="NormalTok"/>
+        </w:rPr>
+        <w:t xml:space="preserve">(</w:t>
+      </w:r>
+      <w:r>
+        <w:rPr>
+          <w:rStyle w:val="DataTypeTok"/>
+        </w:rPr>
+        <w:t xml:space="preserve">datawithids =</w:t>
+      </w:r>
+      <w:r>
+        <w:rPr>
+          <w:rStyle w:val="NormalTok"/>
+        </w:rPr>
+        <w:t xml:space="preserve"> </w:t>
+      </w:r>
+      <w:r>
+        <w:rPr>
+          <w:rStyle w:val="NormalTok"/>
+        </w:rPr>
+        <w:t xml:space="preserve">examp2)</w:t>
+      </w:r>
+    </w:p>
+    <w:p>
+      <w:pPr>
+        <w:pStyle w:val="SourceCode"/>
+      </w:pPr>
+      <w:r>
+        <w:rPr>
+          <w:rStyle w:val="VerbatimChar"/>
+        </w:rPr>
+        <w:t xml:space="preserve">## [1] ""</w:t>
+      </w:r>
+      <w:r>
+        <w:br w:type="textWrapping"/>
+      </w:r>
+      <w:r>
+        <w:rPr>
+          <w:rStyle w:val="VerbatimChar"/>
+        </w:rPr>
+        <w:t xml:space="preserve">## [1] "The best model by BIC is Skew-normal with 3 components"</w:t>
+      </w:r>
+      <w:r>
+        <w:br w:type="textWrapping"/>
+      </w:r>
+      <w:r>
+        <w:rPr>
+          <w:rStyle w:val="VerbatimChar"/>
+        </w:rPr>
+        <w:t xml:space="preserve">## [1] ""</w:t>
+      </w:r>
+      <w:r>
+        <w:br w:type="textWrapping"/>
+      </w:r>
+      <w:r>
+        <w:rPr>
+          <w:rStyle w:val="VerbatimChar"/>
+        </w:rPr>
+        <w:t xml:space="preserve">## [1] "Bayesian Information Criterion (BIC) Matrix"</w:t>
+      </w:r>
+      <w:r>
+        <w:br w:type="textWrapping"/>
+      </w:r>
+      <w:r>
+        <w:rPr>
+          <w:rStyle w:val="VerbatimChar"/>
+        </w:rPr>
+        <w:t xml:space="preserve">## [1] "BIC should be minimized and a difference of 10 BIC indicates strong evidence that the model with lower BIC is superior"</w:t>
+      </w:r>
+      <w:r>
+        <w:br w:type="textWrapping"/>
+      </w:r>
+      <w:r>
+        <w:rPr>
+          <w:rStyle w:val="VerbatimChar"/>
+        </w:rPr>
+        <w:t xml:space="preserve">##                        Normal Skew-normal</w:t>
+      </w:r>
+      <w:r>
+        <w:br w:type="textWrapping"/>
+      </w:r>
+      <w:r>
+        <w:rPr>
+          <w:rStyle w:val="VerbatimChar"/>
+        </w:rPr>
+        <w:t xml:space="preserve">## 1 Component(s):     -20.46063   -3242.631</w:t>
+      </w:r>
+      <w:r>
+        <w:br w:type="textWrapping"/>
+      </w:r>
+      <w:r>
+        <w:rPr>
+          <w:rStyle w:val="VerbatimChar"/>
+        </w:rPr>
+        <w:t xml:space="preserve">## 2 Component(s):   -7174.86787   -7293.374</w:t>
+      </w:r>
+      <w:r>
+        <w:br w:type="textWrapping"/>
+      </w:r>
+      <w:r>
+        <w:rPr>
+          <w:rStyle w:val="VerbatimChar"/>
+        </w:rPr>
+        <w:t xml:space="preserve">## 3 Component(s):   -7340.69321   -7437.852</w:t>
+      </w:r>
+      <w:r>
+        <w:br w:type="textWrapping"/>
+      </w:r>
+      <w:r>
+        <w:rPr>
+          <w:rStyle w:val="VerbatimChar"/>
+        </w:rPr>
+        <w:t xml:space="preserve">## 4 Component(s):   -7435.03427   -7427.607</w:t>
+      </w:r>
+      <w:r>
+        <w:br w:type="textWrapping"/>
+      </w:r>
+      <w:r>
+        <w:rPr>
+          <w:rStyle w:val="VerbatimChar"/>
+        </w:rPr>
+        <w:t xml:space="preserve">## 5 Component(s):   -7426.57499   -7403.177</w:t>
+      </w:r>
+      <w:r>
+        <w:br w:type="textWrapping"/>
+      </w:r>
+      <w:r>
+        <w:rPr>
+          <w:rStyle w:val="VerbatimChar"/>
+        </w:rPr>
+        <w:t xml:space="preserve">## [1] "Below is a table of the BIC's of the most common distribution and number of component combinations to base a cutpoint on"</w:t>
+      </w:r>
+      <w:r>
+        <w:br w:type="textWrapping"/>
+      </w:r>
+      <w:r>
+        <w:rPr>
+          <w:rStyle w:val="VerbatimChar"/>
+        </w:rPr>
+        <w:t xml:space="preserve">##                              Description              BIC  </w:t>
+      </w:r>
+      <w:r>
+        <w:br w:type="textWrapping"/>
+      </w:r>
+      <w:r>
+        <w:rPr>
+          <w:rStyle w:val="VerbatimChar"/>
+        </w:rPr>
+        <w:t xml:space="preserve">## Best Overall       Skew-normal with 3 components  -7437.852</w:t>
+      </w:r>
+      <w:r>
+        <w:br w:type="textWrapping"/>
+      </w:r>
+      <w:r>
+        <w:rPr>
+          <w:rStyle w:val="VerbatimChar"/>
+        </w:rPr>
+        <w:t xml:space="preserve">## Best Skew-normal   Skew-normal with 3 components  -7437.852</w:t>
+      </w:r>
+      <w:r>
+        <w:br w:type="textWrapping"/>
+      </w:r>
+      <w:r>
+        <w:rPr>
+          <w:rStyle w:val="VerbatimChar"/>
+        </w:rPr>
+        <w:t xml:space="preserve">## Best Normal             Normal with 4 components  -7435.034</w:t>
+      </w:r>
+      <w:r>
+        <w:br w:type="textWrapping"/>
+      </w:r>
+      <w:r>
+        <w:rPr>
+          <w:rStyle w:val="VerbatimChar"/>
+        </w:rPr>
+        <w:t xml:space="preserve">## Two Skew-normal    Skew-normal with 2 components  -7293.374</w:t>
+      </w:r>
+      <w:r>
+        <w:br w:type="textWrapping"/>
+      </w:r>
+      <w:r>
+        <w:rPr>
+          <w:rStyle w:val="VerbatimChar"/>
+        </w:rPr>
+        <w:t xml:space="preserve">## Two Normal              Normal with 2 components  -7174.868</w:t>
+      </w:r>
+    </w:p>
+    <w:p>
+      <w:pPr>
+        <w:pStyle w:val="SourceCode"/>
+      </w:pPr>
+      <w:r>
+        <w:rPr>
+          <w:rStyle w:val="KeywordTok"/>
+        </w:rPr>
+        <w:t xml:space="preserve">bicgraph</w:t>
+      </w:r>
+      <w:r>
+        <w:rPr>
+          <w:rStyle w:val="NormalTok"/>
+        </w:rPr>
+        <w:t xml:space="preserve">(</w:t>
+      </w:r>
+      <w:r>
+        <w:rPr>
+          <w:rStyle w:val="DataTypeTok"/>
+        </w:rPr>
+        <w:t xml:space="preserve">fitobj =</w:t>
+      </w:r>
+      <w:r>
+        <w:rPr>
+          <w:rStyle w:val="NormalTok"/>
+        </w:rPr>
+        <w:t xml:space="preserve"> </w:t>
+      </w:r>
+      <w:r>
+        <w:rPr>
+          <w:rStyle w:val="NormalTok"/>
+        </w:rPr>
+        <w:t xml:space="preserve">fitloopsobject2)</w:t>
+      </w:r>
+    </w:p>
+    <w:p>
+      <w:pPr>
+        <w:pStyle w:val="FirstParagraph"/>
+      </w:pPr>
+      <w:r>
+        <w:drawing>
+          <wp:inline>
+            <wp:extent cx="5334000" cy="2667000"/>
+            <wp:effectExtent b="0" l="0" r="0" t="0"/>
+            <wp:docPr descr="" id="1" name="Picture"/>
+            <a:graphic>
+              <a:graphicData uri="http://schemas.openxmlformats.org/drawingml/2006/picture">
+                <pic:pic>
+                  <pic:nvPicPr>
+                    <pic:cNvPr descr="PaperEx170308_files/figure-docx/example2-3.png" id="0" name="Picture"/>
+                    <pic:cNvPicPr>
+                      <a:picLocks noChangeArrowheads="1" noChangeAspect="1"/>
+                    </pic:cNvPicPr>
+                  </pic:nvPicPr>
+                  <pic:blipFill>
+                    <a:blip r:embed="rId33"/>
+                    <a:stretch>
+                      <a:fillRect/>
+                    </a:stretch>
+                  </pic:blipFill>
+                  <pic:spPr bwMode="auto">
+                    <a:xfrm>
+                      <a:off x="0" y="0"/>
+                      <a:ext cx="5334000" cy="2667000"/>
+                    </a:xfrm>
+                    <a:prstGeom prst="rect">
+                      <a:avLst/>
+                    </a:prstGeom>
+                    <a:noFill/>
+                    <a:ln w="9525">
+                      <a:noFill/>
+                      <a:headEnd/>
+                      <a:tailEnd/>
+                    </a:ln>
+                  </pic:spPr>
+                </pic:pic>
+              </a:graphicData>
+            </a:graphic>
+          </wp:inline>
+        </w:drawing>
+      </w:r>
+    </w:p>
+    <w:p>
+      <w:pPr>
+        <w:pStyle w:val="SourceCode"/>
+      </w:pPr>
+      <w:r>
+        <w:rPr>
+          <w:rStyle w:val="NormalTok"/>
+        </w:rPr>
+        <w:t xml:space="preserve">modelpickobject2&lt;-</w:t>
+      </w:r>
+      <w:r>
+        <w:rPr>
+          <w:rStyle w:val="KeywordTok"/>
+        </w:rPr>
+        <w:t xml:space="preserve">modelpick</w:t>
+      </w:r>
+      <w:r>
+        <w:rPr>
+          <w:rStyle w:val="NormalTok"/>
+        </w:rPr>
+        <w:t xml:space="preserve">(</w:t>
+      </w:r>
+      <w:r>
+        <w:rPr>
+          <w:rStyle w:val="DataTypeTok"/>
+        </w:rPr>
+        <w:t xml:space="preserve">fitobj =</w:t>
+      </w:r>
+      <w:r>
+        <w:rPr>
+          <w:rStyle w:val="NormalTok"/>
+        </w:rPr>
+        <w:t xml:space="preserve"> </w:t>
+      </w:r>
+      <w:r>
+        <w:rPr>
+          <w:rStyle w:val="NormalTok"/>
+        </w:rPr>
+        <w:t xml:space="preserve">fitloopsobject2)</w:t>
+      </w:r>
+    </w:p>
+    <w:p>
+      <w:pPr>
+        <w:pStyle w:val="SourceCode"/>
+      </w:pPr>
+      <w:r>
+        <w:rPr>
+          <w:rStyle w:val="VerbatimChar"/>
+        </w:rPr>
+        <w:t xml:space="preserve">##                                Number Negative Number Positive</w:t>
+      </w:r>
+      <w:r>
+        <w:br w:type="textWrapping"/>
+      </w:r>
+      <w:r>
+        <w:rPr>
+          <w:rStyle w:val="VerbatimChar"/>
+        </w:rPr>
+        <w:t xml:space="preserve">## Cut between components 1 and 2            3187              90</w:t>
+      </w:r>
+      <w:r>
+        <w:br w:type="textWrapping"/>
+      </w:r>
+      <w:r>
+        <w:rPr>
+          <w:rStyle w:val="VerbatimChar"/>
+        </w:rPr>
+        <w:t xml:space="preserve">## Cut between components 2 and 3            3273               4</w:t>
+      </w:r>
+      <w:r>
+        <w:br w:type="textWrapping"/>
+      </w:r>
+      <w:r>
+        <w:rPr>
+          <w:rStyle w:val="VerbatimChar"/>
+        </w:rPr>
+        <w:t xml:space="preserve">##                                Percent Negative Percent Positive</w:t>
+      </w:r>
+      <w:r>
+        <w:br w:type="textWrapping"/>
+      </w:r>
+      <w:r>
+        <w:rPr>
+          <w:rStyle w:val="VerbatimChar"/>
+        </w:rPr>
+        <w:t xml:space="preserve">## Cut between components 1 and 2           97.25%            2.75%</w:t>
+      </w:r>
+      <w:r>
+        <w:br w:type="textWrapping"/>
+      </w:r>
+      <w:r>
+        <w:rPr>
+          <w:rStyle w:val="VerbatimChar"/>
+        </w:rPr>
+        <w:t xml:space="preserve">## Cut between components 2 and 3           99.88%            0.12%</w:t>
+      </w:r>
+    </w:p>
+    <w:p>
+      <w:pPr>
+        <w:pStyle w:val="SourceCode"/>
+      </w:pPr>
+      <w:r>
+        <w:rPr>
+          <w:rStyle w:val="KeywordTok"/>
+        </w:rPr>
+        <w:t xml:space="preserve">rawuncertgraph</w:t>
+      </w:r>
+      <w:r>
+        <w:rPr>
+          <w:rStyle w:val="NormalTok"/>
+        </w:rPr>
+        <w:t xml:space="preserve">(</w:t>
+      </w:r>
+      <w:r>
+        <w:rPr>
+          <w:rStyle w:val="DataTypeTok"/>
+        </w:rPr>
+        <w:t xml:space="preserve">modelpickobj =</w:t>
+      </w:r>
+      <w:r>
+        <w:rPr>
+          <w:rStyle w:val="NormalTok"/>
+        </w:rPr>
+        <w:t xml:space="preserve"> </w:t>
+      </w:r>
+      <w:r>
+        <w:rPr>
+          <w:rStyle w:val="NormalTok"/>
+        </w:rPr>
+        <w:t xml:space="preserve">modelpickobject2)</w:t>
+      </w:r>
+    </w:p>
+    <w:p>
+      <w:pPr>
+        <w:pStyle w:val="FirstParagraph"/>
+      </w:pPr>
+      <w:r>
+        <w:drawing>
+          <wp:inline>
+            <wp:extent cx="5334000" cy="2667000"/>
+            <wp:effectExtent b="0" l="0" r="0" t="0"/>
+            <wp:docPr descr="" id="1" name="Picture"/>
+            <a:graphic>
+              <a:graphicData uri="http://schemas.openxmlformats.org/drawingml/2006/picture">
+                <pic:pic>
+                  <pic:nvPicPr>
+                    <pic:cNvPr descr="PaperEx170308_files/figure-docx/example2-4.png" id="0" name="Picture"/>
+                    <pic:cNvPicPr>
+                      <a:picLocks noChangeArrowheads="1" noChangeAspect="1"/>
+                    </pic:cNvPicPr>
+                  </pic:nvPicPr>
+                  <pic:blipFill>
+                    <a:blip r:embed="rId34"/>
+                    <a:stretch>
+                      <a:fillRect/>
+                    </a:stretch>
+                  </pic:blipFill>
+                  <pic:spPr bwMode="auto">
+                    <a:xfrm>
+                      <a:off x="0" y="0"/>
+                      <a:ext cx="5334000" cy="2667000"/>
+                    </a:xfrm>
+                    <a:prstGeom prst="rect">
+                      <a:avLst/>
+                    </a:prstGeom>
+                    <a:noFill/>
+                    <a:ln w="9525">
+                      <a:noFill/>
+                      <a:headEnd/>
+                      <a:tailEnd/>
+                    </a:ln>
+                  </pic:spPr>
+                </pic:pic>
+              </a:graphicData>
+            </a:graphic>
+          </wp:inline>
+        </w:drawing>
+      </w:r>
+    </w:p>
+    <w:p>
+      <w:pPr>
+        <w:pStyle w:val="SourceCode"/>
+      </w:pPr>
+      <w:r>
+        <w:rPr>
+          <w:rStyle w:val="KeywordTok"/>
+        </w:rPr>
+        <w:t xml:space="preserve">rawdistgraph</w:t>
+      </w:r>
+      <w:r>
+        <w:rPr>
+          <w:rStyle w:val="NormalTok"/>
+        </w:rPr>
+        <w:t xml:space="preserve">(</w:t>
+      </w:r>
+      <w:r>
+        <w:rPr>
+          <w:rStyle w:val="DataTypeTok"/>
+        </w:rPr>
+        <w:t xml:space="preserve">modelpickobj =</w:t>
+      </w:r>
+      <w:r>
+        <w:rPr>
+          <w:rStyle w:val="NormalTok"/>
+        </w:rPr>
+        <w:t xml:space="preserve"> </w:t>
+      </w:r>
+      <w:r>
+        <w:rPr>
+          <w:rStyle w:val="NormalTok"/>
+        </w:rPr>
+        <w:t xml:space="preserve">modelpickobject2)</w:t>
+      </w:r>
+    </w:p>
+    <w:p>
+      <w:pPr>
+        <w:pStyle w:val="FirstParagraph"/>
+      </w:pPr>
+      <w:r>
+        <w:drawing>
+          <wp:inline>
+            <wp:extent cx="5334000" cy="2667000"/>
+            <wp:effectExtent b="0" l="0" r="0" t="0"/>
+            <wp:docPr descr="" id="1" name="Picture"/>
+            <a:graphic>
+              <a:graphicData uri="http://schemas.openxmlformats.org/drawingml/2006/picture">
+                <pic:pic>
+                  <pic:nvPicPr>
+                    <pic:cNvPr descr="PaperEx170308_files/figure-docx/example2-5.png" id="0" name="Picture"/>
+                    <pic:cNvPicPr>
+                      <a:picLocks noChangeArrowheads="1" noChangeAspect="1"/>
+                    </pic:cNvPicPr>
+                  </pic:nvPicPr>
+                  <pic:blipFill>
+                    <a:blip r:embed="rId35"/>
+                    <a:stretch>
+                      <a:fillRect/>
+                    </a:stretch>
+                  </pic:blipFill>
+                  <pic:spPr bwMode="auto">
+                    <a:xfrm>
+                      <a:off x="0" y="0"/>
+                      <a:ext cx="5334000" cy="2667000"/>
+                    </a:xfrm>
+                    <a:prstGeom prst="rect">
+                      <a:avLst/>
+                    </a:prstGeom>
+                    <a:noFill/>
+                    <a:ln w="9525">
+                      <a:noFill/>
+                      <a:headEnd/>
+                      <a:tailEnd/>
+                    </a:ln>
+                  </pic:spPr>
+                </pic:pic>
+              </a:graphicData>
+            </a:graphic>
+          </wp:inline>
+        </w:drawing>
+      </w:r>
+    </w:p>
+    <w:p>
+      <w:pPr>
+        <w:pStyle w:val="SourceCode"/>
+      </w:pPr>
+      <w:r>
+        <w:rPr>
+          <w:rStyle w:val="KeywordTok"/>
+        </w:rPr>
+        <w:t xml:space="preserve">rawhistcuts</w:t>
+      </w:r>
+      <w:r>
+        <w:rPr>
+          <w:rStyle w:val="NormalTok"/>
+        </w:rPr>
+        <w:t xml:space="preserve">(</w:t>
+      </w:r>
+      <w:r>
+        <w:rPr>
+          <w:rStyle w:val="DataTypeTok"/>
+        </w:rPr>
+        <w:t xml:space="preserve">modelpickobj =</w:t>
+      </w:r>
+      <w:r>
+        <w:rPr>
+          <w:rStyle w:val="NormalTok"/>
+        </w:rPr>
+        <w:t xml:space="preserve"> </w:t>
+      </w:r>
+      <w:r>
+        <w:rPr>
+          <w:rStyle w:val="NormalTok"/>
+        </w:rPr>
+        <w:t xml:space="preserve">modelpickobject2)</w:t>
+      </w:r>
+    </w:p>
+    <w:p>
+      <w:pPr>
+        <w:pStyle w:val="FirstParagraph"/>
+      </w:pPr>
+      <w:r>
+        <w:drawing>
+          <wp:inline>
+            <wp:extent cx="5334000" cy="2667000"/>
+            <wp:effectExtent b="0" l="0" r="0" t="0"/>
+            <wp:docPr descr="" id="1" name="Picture"/>
+            <a:graphic>
+              <a:graphicData uri="http://schemas.openxmlformats.org/drawingml/2006/picture">
+                <pic:pic>
+                  <pic:nvPicPr>
+                    <pic:cNvPr descr="PaperEx170308_files/figure-docx/example2-6.png" id="0" name="Picture"/>
+                    <pic:cNvPicPr>
+                      <a:picLocks noChangeArrowheads="1" noChangeAspect="1"/>
+                    </pic:cNvPicPr>
+                  </pic:nvPicPr>
+                  <pic:blipFill>
+                    <a:blip r:embed="rId36"/>
+                    <a:stretch>
+                      <a:fillRect/>
+                    </a:stretch>
+                  </pic:blipFill>
+                  <pic:spPr bwMode="auto">
+                    <a:xfrm>
+                      <a:off x="0" y="0"/>
+                      <a:ext cx="5334000" cy="2667000"/>
+                    </a:xfrm>
+                    <a:prstGeom prst="rect">
+                      <a:avLst/>
+                    </a:prstGeom>
+                    <a:noFill/>
+                    <a:ln w="9525">
+                      <a:noFill/>
+                      <a:headEnd/>
+                      <a:tailEnd/>
+                    </a:ln>
+                  </pic:spPr>
+                </pic:pic>
+              </a:graphicData>
+            </a:graphic>
+          </wp:inline>
+        </w:drawing>
+      </w:r>
+    </w:p>
+    <w:p>
+      <w:pPr>
+        <w:pStyle w:val="SourceCode"/>
+      </w:pPr>
+      <w:r>
+        <w:rPr>
+          <w:rStyle w:val="NormalTok"/>
+        </w:rPr>
+        <w:t xml:space="preserve">cutoffobject2&lt;-</w:t>
+      </w:r>
+      <w:r>
+        <w:rPr>
+          <w:rStyle w:val="KeywordTok"/>
+        </w:rPr>
+        <w:t xml:space="preserve">cutoff</w:t>
+      </w:r>
+      <w:r>
+        <w:rPr>
+          <w:rStyle w:val="NormalTok"/>
+        </w:rPr>
+        <w:t xml:space="preserve">(</w:t>
+      </w:r>
+      <w:r>
+        <w:rPr>
+          <w:rStyle w:val="DataTypeTok"/>
+        </w:rPr>
+        <w:t xml:space="preserve">modelpickobj =</w:t>
+      </w:r>
+      <w:r>
+        <w:rPr>
+          <w:rStyle w:val="NormalTok"/>
+        </w:rPr>
+        <w:t xml:space="preserve"> </w:t>
+      </w:r>
+      <w:r>
+        <w:rPr>
+          <w:rStyle w:val="NormalTok"/>
+        </w:rPr>
+        <w:t xml:space="preserve">modelpickobject2, </w:t>
+      </w:r>
+      <w:r>
+        <w:rPr>
+          <w:rStyle w:val="DataTypeTok"/>
+        </w:rPr>
+        <w:t xml:space="preserve">cutcomp =</w:t>
+      </w:r>
+      <w:r>
+        <w:rPr>
+          <w:rStyle w:val="NormalTok"/>
+        </w:rPr>
+        <w:t xml:space="preserve"> </w:t>
+      </w:r>
+      <w:r>
+        <w:rPr>
+          <w:rStyle w:val="DecValTok"/>
+        </w:rPr>
+        <w:t xml:space="preserve">1</w:t>
+      </w:r>
+      <w:r>
+        <w:rPr>
+          <w:rStyle w:val="NormalTok"/>
+        </w:rPr>
+        <w:t xml:space="preserve">)</w:t>
+      </w:r>
+      <w:r>
+        <w:br w:type="textWrapping"/>
+      </w:r>
+      <w:r>
+        <w:br w:type="textWrapping"/>
+      </w:r>
+      <w:r>
+        <w:rPr>
+          <w:rStyle w:val="KeywordTok"/>
+        </w:rPr>
+        <w:t xml:space="preserve">cutuncertgraph</w:t>
+      </w:r>
+      <w:r>
+        <w:rPr>
+          <w:rStyle w:val="NormalTok"/>
+        </w:rPr>
+        <w:t xml:space="preserve">(</w:t>
+      </w:r>
+      <w:r>
+        <w:rPr>
+          <w:rStyle w:val="DataTypeTok"/>
+        </w:rPr>
+        <w:t xml:space="preserve">cutobj =</w:t>
+      </w:r>
+      <w:r>
+        <w:rPr>
+          <w:rStyle w:val="NormalTok"/>
+        </w:rPr>
+        <w:t xml:space="preserve"> </w:t>
+      </w:r>
+      <w:r>
+        <w:rPr>
+          <w:rStyle w:val="NormalTok"/>
+        </w:rPr>
+        <w:t xml:space="preserve">cutoffobject2)</w:t>
+      </w:r>
+    </w:p>
+    <w:p>
+      <w:pPr>
+        <w:pStyle w:val="FirstParagraph"/>
+      </w:pPr>
+      <w:r>
+        <w:drawing>
+          <wp:inline>
+            <wp:extent cx="5334000" cy="2667000"/>
+            <wp:effectExtent b="0" l="0" r="0" t="0"/>
+            <wp:docPr descr="" id="1" name="Picture"/>
+            <a:graphic>
+              <a:graphicData uri="http://schemas.openxmlformats.org/drawingml/2006/picture">
+                <pic:pic>
+                  <pic:nvPicPr>
+                    <pic:cNvPr descr="PaperEx170308_files/figure-docx/example2-7.png" id="0" name="Picture"/>
+                    <pic:cNvPicPr>
+                      <a:picLocks noChangeArrowheads="1" noChangeAspect="1"/>
+                    </pic:cNvPicPr>
+                  </pic:nvPicPr>
+                  <pic:blipFill>
+                    <a:blip r:embed="rId37"/>
+                    <a:stretch>
+                      <a:fillRect/>
+                    </a:stretch>
+                  </pic:blipFill>
+                  <pic:spPr bwMode="auto">
+                    <a:xfrm>
+                      <a:off x="0" y="0"/>
+                      <a:ext cx="5334000" cy="2667000"/>
+                    </a:xfrm>
+                    <a:prstGeom prst="rect">
+                      <a:avLst/>
+                    </a:prstGeom>
+                    <a:noFill/>
+                    <a:ln w="9525">
+                      <a:noFill/>
+                      <a:headEnd/>
+                      <a:tailEnd/>
+                    </a:ln>
+                  </pic:spPr>
+                </pic:pic>
+              </a:graphicData>
+            </a:graphic>
+          </wp:inline>
+        </w:drawing>
+      </w:r>
+    </w:p>
+    <w:p>
+      <w:pPr>
+        <w:pStyle w:val="SourceCode"/>
+      </w:pPr>
+      <w:r>
+        <w:rPr>
+          <w:rStyle w:val="KeywordTok"/>
+        </w:rPr>
+        <w:t xml:space="preserve">cutdistgraph</w:t>
+      </w:r>
+      <w:r>
+        <w:rPr>
+          <w:rStyle w:val="NormalTok"/>
+        </w:rPr>
+        <w:t xml:space="preserve">(</w:t>
+      </w:r>
+      <w:r>
+        <w:rPr>
+          <w:rStyle w:val="DataTypeTok"/>
+        </w:rPr>
+        <w:t xml:space="preserve">cutobj =</w:t>
+      </w:r>
+      <w:r>
+        <w:rPr>
+          <w:rStyle w:val="NormalTok"/>
+        </w:rPr>
+        <w:t xml:space="preserve"> </w:t>
+      </w:r>
+      <w:r>
+        <w:rPr>
+          <w:rStyle w:val="NormalTok"/>
+        </w:rPr>
+        <w:t xml:space="preserve">cutoffobject2)</w:t>
+      </w:r>
+    </w:p>
+    <w:p>
+      <w:pPr>
+        <w:pStyle w:val="FirstParagraph"/>
+      </w:pPr>
+      <w:r>
+        <w:drawing>
+          <wp:inline>
+            <wp:extent cx="5334000" cy="2667000"/>
+            <wp:effectExtent b="0" l="0" r="0" t="0"/>
+            <wp:docPr descr="" id="1" name="Picture"/>
+            <a:graphic>
+              <a:graphicData uri="http://schemas.openxmlformats.org/drawingml/2006/picture">
+                <pic:pic>
+                  <pic:nvPicPr>
+                    <pic:cNvPr descr="PaperEx170308_files/figure-docx/example2-8.png" id="0" name="Picture"/>
+                    <pic:cNvPicPr>
+                      <a:picLocks noChangeArrowheads="1" noChangeAspect="1"/>
+                    </pic:cNvPicPr>
+                  </pic:nvPicPr>
+                  <pic:blipFill>
+                    <a:blip r:embed="rId38"/>
+                    <a:stretch>
+                      <a:fillRect/>
+                    </a:stretch>
+                  </pic:blipFill>
+                  <pic:spPr bwMode="auto">
+                    <a:xfrm>
+                      <a:off x="0" y="0"/>
+                      <a:ext cx="5334000" cy="2667000"/>
+                    </a:xfrm>
+                    <a:prstGeom prst="rect">
+                      <a:avLst/>
+                    </a:prstGeom>
+                    <a:noFill/>
+                    <a:ln w="9525">
+                      <a:noFill/>
+                      <a:headEnd/>
+                      <a:tailEnd/>
+                    </a:ln>
+                  </pic:spPr>
+                </pic:pic>
+              </a:graphicData>
+            </a:graphic>
+          </wp:inline>
+        </w:drawing>
+      </w:r>
+    </w:p>
+    <w:p>
+      <w:pPr>
+        <w:pStyle w:val="SourceCode"/>
+      </w:pPr>
+      <w:r>
+        <w:rPr>
+          <w:rStyle w:val="NormalTok"/>
+        </w:rPr>
         <w:t xml:space="preserve">summaryobject2&lt;-</w:t>
       </w:r>
       <w:r>
@@ -1363,6 +2331,53 @@
           <w:rStyle w:val="NormalTok"/>
         </w:rPr>
         <w:t xml:space="preserve">cutoffobject2)</w:t>
+      </w:r>
+      <w:r>
+        <w:br w:type="textWrapping"/>
+      </w:r>
+      <w:r>
+        <w:rPr>
+          <w:rStyle w:val="NormalTok"/>
+        </w:rPr>
+        <w:t xml:space="preserve">summaryobject2$outtab</w:t>
+      </w:r>
+    </w:p>
+    <w:p>
+      <w:pPr>
+        <w:pStyle w:val="SourceCode"/>
+      </w:pPr>
+      <w:r>
+        <w:rPr>
+          <w:rStyle w:val="VerbatimChar"/>
+        </w:rPr>
+        <w:t xml:space="preserve">##                           No. Neg No. Indet No. Pos  % Neg % Indet % Pos</w:t>
+      </w:r>
+      <w:r>
+        <w:br w:type="textWrapping"/>
+      </w:r>
+      <w:r>
+        <w:rPr>
+          <w:rStyle w:val="VerbatimChar"/>
+        </w:rPr>
+        <w:t xml:space="preserve">## Raw Cutoff                   3187         0      90 97.25%      0% 2.75%</w:t>
+      </w:r>
+      <w:r>
+        <w:br w:type="textWrapping"/>
+      </w:r>
+      <w:r>
+        <w:rPr>
+          <w:rStyle w:val="VerbatimChar"/>
+        </w:rPr>
+        <w:t xml:space="preserve">## Cutoff with 80% Certainty    3156        49      72 96.31%    1.5%  2.2%</w:t>
+      </w:r>
+      <w:r>
+        <w:br w:type="textWrapping"/>
+      </w:r>
+      <w:r>
+        <w:rPr>
+          <w:rStyle w:val="VerbatimChar"/>
+        </w:rPr>
+        <w:t xml:space="preserve">## Cutoff with 90% Certainty    3117        90      70 95.12%   2.75% 2.14%</w:t>
       </w:r>
     </w:p>
     <w:sectPr/>
@@ -1473,7 +2488,7 @@
     </w:lvl>
   </w:abstractNum>
   <w:abstractNum w:abstractNumId="990">
-    <w:nsid w:val="b268b02b"/>
+    <w:nsid w:val="6929ed22"/>
     <w:multiLevelType w:val="multilevel"/>
     <w:lvl w:ilvl="0">
       <w:numFmt w:val="bullet"/>

</xml_diff>

<commit_message>
Add option to change title
</commit_message>
<xml_diff>
--- a/PaperEx170308.docx
+++ b/PaperEx170308.docx
@@ -212,7 +212,7 @@
         <w:rPr>
           <w:rStyle w:val="StringTok"/>
         </w:rPr>
-        <w:t xml:space="preserve">"Histogram of Data"</w:t>
+        <w:t xml:space="preserve">""</w:t>
       </w:r>
       <w:r>
         <w:rPr>
@@ -315,7 +315,7 @@
         <w:rPr>
           <w:rStyle w:val="StringTok"/>
         </w:rPr>
-        <w:t xml:space="preserve">"Density of Data"</w:t>
+        <w:t xml:space="preserve">""</w:t>
       </w:r>
       <w:r>
         <w:rPr>
@@ -463,7 +463,25 @@
         <w:rPr>
           <w:rStyle w:val="NormalTok"/>
         </w:rPr>
-        <w:t xml:space="preserve">fitloopsobject1)</w:t>
+        <w:t xml:space="preserve">fitloopsobject1, </w:t>
+      </w:r>
+      <w:r>
+        <w:rPr>
+          <w:rStyle w:val="DataTypeTok"/>
+        </w:rPr>
+        <w:t xml:space="preserve">title=</w:t>
+      </w:r>
+      <w:r>
+        <w:rPr>
+          <w:rStyle w:val="StringTok"/>
+        </w:rPr>
+        <w:t xml:space="preserve">""</w:t>
+      </w:r>
+      <w:r>
+        <w:rPr>
+          <w:rStyle w:val="NormalTok"/>
+        </w:rPr>
+        <w:t xml:space="preserve">)</w:t>
       </w:r>
     </w:p>
     <w:p>
@@ -588,7 +606,25 @@
         <w:rPr>
           <w:rStyle w:val="NormalTok"/>
         </w:rPr>
-        <w:t xml:space="preserve">(modelpickobject1)</w:t>
+        <w:t xml:space="preserve">(modelpickobject1, </w:t>
+      </w:r>
+      <w:r>
+        <w:rPr>
+          <w:rStyle w:val="DataTypeTok"/>
+        </w:rPr>
+        <w:t xml:space="preserve">title=</w:t>
+      </w:r>
+      <w:r>
+        <w:rPr>
+          <w:rStyle w:val="StringTok"/>
+        </w:rPr>
+        <w:t xml:space="preserve">""</w:t>
+      </w:r>
+      <w:r>
+        <w:rPr>
+          <w:rStyle w:val="NormalTok"/>
+        </w:rPr>
+        <w:t xml:space="preserve">)</w:t>
       </w:r>
     </w:p>
     <w:p>
@@ -652,7 +688,25 @@
         <w:rPr>
           <w:rStyle w:val="NormalTok"/>
         </w:rPr>
-        <w:t xml:space="preserve">(modelpickobject1)</w:t>
+        <w:t xml:space="preserve">(modelpickobject1, </w:t>
+      </w:r>
+      <w:r>
+        <w:rPr>
+          <w:rStyle w:val="DataTypeTok"/>
+        </w:rPr>
+        <w:t xml:space="preserve">title=</w:t>
+      </w:r>
+      <w:r>
+        <w:rPr>
+          <w:rStyle w:val="StringTok"/>
+        </w:rPr>
+        <w:t xml:space="preserve">""</w:t>
+      </w:r>
+      <w:r>
+        <w:rPr>
+          <w:rStyle w:val="NormalTok"/>
+        </w:rPr>
+        <w:t xml:space="preserve">)</w:t>
       </w:r>
     </w:p>
     <w:p>
@@ -716,7 +770,25 @@
         <w:rPr>
           <w:rStyle w:val="NormalTok"/>
         </w:rPr>
-        <w:t xml:space="preserve">(modelpickobject1)</w:t>
+        <w:t xml:space="preserve">(modelpickobject1, </w:t>
+      </w:r>
+      <w:r>
+        <w:rPr>
+          <w:rStyle w:val="DataTypeTok"/>
+        </w:rPr>
+        <w:t xml:space="preserve">title=</w:t>
+      </w:r>
+      <w:r>
+        <w:rPr>
+          <w:rStyle w:val="StringTok"/>
+        </w:rPr>
+        <w:t xml:space="preserve">""</w:t>
+      </w:r>
+      <w:r>
+        <w:rPr>
+          <w:rStyle w:val="NormalTok"/>
+        </w:rPr>
+        <w:t xml:space="preserve">)</w:t>
       </w:r>
     </w:p>
     <w:p>
@@ -840,7 +912,25 @@
         <w:rPr>
           <w:rStyle w:val="NormalTok"/>
         </w:rPr>
-        <w:t xml:space="preserve">cutoffobject1)</w:t>
+        <w:t xml:space="preserve">cutoffobject1, </w:t>
+      </w:r>
+      <w:r>
+        <w:rPr>
+          <w:rStyle w:val="DataTypeTok"/>
+        </w:rPr>
+        <w:t xml:space="preserve">title=</w:t>
+      </w:r>
+      <w:r>
+        <w:rPr>
+          <w:rStyle w:val="StringTok"/>
+        </w:rPr>
+        <w:t xml:space="preserve">""</w:t>
+      </w:r>
+      <w:r>
+        <w:rPr>
+          <w:rStyle w:val="NormalTok"/>
+        </w:rPr>
+        <w:t xml:space="preserve">)</w:t>
       </w:r>
     </w:p>
     <w:p>
@@ -922,7 +1012,25 @@
         <w:rPr>
           <w:rStyle w:val="NormalTok"/>
         </w:rPr>
-        <w:t xml:space="preserve">cutoffobject1)</w:t>
+        <w:t xml:space="preserve">cutoffobject1, </w:t>
+      </w:r>
+      <w:r>
+        <w:rPr>
+          <w:rStyle w:val="DataTypeTok"/>
+        </w:rPr>
+        <w:t xml:space="preserve">title=</w:t>
+      </w:r>
+      <w:r>
+        <w:rPr>
+          <w:rStyle w:val="StringTok"/>
+        </w:rPr>
+        <w:t xml:space="preserve">""</w:t>
+      </w:r>
+      <w:r>
+        <w:rPr>
+          <w:rStyle w:val="NormalTok"/>
+        </w:rPr>
+        <w:t xml:space="preserve">)</w:t>
       </w:r>
     </w:p>
     <w:p>
@@ -1273,7 +1381,7 @@
         <w:rPr>
           <w:rStyle w:val="StringTok"/>
         </w:rPr>
-        <w:t xml:space="preserve">"Histogram of Data"</w:t>
+        <w:t xml:space="preserve">""</w:t>
       </w:r>
       <w:r>
         <w:rPr>
@@ -1376,7 +1484,7 @@
         <w:rPr>
           <w:rStyle w:val="StringTok"/>
         </w:rPr>
-        <w:t xml:space="preserve">"Density of Data"</w:t>
+        <w:t xml:space="preserve">""</w:t>
       </w:r>
       <w:r>
         <w:rPr>
@@ -1562,7 +1670,7 @@
         <w:rPr>
           <w:rStyle w:val="VerbatimChar"/>
         </w:rPr>
-        <w:t xml:space="preserve">## 4 Component(s):   -7435.03427   -7427.607</w:t>
+        <w:t xml:space="preserve">## 4 Component(s):   -7435.41094   -7427.607</w:t>
       </w:r>
       <w:r>
         <w:br w:type="textWrapping"/>
@@ -1571,7 +1679,7 @@
         <w:rPr>
           <w:rStyle w:val="VerbatimChar"/>
         </w:rPr>
-        <w:t xml:space="preserve">## 5 Component(s):   -7426.57499   -7403.177</w:t>
+        <w:t xml:space="preserve">## 5 Component(s):   -7426.66472   -7401.474</w:t>
       </w:r>
       <w:r>
         <w:br w:type="textWrapping"/>
@@ -1616,7 +1724,7 @@
         <w:rPr>
           <w:rStyle w:val="VerbatimChar"/>
         </w:rPr>
-        <w:t xml:space="preserve">## Best Normal             Normal with 4 components  -7435.034</w:t>
+        <w:t xml:space="preserve">## Best Normal             Normal with 4 components  -7435.411</w:t>
       </w:r>
       <w:r>
         <w:br w:type="textWrapping"/>
@@ -1669,7 +1777,25 @@
         <w:rPr>
           <w:rStyle w:val="NormalTok"/>
         </w:rPr>
-        <w:t xml:space="preserve">fitloopsobject2)</w:t>
+        <w:t xml:space="preserve">fitloopsobject2, </w:t>
+      </w:r>
+      <w:r>
+        <w:rPr>
+          <w:rStyle w:val="DataTypeTok"/>
+        </w:rPr>
+        <w:t xml:space="preserve">title=</w:t>
+      </w:r>
+      <w:r>
+        <w:rPr>
+          <w:rStyle w:val="StringTok"/>
+        </w:rPr>
+        <w:t xml:space="preserve">""</w:t>
+      </w:r>
+      <w:r>
+        <w:rPr>
+          <w:rStyle w:val="NormalTok"/>
+        </w:rPr>
+        <w:t xml:space="preserve">)</w:t>
       </w:r>
     </w:p>
     <w:p>
@@ -1848,7 +1974,25 @@
         <w:rPr>
           <w:rStyle w:val="NormalTok"/>
         </w:rPr>
-        <w:t xml:space="preserve">modelpickobject2)</w:t>
+        <w:t xml:space="preserve">modelpickobject2, </w:t>
+      </w:r>
+      <w:r>
+        <w:rPr>
+          <w:rStyle w:val="DataTypeTok"/>
+        </w:rPr>
+        <w:t xml:space="preserve">title=</w:t>
+      </w:r>
+      <w:r>
+        <w:rPr>
+          <w:rStyle w:val="StringTok"/>
+        </w:rPr>
+        <w:t xml:space="preserve">""</w:t>
+      </w:r>
+      <w:r>
+        <w:rPr>
+          <w:rStyle w:val="NormalTok"/>
+        </w:rPr>
+        <w:t xml:space="preserve">)</w:t>
       </w:r>
     </w:p>
     <w:p>
@@ -1930,7 +2074,25 @@
         <w:rPr>
           <w:rStyle w:val="NormalTok"/>
         </w:rPr>
-        <w:t xml:space="preserve">modelpickobject2)</w:t>
+        <w:t xml:space="preserve">modelpickobject2, </w:t>
+      </w:r>
+      <w:r>
+        <w:rPr>
+          <w:rStyle w:val="DataTypeTok"/>
+        </w:rPr>
+        <w:t xml:space="preserve">title=</w:t>
+      </w:r>
+      <w:r>
+        <w:rPr>
+          <w:rStyle w:val="StringTok"/>
+        </w:rPr>
+        <w:t xml:space="preserve">""</w:t>
+      </w:r>
+      <w:r>
+        <w:rPr>
+          <w:rStyle w:val="NormalTok"/>
+        </w:rPr>
+        <w:t xml:space="preserve">)</w:t>
       </w:r>
     </w:p>
     <w:p>
@@ -2012,7 +2174,25 @@
         <w:rPr>
           <w:rStyle w:val="NormalTok"/>
         </w:rPr>
-        <w:t xml:space="preserve">modelpickobject2)</w:t>
+        <w:t xml:space="preserve">modelpickobject2, </w:t>
+      </w:r>
+      <w:r>
+        <w:rPr>
+          <w:rStyle w:val="DataTypeTok"/>
+        </w:rPr>
+        <w:t xml:space="preserve">title=</w:t>
+      </w:r>
+      <w:r>
+        <w:rPr>
+          <w:rStyle w:val="StringTok"/>
+        </w:rPr>
+        <w:t xml:space="preserve">""</w:t>
+      </w:r>
+      <w:r>
+        <w:rPr>
+          <w:rStyle w:val="NormalTok"/>
+        </w:rPr>
+        <w:t xml:space="preserve">)</w:t>
       </w:r>
     </w:p>
     <w:p>
@@ -2160,7 +2340,25 @@
         <w:rPr>
           <w:rStyle w:val="NormalTok"/>
         </w:rPr>
-        <w:t xml:space="preserve">cutoffobject2)</w:t>
+        <w:t xml:space="preserve">cutoffobject2, </w:t>
+      </w:r>
+      <w:r>
+        <w:rPr>
+          <w:rStyle w:val="DataTypeTok"/>
+        </w:rPr>
+        <w:t xml:space="preserve">title=</w:t>
+      </w:r>
+      <w:r>
+        <w:rPr>
+          <w:rStyle w:val="StringTok"/>
+        </w:rPr>
+        <w:t xml:space="preserve">""</w:t>
+      </w:r>
+      <w:r>
+        <w:rPr>
+          <w:rStyle w:val="NormalTok"/>
+        </w:rPr>
+        <w:t xml:space="preserve">)</w:t>
       </w:r>
     </w:p>
     <w:p>
@@ -2242,7 +2440,25 @@
         <w:rPr>
           <w:rStyle w:val="NormalTok"/>
         </w:rPr>
-        <w:t xml:space="preserve">cutoffobject2)</w:t>
+        <w:t xml:space="preserve">cutoffobject2, </w:t>
+      </w:r>
+      <w:r>
+        <w:rPr>
+          <w:rStyle w:val="DataTypeTok"/>
+        </w:rPr>
+        <w:t xml:space="preserve">title=</w:t>
+      </w:r>
+      <w:r>
+        <w:rPr>
+          <w:rStyle w:val="StringTok"/>
+        </w:rPr>
+        <w:t xml:space="preserve">""</w:t>
+      </w:r>
+      <w:r>
+        <w:rPr>
+          <w:rStyle w:val="NormalTok"/>
+        </w:rPr>
+        <w:t xml:space="preserve">)</w:t>
       </w:r>
     </w:p>
     <w:p>
@@ -2488,7 +2704,7 @@
     </w:lvl>
   </w:abstractNum>
   <w:abstractNum w:abstractNumId="990">
-    <w:nsid w:val="6929ed22"/>
+    <w:nsid w:val="398a04db"/>
     <w:multiLevelType w:val="multilevel"/>
     <w:lvl w:ilvl="0">
       <w:numFmt w:val="bullet"/>

</xml_diff>

<commit_message>
Cutoff_Algorithm file now only contains function definitions, and the example remains but has been commented out. As such it can be called in from other documents to solely use the functions
</commit_message>
<xml_diff>
--- a/PaperEx170308.docx
+++ b/PaperEx170308.docx
@@ -213,6 +213,24 @@
           <w:rStyle w:val="StringTok"/>
         </w:rPr>
         <w:t xml:space="preserve">""</w:t>
+      </w:r>
+      <w:r>
+        <w:rPr>
+          <w:rStyle w:val="NormalTok"/>
+        </w:rPr>
+        <w:t xml:space="preserve">, </w:t>
+      </w:r>
+      <w:r>
+        <w:rPr>
+          <w:rStyle w:val="DataTypeTok"/>
+        </w:rPr>
+        <w:t xml:space="preserve">xlab=</w:t>
+      </w:r>
+      <w:r>
+        <w:rPr>
+          <w:rStyle w:val="StringTok"/>
+        </w:rPr>
+        <w:t xml:space="preserve">"Optical Density"</w:t>
       </w:r>
       <w:r>
         <w:rPr>
@@ -321,6 +339,24 @@
         <w:rPr>
           <w:rStyle w:val="NormalTok"/>
         </w:rPr>
+        <w:t xml:space="preserve">, </w:t>
+      </w:r>
+      <w:r>
+        <w:rPr>
+          <w:rStyle w:val="DataTypeTok"/>
+        </w:rPr>
+        <w:t xml:space="preserve">xlab=</w:t>
+      </w:r>
+      <w:r>
+        <w:rPr>
+          <w:rStyle w:val="StringTok"/>
+        </w:rPr>
+        <w:t xml:space="preserve">"Optical Density"</w:t>
+      </w:r>
+      <w:r>
+        <w:rPr>
+          <w:rStyle w:val="NormalTok"/>
+        </w:rPr>
         <w:t xml:space="preserve">)</w:t>
       </w:r>
     </w:p>
@@ -624,6 +660,24 @@
         <w:rPr>
           <w:rStyle w:val="NormalTok"/>
         </w:rPr>
+        <w:t xml:space="preserve">, </w:t>
+      </w:r>
+      <w:r>
+        <w:rPr>
+          <w:rStyle w:val="DataTypeTok"/>
+        </w:rPr>
+        <w:t xml:space="preserve">xlab=</w:t>
+      </w:r>
+      <w:r>
+        <w:rPr>
+          <w:rStyle w:val="StringTok"/>
+        </w:rPr>
+        <w:t xml:space="preserve">"Optical Density"</w:t>
+      </w:r>
+      <w:r>
+        <w:rPr>
+          <w:rStyle w:val="NormalTok"/>
+        </w:rPr>
         <w:t xml:space="preserve">)</w:t>
       </w:r>
     </w:p>
@@ -706,6 +760,24 @@
         <w:rPr>
           <w:rStyle w:val="NormalTok"/>
         </w:rPr>
+        <w:t xml:space="preserve">, </w:t>
+      </w:r>
+      <w:r>
+        <w:rPr>
+          <w:rStyle w:val="DataTypeTok"/>
+        </w:rPr>
+        <w:t xml:space="preserve">xlab=</w:t>
+      </w:r>
+      <w:r>
+        <w:rPr>
+          <w:rStyle w:val="StringTok"/>
+        </w:rPr>
+        <w:t xml:space="preserve">"Optical Density"</w:t>
+      </w:r>
+      <w:r>
+        <w:rPr>
+          <w:rStyle w:val="NormalTok"/>
+        </w:rPr>
         <w:t xml:space="preserve">)</w:t>
       </w:r>
     </w:p>
@@ -788,6 +860,24 @@
         <w:rPr>
           <w:rStyle w:val="NormalTok"/>
         </w:rPr>
+        <w:t xml:space="preserve">, </w:t>
+      </w:r>
+      <w:r>
+        <w:rPr>
+          <w:rStyle w:val="DataTypeTok"/>
+        </w:rPr>
+        <w:t xml:space="preserve">xlab=</w:t>
+      </w:r>
+      <w:r>
+        <w:rPr>
+          <w:rStyle w:val="StringTok"/>
+        </w:rPr>
+        <w:t xml:space="preserve">"Optical Density"</w:t>
+      </w:r>
+      <w:r>
+        <w:rPr>
+          <w:rStyle w:val="NormalTok"/>
+        </w:rPr>
         <w:t xml:space="preserve">)</w:t>
       </w:r>
     </w:p>
@@ -930,6 +1020,24 @@
         <w:rPr>
           <w:rStyle w:val="NormalTok"/>
         </w:rPr>
+        <w:t xml:space="preserve">, </w:t>
+      </w:r>
+      <w:r>
+        <w:rPr>
+          <w:rStyle w:val="DataTypeTok"/>
+        </w:rPr>
+        <w:t xml:space="preserve">xlab=</w:t>
+      </w:r>
+      <w:r>
+        <w:rPr>
+          <w:rStyle w:val="StringTok"/>
+        </w:rPr>
+        <w:t xml:space="preserve">"Optical Density"</w:t>
+      </w:r>
+      <w:r>
+        <w:rPr>
+          <w:rStyle w:val="NormalTok"/>
+        </w:rPr>
         <w:t xml:space="preserve">)</w:t>
       </w:r>
     </w:p>
@@ -1030,6 +1138,24 @@
         <w:rPr>
           <w:rStyle w:val="NormalTok"/>
         </w:rPr>
+        <w:t xml:space="preserve">, </w:t>
+      </w:r>
+      <w:r>
+        <w:rPr>
+          <w:rStyle w:val="DataTypeTok"/>
+        </w:rPr>
+        <w:t xml:space="preserve">xlab=</w:t>
+      </w:r>
+      <w:r>
+        <w:rPr>
+          <w:rStyle w:val="StringTok"/>
+        </w:rPr>
+        <w:t xml:space="preserve">"Optical Density"</w:t>
+      </w:r>
+      <w:r>
+        <w:rPr>
+          <w:rStyle w:val="NormalTok"/>
+        </w:rPr>
         <w:t xml:space="preserve">)</w:t>
       </w:r>
     </w:p>
@@ -1387,6 +1513,24 @@
         <w:rPr>
           <w:rStyle w:val="NormalTok"/>
         </w:rPr>
+        <w:t xml:space="preserve">, </w:t>
+      </w:r>
+      <w:r>
+        <w:rPr>
+          <w:rStyle w:val="DataTypeTok"/>
+        </w:rPr>
+        <w:t xml:space="preserve">xlab=</w:t>
+      </w:r>
+      <w:r>
+        <w:rPr>
+          <w:rStyle w:val="StringTok"/>
+        </w:rPr>
+        <w:t xml:space="preserve">"Optical Density"</w:t>
+      </w:r>
+      <w:r>
+        <w:rPr>
+          <w:rStyle w:val="NormalTok"/>
+        </w:rPr>
         <w:t xml:space="preserve">)</w:t>
       </w:r>
     </w:p>
@@ -1490,6 +1634,24 @@
         <w:rPr>
           <w:rStyle w:val="NormalTok"/>
         </w:rPr>
+        <w:t xml:space="preserve">, </w:t>
+      </w:r>
+      <w:r>
+        <w:rPr>
+          <w:rStyle w:val="DataTypeTok"/>
+        </w:rPr>
+        <w:t xml:space="preserve">xlab=</w:t>
+      </w:r>
+      <w:r>
+        <w:rPr>
+          <w:rStyle w:val="StringTok"/>
+        </w:rPr>
+        <w:t xml:space="preserve">"Optical Density"</w:t>
+      </w:r>
+      <w:r>
+        <w:rPr>
+          <w:rStyle w:val="NormalTok"/>
+        </w:rPr>
         <w:t xml:space="preserve">)</w:t>
       </w:r>
     </w:p>
@@ -1661,7 +1823,7 @@
         <w:rPr>
           <w:rStyle w:val="VerbatimChar"/>
         </w:rPr>
-        <w:t xml:space="preserve">## 3 Component(s):   -7340.69321   -7437.852</w:t>
+        <w:t xml:space="preserve">## 3 Component(s):   -7340.68612   -7437.852</w:t>
       </w:r>
       <w:r>
         <w:br w:type="textWrapping"/>
@@ -1679,7 +1841,7 @@
         <w:rPr>
           <w:rStyle w:val="VerbatimChar"/>
         </w:rPr>
-        <w:t xml:space="preserve">## 5 Component(s):   -7426.66472   -7401.474</w:t>
+        <w:t xml:space="preserve">## 5 Component(s):   -7426.65608   -7403.236</w:t>
       </w:r>
       <w:r>
         <w:br w:type="textWrapping"/>
@@ -1992,6 +2154,24 @@
         <w:rPr>
           <w:rStyle w:val="NormalTok"/>
         </w:rPr>
+        <w:t xml:space="preserve">, </w:t>
+      </w:r>
+      <w:r>
+        <w:rPr>
+          <w:rStyle w:val="DataTypeTok"/>
+        </w:rPr>
+        <w:t xml:space="preserve">xlab=</w:t>
+      </w:r>
+      <w:r>
+        <w:rPr>
+          <w:rStyle w:val="StringTok"/>
+        </w:rPr>
+        <w:t xml:space="preserve">"Optical Density"</w:t>
+      </w:r>
+      <w:r>
+        <w:rPr>
+          <w:rStyle w:val="NormalTok"/>
+        </w:rPr>
         <w:t xml:space="preserve">)</w:t>
       </w:r>
     </w:p>
@@ -2092,6 +2272,24 @@
         <w:rPr>
           <w:rStyle w:val="NormalTok"/>
         </w:rPr>
+        <w:t xml:space="preserve">, </w:t>
+      </w:r>
+      <w:r>
+        <w:rPr>
+          <w:rStyle w:val="DataTypeTok"/>
+        </w:rPr>
+        <w:t xml:space="preserve">xlab=</w:t>
+      </w:r>
+      <w:r>
+        <w:rPr>
+          <w:rStyle w:val="StringTok"/>
+        </w:rPr>
+        <w:t xml:space="preserve">"Optical Density"</w:t>
+      </w:r>
+      <w:r>
+        <w:rPr>
+          <w:rStyle w:val="NormalTok"/>
+        </w:rPr>
         <w:t xml:space="preserve">)</w:t>
       </w:r>
     </w:p>
@@ -2192,6 +2390,24 @@
         <w:rPr>
           <w:rStyle w:val="NormalTok"/>
         </w:rPr>
+        <w:t xml:space="preserve">, </w:t>
+      </w:r>
+      <w:r>
+        <w:rPr>
+          <w:rStyle w:val="DataTypeTok"/>
+        </w:rPr>
+        <w:t xml:space="preserve">xlab=</w:t>
+      </w:r>
+      <w:r>
+        <w:rPr>
+          <w:rStyle w:val="StringTok"/>
+        </w:rPr>
+        <w:t xml:space="preserve">"Optical Density"</w:t>
+      </w:r>
+      <w:r>
+        <w:rPr>
+          <w:rStyle w:val="NormalTok"/>
+        </w:rPr>
         <w:t xml:space="preserve">)</w:t>
       </w:r>
     </w:p>
@@ -2358,6 +2574,24 @@
         <w:rPr>
           <w:rStyle w:val="NormalTok"/>
         </w:rPr>
+        <w:t xml:space="preserve">, </w:t>
+      </w:r>
+      <w:r>
+        <w:rPr>
+          <w:rStyle w:val="DataTypeTok"/>
+        </w:rPr>
+        <w:t xml:space="preserve">xlab=</w:t>
+      </w:r>
+      <w:r>
+        <w:rPr>
+          <w:rStyle w:val="StringTok"/>
+        </w:rPr>
+        <w:t xml:space="preserve">"Optical Density"</w:t>
+      </w:r>
+      <w:r>
+        <w:rPr>
+          <w:rStyle w:val="NormalTok"/>
+        </w:rPr>
         <w:t xml:space="preserve">)</w:t>
       </w:r>
     </w:p>
@@ -2458,6 +2692,24 @@
         <w:rPr>
           <w:rStyle w:val="NormalTok"/>
         </w:rPr>
+        <w:t xml:space="preserve">, </w:t>
+      </w:r>
+      <w:r>
+        <w:rPr>
+          <w:rStyle w:val="DataTypeTok"/>
+        </w:rPr>
+        <w:t xml:space="preserve">xlab=</w:t>
+      </w:r>
+      <w:r>
+        <w:rPr>
+          <w:rStyle w:val="StringTok"/>
+        </w:rPr>
+        <w:t xml:space="preserve">"Optical Density"</w:t>
+      </w:r>
+      <w:r>
+        <w:rPr>
+          <w:rStyle w:val="NormalTok"/>
+        </w:rPr>
         <w:t xml:space="preserve">)</w:t>
       </w:r>
     </w:p>
@@ -2704,7 +2956,7 @@
     </w:lvl>
   </w:abstractNum>
   <w:abstractNum w:abstractNumId="990">
-    <w:nsid w:val="398a04db"/>
+    <w:nsid w:val="2877c220"/>
     <w:multiLevelType w:val="multilevel"/>
     <w:lvl w:ilvl="0">
       <w:numFmt w:val="bullet"/>

</xml_diff>